<commit_message>
Journal & Gantt Chart
Updated the Journal, and the Gantt Chart :100: :fire: :cold_sweat: :ice_cream: :trollface:
</commit_message>
<xml_diff>
--- a/Resources/Journal.docx
+++ b/Resources/Journal.docx
@@ -1,6 +1,6 @@
 
 <file path=word/document.xml><?xml version="1.0" encoding="utf-8"?>
-<w:document xmlns:wpc="http://schemas.microsoft.com/office/word/2010/wordprocessingCanvas" xmlns:cx="http://schemas.microsoft.com/office/drawing/2014/chartex" xmlns:cx1="http://schemas.microsoft.com/office/drawing/2015/9/8/chartex" xmlns:cx2="http://schemas.microsoft.com/office/drawing/2015/10/21/chartex" xmlns:cx3="http://schemas.microsoft.com/office/drawing/2016/5/9/chartex" xmlns:cx4="http://schemas.microsoft.com/office/drawing/2016/5/10/chartex" xmlns:cx5="http://schemas.microsoft.com/office/drawing/2016/5/11/chartex" xmlns:cx6="http://schemas.microsoft.com/office/drawing/2016/5/12/chartex" xmlns:cx7="http://schemas.microsoft.com/office/drawing/2016/5/13/chartex" xmlns:cx8="http://schemas.microsoft.com/office/drawing/2016/5/14/chartex" xmlns:mc="http://schemas.openxmlformats.org/markup-compatibility/2006" xmlns:aink="http://schemas.microsoft.com/office/drawing/2016/ink" xmlns:am3d="http://schemas.microsoft.com/office/drawing/2017/model3d" xmlns:o="urn:schemas-microsoft-com:office:office" xmlns:r="http://schemas.openxmlformats.org/officeDocument/2006/relationships" xmlns:m="http://schemas.openxmlformats.org/officeDocument/2006/math" xmlns:v="urn:schemas-microsoft-com:vml" xmlns:wp14="http://schemas.microsoft.com/office/word/2010/wordprocessingDrawing" xmlns:wp="http://schemas.openxmlformats.org/drawingml/2006/wordprocessingDrawing" xmlns:w10="urn:schemas-microsoft-com:office:word" xmlns:w="http://schemas.openxmlformats.org/wordprocessingml/2006/main" xmlns:w14="http://schemas.microsoft.com/office/word/2010/wordml" xmlns:w15="http://schemas.microsoft.com/office/word/2012/wordml" xmlns:w16cex="http://schemas.microsoft.com/office/word/2018/wordml/cex" xmlns:w16cid="http://schemas.microsoft.com/office/word/2016/wordml/cid" xmlns:w16="http://schemas.microsoft.com/office/word/2018/wordml" xmlns:w16se="http://schemas.microsoft.com/office/word/2015/wordml/symex" xmlns:wpg="http://schemas.microsoft.com/office/word/2010/wordprocessingGroup" xmlns:wpi="http://schemas.microsoft.com/office/word/2010/wordprocessingInk" xmlns:wne="http://schemas.microsoft.com/office/word/2006/wordml" xmlns:wps="http://schemas.microsoft.com/office/word/2010/wordprocessingShape" mc:Ignorable="w14 w15 w16se w16cid w16 w16cex wp14">
+<w:document xmlns:wpc="http://schemas.microsoft.com/office/word/2010/wordprocessingCanvas" xmlns:cx="http://schemas.microsoft.com/office/drawing/2014/chartex" xmlns:cx1="http://schemas.microsoft.com/office/drawing/2015/9/8/chartex" xmlns:cx2="http://schemas.microsoft.com/office/drawing/2015/10/21/chartex" xmlns:cx3="http://schemas.microsoft.com/office/drawing/2016/5/9/chartex" xmlns:cx4="http://schemas.microsoft.com/office/drawing/2016/5/10/chartex" xmlns:cx5="http://schemas.microsoft.com/office/drawing/2016/5/11/chartex" xmlns:cx6="http://schemas.microsoft.com/office/drawing/2016/5/12/chartex" xmlns:cx7="http://schemas.microsoft.com/office/drawing/2016/5/13/chartex" xmlns:cx8="http://schemas.microsoft.com/office/drawing/2016/5/14/chartex" xmlns:mc="http://schemas.openxmlformats.org/markup-compatibility/2006" xmlns:aink="http://schemas.microsoft.com/office/drawing/2016/ink" xmlns:am3d="http://schemas.microsoft.com/office/drawing/2017/model3d" xmlns:o="urn:schemas-microsoft-com:office:office" xmlns:r="http://schemas.openxmlformats.org/officeDocument/2006/relationships" xmlns:m="http://schemas.openxmlformats.org/officeDocument/2006/math" xmlns:v="urn:schemas-microsoft-com:vml" xmlns:wp14="http://schemas.microsoft.com/office/word/2010/wordprocessingDrawing" xmlns:wp="http://schemas.openxmlformats.org/drawingml/2006/wordprocessingDrawing" xmlns:w10="urn:schemas-microsoft-com:office:word" xmlns:w="http://schemas.openxmlformats.org/wordprocessingml/2006/main" xmlns:w14="http://schemas.microsoft.com/office/word/2010/wordml" xmlns:w15="http://schemas.microsoft.com/office/word/2012/wordml" xmlns:w16cex="http://schemas.microsoft.com/office/word/2018/wordml/cex" xmlns:w16cid="http://schemas.microsoft.com/office/word/2016/wordml/cid" xmlns:w16="http://schemas.microsoft.com/office/word/2018/wordml" xmlns:w16sdtdh="http://schemas.microsoft.com/office/word/2020/wordml/sdtdatahash" xmlns:w16se="http://schemas.microsoft.com/office/word/2015/wordml/symex" xmlns:wpg="http://schemas.microsoft.com/office/word/2010/wordprocessingGroup" xmlns:wpi="http://schemas.microsoft.com/office/word/2010/wordprocessingInk" xmlns:wne="http://schemas.microsoft.com/office/word/2006/wordml" xmlns:wps="http://schemas.microsoft.com/office/word/2010/wordprocessingShape" mc:Ignorable="w14 w15 w16se w16cid w16 w16cex w16sdtdh wp14">
   <w:body>
     <w:p>
       <w:pPr>
@@ -19,6 +19,347 @@
         </w:rPr>
         <w:t>Journal</w:t>
       </w:r>
+    </w:p>
+    <w:p>
+      <w:pPr>
+        <w:jc w:val="center"/>
+        <w:rPr>
+          <w:sz w:val="36"/>
+          <w:szCs w:val="36"/>
+          <w:lang w:val="en-US"/>
+        </w:rPr>
+      </w:pPr>
+    </w:p>
+    <w:p>
+      <w:pPr>
+        <w:tabs>
+          <w:tab w:val="left" w:pos="3833"/>
+          <w:tab w:val="center" w:pos="4513"/>
+        </w:tabs>
+        <w:rPr>
+          <w:sz w:val="36"/>
+          <w:szCs w:val="36"/>
+          <w:lang w:val="en-US"/>
+        </w:rPr>
+      </w:pPr>
+      <w:r>
+        <w:rPr>
+          <w:sz w:val="36"/>
+          <w:szCs w:val="36"/>
+          <w:lang w:val="en-US"/>
+        </w:rPr>
+        <w:t xml:space="preserve">Gantt </w:t>
+      </w:r>
+      <w:r>
+        <w:rPr>
+          <w:sz w:val="36"/>
+          <w:szCs w:val="36"/>
+          <w:lang w:val="en-US"/>
+        </w:rPr>
+        <w:tab/>
+      </w:r>
+      <w:r>
+        <w:rPr>
+          <w:sz w:val="36"/>
+          <w:szCs w:val="36"/>
+          <w:lang w:val="en-US"/>
+        </w:rPr>
+        <w:t>Chart</w:t>
+      </w:r>
+      <w:r>
+        <w:rPr>
+          <w:sz w:val="36"/>
+          <w:szCs w:val="36"/>
+          <w:lang w:val="en-US"/>
+        </w:rPr>
+        <w:tab/>
+      </w:r>
+      <w:r>
+        <w:rPr>
+          <w:noProof/>
+        </w:rPr>
+        <w:drawing>
+          <wp:anchor distT="0" distB="0" distL="114300" distR="114300" simplePos="0" relativeHeight="251659264" behindDoc="0" locked="0" layoutInCell="1" allowOverlap="1" wp14:anchorId="2E4BD795" wp14:editId="363B7A81">
+            <wp:simplePos x="0" y="0"/>
+            <wp:positionH relativeFrom="column">
+              <wp:posOffset>-846455</wp:posOffset>
+            </wp:positionH>
+            <wp:positionV relativeFrom="paragraph">
+              <wp:posOffset>433070</wp:posOffset>
+            </wp:positionV>
+            <wp:extent cx="7552800" cy="2114550"/>
+            <wp:effectExtent l="0" t="0" r="0" b="0"/>
+            <wp:wrapNone/>
+            <wp:docPr id="3" name="Picture 3"/>
+            <wp:cNvGraphicFramePr>
+              <a:graphicFrameLocks xmlns:a="http://schemas.openxmlformats.org/drawingml/2006/main" noChangeAspect="1"/>
+            </wp:cNvGraphicFramePr>
+            <a:graphic xmlns:a="http://schemas.openxmlformats.org/drawingml/2006/main">
+              <a:graphicData uri="http://schemas.openxmlformats.org/drawingml/2006/picture">
+                <pic:pic xmlns:pic="http://schemas.openxmlformats.org/drawingml/2006/picture">
+                  <pic:nvPicPr>
+                    <pic:cNvPr id="1" name=""/>
+                    <pic:cNvPicPr/>
+                  </pic:nvPicPr>
+                  <pic:blipFill>
+                    <a:blip r:embed="rId5" cstate="print">
+                      <a:extLst>
+                        <a:ext uri="{28A0092B-C50C-407E-A947-70E740481C1C}">
+                          <a14:useLocalDpi xmlns:a14="http://schemas.microsoft.com/office/drawing/2010/main" val="0"/>
+                        </a:ext>
+                      </a:extLst>
+                    </a:blip>
+                    <a:stretch>
+                      <a:fillRect/>
+                    </a:stretch>
+                  </pic:blipFill>
+                  <pic:spPr>
+                    <a:xfrm>
+                      <a:off x="0" y="0"/>
+                      <a:ext cx="7552800" cy="2114550"/>
+                    </a:xfrm>
+                    <a:prstGeom prst="rect">
+                      <a:avLst/>
+                    </a:prstGeom>
+                  </pic:spPr>
+                </pic:pic>
+              </a:graphicData>
+            </a:graphic>
+            <wp14:sizeRelH relativeFrom="page">
+              <wp14:pctWidth>0</wp14:pctWidth>
+            </wp14:sizeRelH>
+            <wp14:sizeRelV relativeFrom="page">
+              <wp14:pctHeight>0</wp14:pctHeight>
+            </wp14:sizeRelV>
+          </wp:anchor>
+        </w:drawing>
+      </w:r>
+    </w:p>
+    <w:p>
+      <w:pPr>
+        <w:jc w:val="center"/>
+        <w:rPr>
+          <w:sz w:val="36"/>
+          <w:szCs w:val="36"/>
+          <w:lang w:val="en-US"/>
+        </w:rPr>
+      </w:pPr>
+    </w:p>
+    <w:p>
+      <w:pPr>
+        <w:jc w:val="center"/>
+        <w:rPr>
+          <w:sz w:val="36"/>
+          <w:szCs w:val="36"/>
+          <w:lang w:val="en-US"/>
+        </w:rPr>
+      </w:pPr>
+    </w:p>
+    <w:p>
+      <w:pPr>
+        <w:jc w:val="center"/>
+        <w:rPr>
+          <w:sz w:val="36"/>
+          <w:szCs w:val="36"/>
+          <w:lang w:val="en-US"/>
+        </w:rPr>
+      </w:pPr>
+    </w:p>
+    <w:p>
+      <w:pPr>
+        <w:jc w:val="center"/>
+        <w:rPr>
+          <w:sz w:val="36"/>
+          <w:szCs w:val="36"/>
+          <w:lang w:val="en-US"/>
+        </w:rPr>
+      </w:pPr>
+    </w:p>
+    <w:p>
+      <w:pPr>
+        <w:jc w:val="center"/>
+        <w:rPr>
+          <w:sz w:val="36"/>
+          <w:szCs w:val="36"/>
+          <w:lang w:val="en-US"/>
+        </w:rPr>
+      </w:pPr>
+    </w:p>
+    <w:p>
+      <w:pPr>
+        <w:rPr>
+          <w:sz w:val="24"/>
+          <w:szCs w:val="24"/>
+          <w:lang w:val="en-US"/>
+        </w:rPr>
+      </w:pPr>
+    </w:p>
+    <w:p>
+      <w:pPr>
+        <w:rPr>
+          <w:sz w:val="24"/>
+          <w:szCs w:val="24"/>
+          <w:lang w:val="en-US"/>
+        </w:rPr>
+      </w:pPr>
+      <w:r>
+        <w:rPr>
+          <w:sz w:val="24"/>
+          <w:szCs w:val="24"/>
+          <w:lang w:val="en-US"/>
+        </w:rPr>
+        <w:t>The Gantt chart shows all the tasks that need to be created for the project to be created, on time. It runs some tasks simultaneously, because multiple people in our group can work on the different tasks. It also only runs tasks on Monday, Wednesday, and Friday as these are the days that we have Computing Class.</w:t>
+      </w:r>
+    </w:p>
+    <w:p>
+      <w:pPr>
+        <w:jc w:val="center"/>
+        <w:rPr>
+          <w:sz w:val="36"/>
+          <w:szCs w:val="36"/>
+          <w:lang w:val="en-US"/>
+        </w:rPr>
+      </w:pPr>
+    </w:p>
+    <w:p>
+      <w:pPr>
+        <w:jc w:val="center"/>
+        <w:rPr>
+          <w:sz w:val="36"/>
+          <w:szCs w:val="36"/>
+          <w:lang w:val="en-US"/>
+        </w:rPr>
+      </w:pPr>
+    </w:p>
+    <w:p>
+      <w:pPr>
+        <w:jc w:val="center"/>
+        <w:rPr>
+          <w:sz w:val="36"/>
+          <w:szCs w:val="36"/>
+          <w:lang w:val="en-US"/>
+        </w:rPr>
+      </w:pPr>
+    </w:p>
+    <w:p>
+      <w:pPr>
+        <w:jc w:val="center"/>
+        <w:rPr>
+          <w:sz w:val="36"/>
+          <w:szCs w:val="36"/>
+          <w:lang w:val="en-US"/>
+        </w:rPr>
+      </w:pPr>
+    </w:p>
+    <w:p>
+      <w:pPr>
+        <w:jc w:val="center"/>
+        <w:rPr>
+          <w:sz w:val="36"/>
+          <w:szCs w:val="36"/>
+          <w:lang w:val="en-US"/>
+        </w:rPr>
+      </w:pPr>
+    </w:p>
+    <w:p>
+      <w:pPr>
+        <w:jc w:val="center"/>
+        <w:rPr>
+          <w:sz w:val="36"/>
+          <w:szCs w:val="36"/>
+          <w:lang w:val="en-US"/>
+        </w:rPr>
+      </w:pPr>
+    </w:p>
+    <w:p>
+      <w:pPr>
+        <w:jc w:val="center"/>
+        <w:rPr>
+          <w:sz w:val="36"/>
+          <w:szCs w:val="36"/>
+          <w:lang w:val="en-US"/>
+        </w:rPr>
+      </w:pPr>
+    </w:p>
+    <w:p>
+      <w:pPr>
+        <w:jc w:val="center"/>
+        <w:rPr>
+          <w:sz w:val="36"/>
+          <w:szCs w:val="36"/>
+          <w:lang w:val="en-US"/>
+        </w:rPr>
+      </w:pPr>
+    </w:p>
+    <w:p>
+      <w:pPr>
+        <w:jc w:val="center"/>
+        <w:rPr>
+          <w:sz w:val="36"/>
+          <w:szCs w:val="36"/>
+          <w:lang w:val="en-US"/>
+        </w:rPr>
+      </w:pPr>
+    </w:p>
+    <w:p>
+      <w:pPr>
+        <w:jc w:val="center"/>
+        <w:rPr>
+          <w:sz w:val="36"/>
+          <w:szCs w:val="36"/>
+          <w:lang w:val="en-US"/>
+        </w:rPr>
+      </w:pPr>
+    </w:p>
+    <w:p>
+      <w:pPr>
+        <w:jc w:val="center"/>
+        <w:rPr>
+          <w:sz w:val="36"/>
+          <w:szCs w:val="36"/>
+          <w:lang w:val="en-US"/>
+        </w:rPr>
+      </w:pPr>
+    </w:p>
+    <w:p>
+      <w:pPr>
+        <w:jc w:val="center"/>
+        <w:rPr>
+          <w:sz w:val="36"/>
+          <w:szCs w:val="36"/>
+          <w:lang w:val="en-US"/>
+        </w:rPr>
+      </w:pPr>
+    </w:p>
+    <w:p>
+      <w:pPr>
+        <w:jc w:val="center"/>
+        <w:rPr>
+          <w:sz w:val="36"/>
+          <w:szCs w:val="36"/>
+          <w:lang w:val="en-US"/>
+        </w:rPr>
+      </w:pPr>
+    </w:p>
+    <w:p>
+      <w:pPr>
+        <w:jc w:val="center"/>
+        <w:rPr>
+          <w:sz w:val="36"/>
+          <w:szCs w:val="36"/>
+          <w:lang w:val="en-US"/>
+        </w:rPr>
+      </w:pPr>
+    </w:p>
+    <w:p>
+      <w:pPr>
+        <w:jc w:val="center"/>
+        <w:rPr>
+          <w:sz w:val="36"/>
+          <w:szCs w:val="36"/>
+          <w:lang w:val="en-US"/>
+        </w:rPr>
+      </w:pPr>
     </w:p>
     <w:p>
       <w:pPr>
@@ -409,9 +750,7 @@
     <w:p>
       <w:pPr>
         <w:rPr>
-          <w:sz w:val="28"/>
-          <w:szCs w:val="28"/>
-          <w:lang w:val="en-US"/>
+          <w:rFonts w:ascii="Rockwell Nova" w:hAnsi="Rockwell Nova"/>
         </w:rPr>
       </w:pPr>
       <w:r>
@@ -435,7 +774,164 @@
         <w:rPr>
           <w:rFonts w:ascii="Rockwell Nova" w:hAnsi="Rockwell Nova"/>
         </w:rPr>
-        <w:t xml:space="preserve"> refers to evaluating how well you have accomplished a task or how well you have addressed the specific requirements of the game eg how well you have met the functional and non-functional requirements of the game. You might explain how you changed your approach or the design or creation of a room to best meet the non-functional requirement of motion in the room to keep the player motivated.</w:t>
+        <w:t xml:space="preserve"> refers to evaluating how well you have accomplished a task or how well you have addressed the specific requirements of the game </w:t>
+      </w:r>
+      <w:proofErr w:type="spellStart"/>
+      <w:proofErr w:type="gramStart"/>
+      <w:r>
+        <w:rPr>
+          <w:rFonts w:ascii="Rockwell Nova" w:hAnsi="Rockwell Nova"/>
+        </w:rPr>
+        <w:t>eg</w:t>
+      </w:r>
+      <w:proofErr w:type="spellEnd"/>
+      <w:proofErr w:type="gramEnd"/>
+      <w:r>
+        <w:rPr>
+          <w:rFonts w:ascii="Rockwell Nova" w:hAnsi="Rockwell Nova"/>
+        </w:rPr>
+        <w:t xml:space="preserve"> how well you have met the functional and non-functional requirements of the game. You might explain how you changed your approach or the design or creation of a </w:t>
+      </w:r>
+      <w:r>
+        <w:rPr>
+          <w:rFonts w:ascii="Rockwell Nova" w:hAnsi="Rockwell Nova"/>
+        </w:rPr>
+        <w:lastRenderedPageBreak/>
+        <w:t>room to best meet the non-functional requirement of motion in the room to keep the player motivated.</w:t>
+      </w:r>
+    </w:p>
+    <w:p>
+      <w:pPr>
+        <w:rPr>
+          <w:rFonts w:ascii="Rockwell Nova" w:hAnsi="Rockwell Nova"/>
+        </w:rPr>
+      </w:pPr>
+    </w:p>
+    <w:p>
+      <w:pPr>
+        <w:rPr>
+          <w:rFonts w:ascii="Rockwell Nova" w:hAnsi="Rockwell Nova"/>
+        </w:rPr>
+      </w:pPr>
+    </w:p>
+    <w:p/>
+    <w:p>
+      <w:pPr>
+        <w:rPr>
+          <w:b/>
+          <w:bCs/>
+          <w:sz w:val="28"/>
+          <w:szCs w:val="28"/>
+        </w:rPr>
+      </w:pPr>
+      <w:r>
+        <w:rPr>
+          <w:b/>
+          <w:bCs/>
+          <w:sz w:val="28"/>
+          <w:szCs w:val="28"/>
+        </w:rPr>
+        <w:t>Three New Skills</w:t>
+      </w:r>
+    </w:p>
+    <w:p>
+      <w:pPr>
+        <w:pStyle w:val="ListParagraph"/>
+        <w:numPr>
+          <w:ilvl w:val="0"/>
+          <w:numId w:val="2"/>
+        </w:numPr>
+        <w:rPr>
+          <w:b/>
+          <w:bCs/>
+        </w:rPr>
+      </w:pPr>
+      <w:r>
+        <w:rPr>
+          <w:noProof/>
+        </w:rPr>
+        <w:drawing>
+          <wp:anchor distT="0" distB="0" distL="114300" distR="114300" simplePos="0" relativeHeight="251658240" behindDoc="0" locked="0" layoutInCell="1" allowOverlap="1" wp14:anchorId="1C3E29CD" wp14:editId="27B85A38">
+            <wp:simplePos x="0" y="0"/>
+            <wp:positionH relativeFrom="margin">
+              <wp:align>left</wp:align>
+            </wp:positionH>
+            <wp:positionV relativeFrom="paragraph">
+              <wp:posOffset>182880</wp:posOffset>
+            </wp:positionV>
+            <wp:extent cx="3796665" cy="5562600"/>
+            <wp:effectExtent l="0" t="0" r="0" b="0"/>
+            <wp:wrapSquare wrapText="bothSides"/>
+            <wp:docPr id="1" name="Picture 1"/>
+            <wp:cNvGraphicFramePr>
+              <a:graphicFrameLocks xmlns:a="http://schemas.openxmlformats.org/drawingml/2006/main" noChangeAspect="1"/>
+            </wp:cNvGraphicFramePr>
+            <a:graphic xmlns:a="http://schemas.openxmlformats.org/drawingml/2006/main">
+              <a:graphicData uri="http://schemas.openxmlformats.org/drawingml/2006/picture">
+                <pic:pic xmlns:pic="http://schemas.openxmlformats.org/drawingml/2006/picture">
+                  <pic:nvPicPr>
+                    <pic:cNvPr id="1" name=""/>
+                    <pic:cNvPicPr/>
+                  </pic:nvPicPr>
+                  <pic:blipFill>
+                    <a:blip r:embed="rId6" cstate="print">
+                      <a:extLst>
+                        <a:ext uri="{28A0092B-C50C-407E-A947-70E740481C1C}">
+                          <a14:useLocalDpi xmlns:a14="http://schemas.microsoft.com/office/drawing/2010/main" val="0"/>
+                        </a:ext>
+                      </a:extLst>
+                    </a:blip>
+                    <a:stretch>
+                      <a:fillRect/>
+                    </a:stretch>
+                  </pic:blipFill>
+                  <pic:spPr>
+                    <a:xfrm>
+                      <a:off x="0" y="0"/>
+                      <a:ext cx="3796665" cy="5562600"/>
+                    </a:xfrm>
+                    <a:prstGeom prst="rect">
+                      <a:avLst/>
+                    </a:prstGeom>
+                  </pic:spPr>
+                </pic:pic>
+              </a:graphicData>
+            </a:graphic>
+            <wp14:sizeRelH relativeFrom="margin">
+              <wp14:pctWidth>0</wp14:pctWidth>
+            </wp14:sizeRelH>
+            <wp14:sizeRelV relativeFrom="margin">
+              <wp14:pctHeight>0</wp14:pctHeight>
+            </wp14:sizeRelV>
+          </wp:anchor>
+        </w:drawing>
+      </w:r>
+      <w:r>
+        <w:rPr>
+          <w:b/>
+          <w:bCs/>
+        </w:rPr>
+        <w:t>Case statements for GUI</w:t>
+      </w:r>
+    </w:p>
+    <w:p>
+      <w:pPr>
+        <w:pStyle w:val="ListParagraph"/>
+        <w:rPr>
+          <w:b/>
+          <w:bCs/>
+        </w:rPr>
+      </w:pPr>
+    </w:p>
+    <w:p>
+      <w:pPr>
+        <w:pStyle w:val="ListParagraph"/>
+        <w:tabs>
+          <w:tab w:val="center" w:pos="1673"/>
+        </w:tabs>
+      </w:pPr>
+      <w:r>
+        <w:t xml:space="preserve">An appropriate font could not be found for the GUI, so it was decided to use sprites instead. This meant that a case statement had to be created, to effectively track the health and ammo left. There are 2 case statements for each variable present on the GUI, one for the 10’s, and one for the 1’s. The left shows the code for the 10’s for Samus’s health. </w:t>
       </w:r>
     </w:p>
     <w:sectPr>
@@ -449,7 +945,7 @@
 </file>
 
 <file path=word/numbering.xml><?xml version="1.0" encoding="utf-8"?>
-<w:numbering xmlns:wpc="http://schemas.microsoft.com/office/word/2010/wordprocessingCanvas" xmlns:cx="http://schemas.microsoft.com/office/drawing/2014/chartex" xmlns:cx1="http://schemas.microsoft.com/office/drawing/2015/9/8/chartex" xmlns:cx2="http://schemas.microsoft.com/office/drawing/2015/10/21/chartex" xmlns:cx3="http://schemas.microsoft.com/office/drawing/2016/5/9/chartex" xmlns:cx4="http://schemas.microsoft.com/office/drawing/2016/5/10/chartex" xmlns:cx5="http://schemas.microsoft.com/office/drawing/2016/5/11/chartex" xmlns:cx6="http://schemas.microsoft.com/office/drawing/2016/5/12/chartex" xmlns:cx7="http://schemas.microsoft.com/office/drawing/2016/5/13/chartex" xmlns:cx8="http://schemas.microsoft.com/office/drawing/2016/5/14/chartex" xmlns:mc="http://schemas.openxmlformats.org/markup-compatibility/2006" xmlns:aink="http://schemas.microsoft.com/office/drawing/2016/ink" xmlns:am3d="http://schemas.microsoft.com/office/drawing/2017/model3d" xmlns:o="urn:schemas-microsoft-com:office:office" xmlns:r="http://schemas.openxmlformats.org/officeDocument/2006/relationships" xmlns:m="http://schemas.openxmlformats.org/officeDocument/2006/math" xmlns:v="urn:schemas-microsoft-com:vml" xmlns:wp14="http://schemas.microsoft.com/office/word/2010/wordprocessingDrawing" xmlns:wp="http://schemas.openxmlformats.org/drawingml/2006/wordprocessingDrawing" xmlns:w10="urn:schemas-microsoft-com:office:word" xmlns:w="http://schemas.openxmlformats.org/wordprocessingml/2006/main" xmlns:w14="http://schemas.microsoft.com/office/word/2010/wordml" xmlns:w15="http://schemas.microsoft.com/office/word/2012/wordml" xmlns:w16cex="http://schemas.microsoft.com/office/word/2018/wordml/cex" xmlns:w16cid="http://schemas.microsoft.com/office/word/2016/wordml/cid" xmlns:w16="http://schemas.microsoft.com/office/word/2018/wordml" xmlns:w16se="http://schemas.microsoft.com/office/word/2015/wordml/symex" xmlns:wpg="http://schemas.microsoft.com/office/word/2010/wordprocessingGroup" xmlns:wpi="http://schemas.microsoft.com/office/word/2010/wordprocessingInk" xmlns:wne="http://schemas.microsoft.com/office/word/2006/wordml" xmlns:wps="http://schemas.microsoft.com/office/word/2010/wordprocessingShape" mc:Ignorable="w14 w15 w16se w16cid w16 w16cex wp14">
+<w:numbering xmlns:wpc="http://schemas.microsoft.com/office/word/2010/wordprocessingCanvas" xmlns:cx="http://schemas.microsoft.com/office/drawing/2014/chartex" xmlns:cx1="http://schemas.microsoft.com/office/drawing/2015/9/8/chartex" xmlns:cx2="http://schemas.microsoft.com/office/drawing/2015/10/21/chartex" xmlns:cx3="http://schemas.microsoft.com/office/drawing/2016/5/9/chartex" xmlns:cx4="http://schemas.microsoft.com/office/drawing/2016/5/10/chartex" xmlns:cx5="http://schemas.microsoft.com/office/drawing/2016/5/11/chartex" xmlns:cx6="http://schemas.microsoft.com/office/drawing/2016/5/12/chartex" xmlns:cx7="http://schemas.microsoft.com/office/drawing/2016/5/13/chartex" xmlns:cx8="http://schemas.microsoft.com/office/drawing/2016/5/14/chartex" xmlns:mc="http://schemas.openxmlformats.org/markup-compatibility/2006" xmlns:aink="http://schemas.microsoft.com/office/drawing/2016/ink" xmlns:am3d="http://schemas.microsoft.com/office/drawing/2017/model3d" xmlns:o="urn:schemas-microsoft-com:office:office" xmlns:r="http://schemas.openxmlformats.org/officeDocument/2006/relationships" xmlns:m="http://schemas.openxmlformats.org/officeDocument/2006/math" xmlns:v="urn:schemas-microsoft-com:vml" xmlns:wp14="http://schemas.microsoft.com/office/word/2010/wordprocessingDrawing" xmlns:wp="http://schemas.openxmlformats.org/drawingml/2006/wordprocessingDrawing" xmlns:w10="urn:schemas-microsoft-com:office:word" xmlns:w="http://schemas.openxmlformats.org/wordprocessingml/2006/main" xmlns:w14="http://schemas.microsoft.com/office/word/2010/wordml" xmlns:w15="http://schemas.microsoft.com/office/word/2012/wordml" xmlns:w16cex="http://schemas.microsoft.com/office/word/2018/wordml/cex" xmlns:w16cid="http://schemas.microsoft.com/office/word/2016/wordml/cid" xmlns:w16="http://schemas.microsoft.com/office/word/2018/wordml" xmlns:w16sdtdh="http://schemas.microsoft.com/office/word/2020/wordml/sdtdatahash" xmlns:w16se="http://schemas.microsoft.com/office/word/2015/wordml/symex" xmlns:wpg="http://schemas.microsoft.com/office/word/2010/wordprocessingGroup" xmlns:wpi="http://schemas.microsoft.com/office/word/2010/wordprocessingInk" xmlns:wne="http://schemas.microsoft.com/office/word/2006/wordml" xmlns:wps="http://schemas.microsoft.com/office/word/2010/wordprocessingShape" mc:Ignorable="w14 w15 w16se w16cid w16 w16cex w16sdtdh wp14">
   <w:abstractNum w:abstractNumId="0" w15:restartNumberingAfterBreak="0">
     <w:nsid w:val="66D95787"/>
     <w:multiLevelType w:val="hybridMultilevel"/>
@@ -539,14 +1035,106 @@
       </w:pPr>
     </w:lvl>
   </w:abstractNum>
+  <w:abstractNum w:abstractNumId="1" w15:restartNumberingAfterBreak="0">
+    <w:nsid w:val="713B4481"/>
+    <w:multiLevelType w:val="hybridMultilevel"/>
+    <w:tmpl w:val="FD94D94E"/>
+    <w:lvl w:ilvl="0" w:tplc="0C09000F">
+      <w:start w:val="1"/>
+      <w:numFmt w:val="decimal"/>
+      <w:lvlText w:val="%1."/>
+      <w:lvlJc w:val="left"/>
+      <w:pPr>
+        <w:ind w:left="720" w:hanging="360"/>
+      </w:pPr>
+      <w:rPr>
+        <w:rFonts w:hint="default"/>
+      </w:rPr>
+    </w:lvl>
+    <w:lvl w:ilvl="1" w:tplc="0C090019" w:tentative="1">
+      <w:start w:val="1"/>
+      <w:numFmt w:val="lowerLetter"/>
+      <w:lvlText w:val="%2."/>
+      <w:lvlJc w:val="left"/>
+      <w:pPr>
+        <w:ind w:left="1440" w:hanging="360"/>
+      </w:pPr>
+    </w:lvl>
+    <w:lvl w:ilvl="2" w:tplc="0C09001B" w:tentative="1">
+      <w:start w:val="1"/>
+      <w:numFmt w:val="lowerRoman"/>
+      <w:lvlText w:val="%3."/>
+      <w:lvlJc w:val="right"/>
+      <w:pPr>
+        <w:ind w:left="2160" w:hanging="180"/>
+      </w:pPr>
+    </w:lvl>
+    <w:lvl w:ilvl="3" w:tplc="0C09000F" w:tentative="1">
+      <w:start w:val="1"/>
+      <w:numFmt w:val="decimal"/>
+      <w:lvlText w:val="%4."/>
+      <w:lvlJc w:val="left"/>
+      <w:pPr>
+        <w:ind w:left="2880" w:hanging="360"/>
+      </w:pPr>
+    </w:lvl>
+    <w:lvl w:ilvl="4" w:tplc="0C090019" w:tentative="1">
+      <w:start w:val="1"/>
+      <w:numFmt w:val="lowerLetter"/>
+      <w:lvlText w:val="%5."/>
+      <w:lvlJc w:val="left"/>
+      <w:pPr>
+        <w:ind w:left="3600" w:hanging="360"/>
+      </w:pPr>
+    </w:lvl>
+    <w:lvl w:ilvl="5" w:tplc="0C09001B" w:tentative="1">
+      <w:start w:val="1"/>
+      <w:numFmt w:val="lowerRoman"/>
+      <w:lvlText w:val="%6."/>
+      <w:lvlJc w:val="right"/>
+      <w:pPr>
+        <w:ind w:left="4320" w:hanging="180"/>
+      </w:pPr>
+    </w:lvl>
+    <w:lvl w:ilvl="6" w:tplc="0C09000F" w:tentative="1">
+      <w:start w:val="1"/>
+      <w:numFmt w:val="decimal"/>
+      <w:lvlText w:val="%7."/>
+      <w:lvlJc w:val="left"/>
+      <w:pPr>
+        <w:ind w:left="5040" w:hanging="360"/>
+      </w:pPr>
+    </w:lvl>
+    <w:lvl w:ilvl="7" w:tplc="0C090019" w:tentative="1">
+      <w:start w:val="1"/>
+      <w:numFmt w:val="lowerLetter"/>
+      <w:lvlText w:val="%8."/>
+      <w:lvlJc w:val="left"/>
+      <w:pPr>
+        <w:ind w:left="5760" w:hanging="360"/>
+      </w:pPr>
+    </w:lvl>
+    <w:lvl w:ilvl="8" w:tplc="0C09001B" w:tentative="1">
+      <w:start w:val="1"/>
+      <w:numFmt w:val="lowerRoman"/>
+      <w:lvlText w:val="%9."/>
+      <w:lvlJc w:val="right"/>
+      <w:pPr>
+        <w:ind w:left="6480" w:hanging="180"/>
+      </w:pPr>
+    </w:lvl>
+  </w:abstractNum>
   <w:num w:numId="1">
     <w:abstractNumId w:val="0"/>
+  </w:num>
+  <w:num w:numId="2">
+    <w:abstractNumId w:val="1"/>
   </w:num>
 </w:numbering>
 </file>
 
 <file path=word/styles.xml><?xml version="1.0" encoding="utf-8"?>
-<w:styles xmlns:mc="http://schemas.openxmlformats.org/markup-compatibility/2006" xmlns:r="http://schemas.openxmlformats.org/officeDocument/2006/relationships" xmlns:w="http://schemas.openxmlformats.org/wordprocessingml/2006/main" xmlns:w14="http://schemas.microsoft.com/office/word/2010/wordml" xmlns:w15="http://schemas.microsoft.com/office/word/2012/wordml" xmlns:w16cex="http://schemas.microsoft.com/office/word/2018/wordml/cex" xmlns:w16cid="http://schemas.microsoft.com/office/word/2016/wordml/cid" xmlns:w16="http://schemas.microsoft.com/office/word/2018/wordml" xmlns:w16se="http://schemas.microsoft.com/office/word/2015/wordml/symex" mc:Ignorable="w14 w15 w16se w16cid w16 w16cex">
+<w:styles xmlns:mc="http://schemas.openxmlformats.org/markup-compatibility/2006" xmlns:r="http://schemas.openxmlformats.org/officeDocument/2006/relationships" xmlns:w="http://schemas.openxmlformats.org/wordprocessingml/2006/main" xmlns:w14="http://schemas.microsoft.com/office/word/2010/wordml" xmlns:w15="http://schemas.microsoft.com/office/word/2012/wordml" xmlns:w16cex="http://schemas.microsoft.com/office/word/2018/wordml/cex" xmlns:w16cid="http://schemas.microsoft.com/office/word/2016/wordml/cid" xmlns:w16="http://schemas.microsoft.com/office/word/2018/wordml" xmlns:w16sdtdh="http://schemas.microsoft.com/office/word/2020/wordml/sdtdatahash" xmlns:w16se="http://schemas.microsoft.com/office/word/2015/wordml/symex" mc:Ignorable="w14 w15 w16se w16cid w16 w16cex w16sdtdh">
   <w:docDefaults>
     <w:rPrDefault>
       <w:rPr>
@@ -947,7 +1535,6 @@
   <w:style w:type="character" w:default="1" w:styleId="DefaultParagraphFont">
     <w:name w:val="Default Paragraph Font"/>
     <w:uiPriority w:val="1"/>
-    <w:semiHidden/>
     <w:unhideWhenUsed/>
   </w:style>
   <w:style w:type="table" w:default="1" w:styleId="TableNormal">

</xml_diff>

<commit_message>
file management in da journal
:cold_sweat: :100:
</commit_message>
<xml_diff>
--- a/Resources/Journal.docx
+++ b/Resources/Journal.docx
@@ -250,86 +250,73 @@
           <w:szCs w:val="24"/>
           <w:lang w:val="en-US"/>
         </w:rPr>
-        <w:t xml:space="preserve">Slack Time: Since the events only run Monday, Wednesday and Friday, this gives us plenty of slack time, between 1-2 days either side in order to complete a task as homework if it isn’t done within the allocated time. </w:t>
-      </w:r>
-    </w:p>
-    <w:p>
-      <w:pPr>
+        <w:t xml:space="preserve">Slack Time: Since the events only run Monday, </w:t>
+      </w:r>
+      <w:proofErr w:type="gramStart"/>
+      <w:r>
         <w:rPr>
           <w:sz w:val="24"/>
           <w:szCs w:val="24"/>
           <w:lang w:val="en-US"/>
         </w:rPr>
-      </w:pPr>
+        <w:t>Wednesday</w:t>
+      </w:r>
+      <w:proofErr w:type="gramEnd"/>
       <w:r>
         <w:rPr>
           <w:sz w:val="24"/>
           <w:szCs w:val="24"/>
           <w:lang w:val="en-US"/>
         </w:rPr>
-        <w:t xml:space="preserve">Changes: We completed our tasks up to begin level design quicker than expected, however this enabled us to use more time for the more important level creation and finishing touches, as these were a lot harder </w:t>
-      </w:r>
-    </w:p>
-    <w:p>
-      <w:pPr>
-        <w:rPr>
-          <w:b/>
-          <w:bCs/>
+        <w:t xml:space="preserve"> and Friday, this gives us plenty of slack time, between 1-2 days either side in order to complete a task as homework if it isn’t done within the allocated time. </w:t>
+      </w:r>
+    </w:p>
+    <w:p>
+      <w:pPr>
+        <w:rPr>
           <w:sz w:val="24"/>
           <w:szCs w:val="24"/>
           <w:lang w:val="en-US"/>
         </w:rPr>
       </w:pPr>
-    </w:p>
-    <w:p>
-      <w:pPr>
-        <w:rPr>
-          <w:b/>
-          <w:bCs/>
+      <w:r>
+        <w:rPr>
           <w:sz w:val="24"/>
           <w:szCs w:val="24"/>
           <w:lang w:val="en-US"/>
         </w:rPr>
-      </w:pPr>
-    </w:p>
-    <w:p>
-      <w:pPr>
-        <w:rPr>
-          <w:b/>
-          <w:bCs/>
+        <w:t xml:space="preserve">Changes: </w:t>
+      </w:r>
+      <w:r>
+        <w:rPr>
           <w:sz w:val="24"/>
           <w:szCs w:val="24"/>
           <w:lang w:val="en-US"/>
         </w:rPr>
-      </w:pPr>
-    </w:p>
-    <w:p>
-      <w:pPr>
-        <w:rPr>
-          <w:b/>
-          <w:bCs/>
+        <w:t xml:space="preserve">The Gantt Chart worked quite </w:t>
+      </w:r>
+      <w:proofErr w:type="gramStart"/>
+      <w:r>
+        <w:rPr>
           <w:sz w:val="24"/>
           <w:szCs w:val="24"/>
           <w:lang w:val="en-US"/>
         </w:rPr>
-      </w:pPr>
-    </w:p>
-    <w:p>
-      <w:pPr>
-        <w:rPr>
-          <w:b/>
-          <w:bCs/>
+        <w:t>well</w:t>
+      </w:r>
+      <w:proofErr w:type="gramEnd"/>
+      <w:r>
+        <w:rPr>
           <w:sz w:val="24"/>
           <w:szCs w:val="24"/>
           <w:lang w:val="en-US"/>
         </w:rPr>
-      </w:pPr>
-    </w:p>
-    <w:p>
-      <w:pPr>
-        <w:rPr>
-          <w:b/>
-          <w:bCs/>
+        <w:t xml:space="preserve"> and we didn’t need to change it, as it fit to our schedule comfortably</w:t>
+      </w:r>
+    </w:p>
+    <w:p>
+      <w:pPr>
+        <w:rPr>
           <w:sz w:val="24"/>
           <w:szCs w:val="24"/>
           <w:lang w:val="en-US"/>
@@ -360,7 +347,6 @@
     </w:p>
     <w:p>
       <w:pPr>
-        <w:spacing w:line="240" w:lineRule="auto"/>
         <w:rPr>
           <w:b/>
           <w:bCs/>
@@ -369,7 +355,9 @@
           <w:lang w:val="en-US"/>
         </w:rPr>
       </w:pPr>
-      <w:r>
+    </w:p>
+    <w:p>
+      <w:pPr>
         <w:rPr>
           <w:b/>
           <w:bCs/>
@@ -377,6 +365,71 @@
           <w:szCs w:val="24"/>
           <w:lang w:val="en-US"/>
         </w:rPr>
+      </w:pPr>
+    </w:p>
+    <w:p>
+      <w:pPr>
+        <w:rPr>
+          <w:b/>
+          <w:bCs/>
+          <w:sz w:val="24"/>
+          <w:szCs w:val="24"/>
+          <w:lang w:val="en-US"/>
+        </w:rPr>
+      </w:pPr>
+    </w:p>
+    <w:p>
+      <w:pPr>
+        <w:rPr>
+          <w:b/>
+          <w:bCs/>
+          <w:sz w:val="24"/>
+          <w:szCs w:val="24"/>
+          <w:lang w:val="en-US"/>
+        </w:rPr>
+      </w:pPr>
+    </w:p>
+    <w:p>
+      <w:pPr>
+        <w:rPr>
+          <w:b/>
+          <w:bCs/>
+          <w:sz w:val="24"/>
+          <w:szCs w:val="24"/>
+          <w:lang w:val="en-US"/>
+        </w:rPr>
+      </w:pPr>
+    </w:p>
+    <w:p>
+      <w:pPr>
+        <w:rPr>
+          <w:b/>
+          <w:bCs/>
+          <w:sz w:val="24"/>
+          <w:szCs w:val="24"/>
+          <w:lang w:val="en-US"/>
+        </w:rPr>
+      </w:pPr>
+    </w:p>
+    <w:p>
+      <w:pPr>
+        <w:spacing w:line="240" w:lineRule="auto"/>
+        <w:rPr>
+          <w:b/>
+          <w:bCs/>
+          <w:sz w:val="24"/>
+          <w:szCs w:val="24"/>
+          <w:lang w:val="en-US"/>
+        </w:rPr>
+      </w:pPr>
+      <w:r>
+        <w:rPr>
+          <w:b/>
+          <w:bCs/>
+          <w:sz w:val="24"/>
+          <w:szCs w:val="24"/>
+          <w:lang w:val="en-US"/>
+        </w:rPr>
         <w:lastRenderedPageBreak/>
         <w:t xml:space="preserve">Creative </w:t>
       </w:r>
@@ -488,7 +541,21 @@
         <w:rPr>
           <w:lang w:val="en-US"/>
         </w:rPr>
-        <w:t xml:space="preserve"> fix this, we had to find many sprites that fit all the states that Samus could be in, and all of their actions.</w:t>
+        <w:t xml:space="preserve"> fix this, we had to find many sprites that fit all the states that Samus could be in, and </w:t>
+      </w:r>
+      <w:proofErr w:type="gramStart"/>
+      <w:r>
+        <w:rPr>
+          <w:lang w:val="en-US"/>
+        </w:rPr>
+        <w:t>all of</w:t>
+      </w:r>
+      <w:proofErr w:type="gramEnd"/>
+      <w:r>
+        <w:rPr>
+          <w:lang w:val="en-US"/>
+        </w:rPr>
+        <w:t xml:space="preserve"> their actions.</w:t>
       </w:r>
     </w:p>
     <w:p>
@@ -667,7 +734,21 @@
         <w:rPr>
           <w:lang w:val="en-US"/>
         </w:rPr>
-        <w:t>- When Samus would change sprites from standing, to shooting and more his origin and hitbox would change, meaning he would clip into the ground. In order to fix this, we had to go through all the sprites and manually align the origins so that they stay centered throughout all of Samus’s states, not just the one sprite</w:t>
+        <w:t xml:space="preserve">- When Samus would change sprites from standing, to shooting and more his origin and hitbox would change, meaning he would clip into the ground. </w:t>
+      </w:r>
+      <w:proofErr w:type="gramStart"/>
+      <w:r>
+        <w:rPr>
+          <w:lang w:val="en-US"/>
+        </w:rPr>
+        <w:t>In order to</w:t>
+      </w:r>
+      <w:proofErr w:type="gramEnd"/>
+      <w:r>
+        <w:rPr>
+          <w:lang w:val="en-US"/>
+        </w:rPr>
+        <w:t xml:space="preserve"> fix this, we had to go through all the sprites and manually align the origins so that they stay centered throughout all of Samus’s states, not just the one sprite</w:t>
       </w:r>
     </w:p>
     <w:p>
@@ -689,7 +770,21 @@
         <w:rPr>
           <w:lang w:val="en-US"/>
         </w:rPr>
-        <w:t xml:space="preserve">Originally, we planned to use a room size of around 5000x5000 pixels. However, Samus and other sprites looked much smaller than expected. When we attempted to enlarge them the sprites became quite low resolution so we had to find a perfect room size that would let us build a good size room, while having high resolution sprites. </w:t>
+        <w:t xml:space="preserve">Originally, we planned to use a room size of around 5000x5000 pixels. However, Samus and other sprites looked much smaller than expected. When we attempted to enlarge </w:t>
+      </w:r>
+      <w:proofErr w:type="gramStart"/>
+      <w:r>
+        <w:rPr>
+          <w:lang w:val="en-US"/>
+        </w:rPr>
+        <w:t>them</w:t>
+      </w:r>
+      <w:proofErr w:type="gramEnd"/>
+      <w:r>
+        <w:rPr>
+          <w:lang w:val="en-US"/>
+        </w:rPr>
+        <w:t xml:space="preserve"> the sprites became quite low resolution so we had to find a perfect room size that would let us build a good size room, while having high resolution sprites. </w:t>
       </w:r>
     </w:p>
     <w:p>
@@ -736,6 +831,11 @@
     </w:p>
     <w:p>
       <w:pPr>
+        <w:pStyle w:val="ListParagraph"/>
+        <w:numPr>
+          <w:ilvl w:val="0"/>
+          <w:numId w:val="9"/>
+        </w:numPr>
         <w:rPr>
           <w:b/>
           <w:bCs/>
@@ -1141,44 +1241,162 @@
     <w:p>
       <w:pPr>
         <w:pStyle w:val="ListParagraph"/>
-        <w:tabs>
-          <w:tab w:val="center" w:pos="1673"/>
-        </w:tabs>
-      </w:pPr>
-    </w:p>
-    <w:p>
-      <w:pPr>
-        <w:pStyle w:val="ListParagraph"/>
-        <w:tabs>
-          <w:tab w:val="center" w:pos="1673"/>
-        </w:tabs>
-      </w:pPr>
-    </w:p>
-    <w:p>
-      <w:pPr>
-        <w:pStyle w:val="ListParagraph"/>
-        <w:tabs>
-          <w:tab w:val="center" w:pos="1673"/>
-        </w:tabs>
-      </w:pPr>
-    </w:p>
-    <w:p>
-      <w:pPr>
-        <w:pStyle w:val="ListParagraph"/>
-        <w:tabs>
-          <w:tab w:val="center" w:pos="1673"/>
-        </w:tabs>
-      </w:pPr>
-    </w:p>
-    <w:p>
-      <w:pPr>
-        <w:tabs>
-          <w:tab w:val="center" w:pos="1673"/>
-        </w:tabs>
-        <w:rPr>
-          <w:b/>
-          <w:bCs/>
-        </w:rPr>
+        <w:numPr>
+          <w:ilvl w:val="0"/>
+          <w:numId w:val="3"/>
+        </w:numPr>
+        <w:tabs>
+          <w:tab w:val="center" w:pos="1673"/>
+        </w:tabs>
+        <w:rPr>
+          <w:b/>
+          <w:bCs/>
+        </w:rPr>
+      </w:pPr>
+      <w:r>
+        <w:rPr>
+          <w:b/>
+          <w:bCs/>
+        </w:rPr>
+        <w:lastRenderedPageBreak/>
+        <w:t>RNG</w:t>
+      </w:r>
+    </w:p>
+    <w:p>
+      <w:pPr>
+        <w:tabs>
+          <w:tab w:val="center" w:pos="1673"/>
+        </w:tabs>
+        <w:rPr>
+          <w:b/>
+          <w:bCs/>
+        </w:rPr>
+      </w:pPr>
+      <w:r>
+        <w:rPr>
+          <w:noProof/>
+        </w:rPr>
+        <w:drawing>
+          <wp:anchor distT="0" distB="0" distL="114300" distR="114300" simplePos="0" relativeHeight="251661312" behindDoc="0" locked="0" layoutInCell="1" allowOverlap="1" wp14:anchorId="6C946B6D" wp14:editId="0F6CA5A5">
+            <wp:simplePos x="914400" y="914400"/>
+            <wp:positionH relativeFrom="column">
+              <wp:align>left</wp:align>
+            </wp:positionH>
+            <wp:positionV relativeFrom="paragraph">
+              <wp:align>top</wp:align>
+            </wp:positionV>
+            <wp:extent cx="3076303" cy="971016"/>
+            <wp:effectExtent l="0" t="0" r="0" b="635"/>
+            <wp:wrapSquare wrapText="bothSides"/>
+            <wp:docPr id="2" name="Picture 2"/>
+            <wp:cNvGraphicFramePr>
+              <a:graphicFrameLocks xmlns:a="http://schemas.openxmlformats.org/drawingml/2006/main" noChangeAspect="1"/>
+            </wp:cNvGraphicFramePr>
+            <a:graphic xmlns:a="http://schemas.openxmlformats.org/drawingml/2006/main">
+              <a:graphicData uri="http://schemas.openxmlformats.org/drawingml/2006/picture">
+                <pic:pic xmlns:pic="http://schemas.openxmlformats.org/drawingml/2006/picture">
+                  <pic:nvPicPr>
+                    <pic:cNvPr id="1" name=""/>
+                    <pic:cNvPicPr/>
+                  </pic:nvPicPr>
+                  <pic:blipFill>
+                    <a:blip r:embed="rId9">
+                      <a:extLst>
+                        <a:ext uri="{28A0092B-C50C-407E-A947-70E740481C1C}">
+                          <a14:useLocalDpi xmlns:a14="http://schemas.microsoft.com/office/drawing/2010/main" val="0"/>
+                        </a:ext>
+                      </a:extLst>
+                    </a:blip>
+                    <a:stretch>
+                      <a:fillRect/>
+                    </a:stretch>
+                  </pic:blipFill>
+                  <pic:spPr>
+                    <a:xfrm>
+                      <a:off x="0" y="0"/>
+                      <a:ext cx="3076303" cy="971016"/>
+                    </a:xfrm>
+                    <a:prstGeom prst="rect">
+                      <a:avLst/>
+                    </a:prstGeom>
+                  </pic:spPr>
+                </pic:pic>
+              </a:graphicData>
+            </a:graphic>
+          </wp:anchor>
+        </w:drawing>
+      </w:r>
+    </w:p>
+    <w:p>
+      <w:pPr>
+        <w:tabs>
+          <w:tab w:val="center" w:pos="1673"/>
+        </w:tabs>
+        <w:rPr>
+          <w:b/>
+          <w:bCs/>
+        </w:rPr>
+      </w:pPr>
+    </w:p>
+    <w:p>
+      <w:pPr>
+        <w:tabs>
+          <w:tab w:val="center" w:pos="1673"/>
+        </w:tabs>
+        <w:rPr>
+          <w:b/>
+          <w:bCs/>
+        </w:rPr>
+      </w:pPr>
+    </w:p>
+    <w:p>
+      <w:pPr>
+        <w:tabs>
+          <w:tab w:val="center" w:pos="1673"/>
+        </w:tabs>
+        <w:rPr>
+          <w:b/>
+          <w:bCs/>
+        </w:rPr>
+      </w:pPr>
+    </w:p>
+    <w:p>
+      <w:pPr>
+        <w:tabs>
+          <w:tab w:val="center" w:pos="1673"/>
+        </w:tabs>
+        <w:rPr>
+          <w:b/>
+          <w:bCs/>
+        </w:rPr>
+      </w:pPr>
+      <w:r>
+        <w:t xml:space="preserve">Our final new skill was the use of RNG, or random number generation. RNG works by randomly generating a number between two set amounts, in this case 1 and 10 and producing a random output. The purpose of this code is to randomly determine whether the enemy frog can jump or not, and he has a 1 in 10 chance to jump. This randomness adds some </w:t>
+      </w:r>
+      <w:r>
+        <w:t xml:space="preserve">unique gameplay to the </w:t>
+      </w:r>
+      <w:proofErr w:type="gramStart"/>
+      <w:r>
+        <w:t>game, and</w:t>
+      </w:r>
+      <w:proofErr w:type="gramEnd"/>
+      <w:r>
+        <w:t xml:space="preserve"> can change the experience from player to player.</w:t>
+      </w:r>
+      <w:r>
+        <w:rPr>
+          <w:b/>
+          <w:bCs/>
+        </w:rPr>
+        <w:br w:type="textWrapping" w:clear="all"/>
+      </w:r>
+    </w:p>
+    <w:p>
+      <w:pPr>
+        <w:tabs>
+          <w:tab w:val="center" w:pos="1673"/>
+        </w:tabs>
       </w:pPr>
       <w:r>
         <w:rPr>
@@ -1565,11 +1783,23 @@
           <w:bCs/>
         </w:rPr>
       </w:pPr>
-      <w:r>
-        <w:rPr>
-          <w:b/>
-          <w:bCs/>
-        </w:rPr>
+    </w:p>
+    <w:p>
+      <w:pPr>
+        <w:tabs>
+          <w:tab w:val="center" w:pos="1673"/>
+        </w:tabs>
+        <w:rPr>
+          <w:b/>
+          <w:bCs/>
+        </w:rPr>
+      </w:pPr>
+      <w:r>
+        <w:rPr>
+          <w:b/>
+          <w:bCs/>
+        </w:rPr>
+        <w:lastRenderedPageBreak/>
         <w:t>Constraints</w:t>
       </w:r>
     </w:p>
@@ -1685,6 +1915,9 @@
       <w:r>
         <w:t xml:space="preserve"> Studio, which while a good software still has some limitations and issues present. </w:t>
       </w:r>
+      <w:r>
+        <w:t>We have also used Gantt Chart software for time management, which has been provided for free by Mr Mac. We used GitHub to transfer and share files, which was also a free software, meaning it has limitations such as maximum users and upload speeds.</w:t>
+      </w:r>
     </w:p>
     <w:p>
       <w:pPr>
@@ -1706,7 +1939,6 @@
           <w:b/>
           <w:bCs/>
         </w:rPr>
-        <w:lastRenderedPageBreak/>
         <w:t>Skill levels:</w:t>
       </w:r>
       <w:r>
@@ -1747,11 +1979,473 @@
         <w:tabs>
           <w:tab w:val="center" w:pos="1673"/>
         </w:tabs>
-      </w:pPr>
-      <w:r>
-        <w:rPr>
-          <w:b/>
-          <w:bCs/>
+        <w:rPr>
+          <w:b/>
+          <w:bCs/>
+        </w:rPr>
+      </w:pPr>
+      <w:r>
+        <w:rPr>
+          <w:b/>
+          <w:bCs/>
+        </w:rPr>
+        <w:t>Scope</w:t>
+      </w:r>
+    </w:p>
+    <w:p>
+      <w:pPr>
+        <w:pStyle w:val="ListParagraph"/>
+        <w:numPr>
+          <w:ilvl w:val="0"/>
+          <w:numId w:val="8"/>
+        </w:numPr>
+        <w:tabs>
+          <w:tab w:val="center" w:pos="1673"/>
+        </w:tabs>
+      </w:pPr>
+      <w:r>
+        <w:rPr>
+          <w:b/>
+          <w:bCs/>
+        </w:rPr>
+        <w:t>Age Demographic</w:t>
+      </w:r>
+      <w:r>
+        <w:t xml:space="preserve">: This game would mainly be focused on young adults, anyone from the ages of 14-25, as it is a more complex, less </w:t>
+      </w:r>
+      <w:r>
+        <w:t>story-based</w:t>
+      </w:r>
+      <w:r>
+        <w:t xml:space="preserve"> game which younger audiences might not enjoy. This game could also be for older people</w:t>
+      </w:r>
+      <w:r>
+        <w:t>, who played Samus in their youth and want to relive that experience</w:t>
+      </w:r>
+    </w:p>
+    <w:p>
+      <w:pPr>
+        <w:pStyle w:val="ListParagraph"/>
+        <w:numPr>
+          <w:ilvl w:val="0"/>
+          <w:numId w:val="8"/>
+        </w:numPr>
+        <w:tabs>
+          <w:tab w:val="center" w:pos="1673"/>
+        </w:tabs>
+      </w:pPr>
+      <w:r>
+        <w:rPr>
+          <w:b/>
+          <w:bCs/>
+        </w:rPr>
+        <w:t>Country/Language</w:t>
+      </w:r>
+      <w:r>
+        <w:t>:</w:t>
+      </w:r>
+      <w:r>
+        <w:rPr>
+          <w:b/>
+          <w:bCs/>
+        </w:rPr>
+        <w:t xml:space="preserve"> </w:t>
+      </w:r>
+      <w:r>
+        <w:t>This game would be primarily focused at English speaking people, more western areas as the game is all in English with no translation available.</w:t>
+      </w:r>
+    </w:p>
+    <w:p>
+      <w:pPr>
+        <w:pStyle w:val="ListParagraph"/>
+        <w:numPr>
+          <w:ilvl w:val="0"/>
+          <w:numId w:val="8"/>
+        </w:numPr>
+        <w:tabs>
+          <w:tab w:val="center" w:pos="1673"/>
+        </w:tabs>
+      </w:pPr>
+      <w:r>
+        <w:rPr>
+          <w:b/>
+          <w:bCs/>
+        </w:rPr>
+        <w:t>Gender</w:t>
+      </w:r>
+      <w:r>
+        <w:t xml:space="preserve">: There isn’t really a targeted gender that Samus is focused towards, the main character is female so this may appeal to females more. </w:t>
+      </w:r>
+    </w:p>
+    <w:p>
+      <w:pPr>
+        <w:tabs>
+          <w:tab w:val="center" w:pos="1673"/>
+        </w:tabs>
+      </w:pPr>
+    </w:p>
+    <w:p>
+      <w:pPr>
+        <w:tabs>
+          <w:tab w:val="center" w:pos="1673"/>
+        </w:tabs>
+        <w:rPr>
+          <w:b/>
+          <w:bCs/>
+        </w:rPr>
+      </w:pPr>
+      <w:r>
+        <w:rPr>
+          <w:b/>
+          <w:bCs/>
+        </w:rPr>
+        <w:t>File Backups and storage</w:t>
+      </w:r>
+    </w:p>
+    <w:p>
+      <w:pPr>
+        <w:tabs>
+          <w:tab w:val="center" w:pos="1673"/>
+        </w:tabs>
+      </w:pPr>
+      <w:r>
+        <w:t xml:space="preserve">Since we were using a </w:t>
+      </w:r>
+      <w:r>
+        <w:t>GitHub</w:t>
+      </w:r>
+      <w:r>
+        <w:t xml:space="preserve"> repository, it would automatically create backups for </w:t>
+      </w:r>
+      <w:r>
+        <w:t>us as we created new files. However, there was a chance that GitHub could be down, or something went wrong, so we also stored files on our local computers for safety.</w:t>
+      </w:r>
+      <w:r>
+        <w:t xml:space="preserve"> At any point these local backups could be put onto the GitHub repository, quickly restoring any lost data. </w:t>
+      </w:r>
+    </w:p>
+    <w:p>
+      <w:pPr>
+        <w:tabs>
+          <w:tab w:val="center" w:pos="1673"/>
+        </w:tabs>
+      </w:pPr>
+      <w:r>
+        <w:rPr>
+          <w:noProof/>
+        </w:rPr>
+        <w:drawing>
+          <wp:anchor distT="0" distB="0" distL="114300" distR="114300" simplePos="0" relativeHeight="251662336" behindDoc="0" locked="0" layoutInCell="1" allowOverlap="1" wp14:anchorId="48B25AC3" wp14:editId="115B2B77">
+            <wp:simplePos x="0" y="0"/>
+            <wp:positionH relativeFrom="page">
+              <wp:posOffset>1495018</wp:posOffset>
+            </wp:positionH>
+            <wp:positionV relativeFrom="paragraph">
+              <wp:posOffset>134872</wp:posOffset>
+            </wp:positionV>
+            <wp:extent cx="4356764" cy="2283125"/>
+            <wp:effectExtent l="0" t="0" r="5715" b="3175"/>
+            <wp:wrapNone/>
+            <wp:docPr id="5" name="Picture 5"/>
+            <wp:cNvGraphicFramePr>
+              <a:graphicFrameLocks xmlns:a="http://schemas.openxmlformats.org/drawingml/2006/main" noChangeAspect="1"/>
+            </wp:cNvGraphicFramePr>
+            <a:graphic xmlns:a="http://schemas.openxmlformats.org/drawingml/2006/main">
+              <a:graphicData uri="http://schemas.openxmlformats.org/drawingml/2006/picture">
+                <pic:pic xmlns:pic="http://schemas.openxmlformats.org/drawingml/2006/picture">
+                  <pic:nvPicPr>
+                    <pic:cNvPr id="1" name=""/>
+                    <pic:cNvPicPr/>
+                  </pic:nvPicPr>
+                  <pic:blipFill>
+                    <a:blip r:embed="rId10" cstate="print">
+                      <a:extLst>
+                        <a:ext uri="{28A0092B-C50C-407E-A947-70E740481C1C}">
+                          <a14:useLocalDpi xmlns:a14="http://schemas.microsoft.com/office/drawing/2010/main" val="0"/>
+                        </a:ext>
+                      </a:extLst>
+                    </a:blip>
+                    <a:stretch>
+                      <a:fillRect/>
+                    </a:stretch>
+                  </pic:blipFill>
+                  <pic:spPr>
+                    <a:xfrm>
+                      <a:off x="0" y="0"/>
+                      <a:ext cx="4356764" cy="2283125"/>
+                    </a:xfrm>
+                    <a:prstGeom prst="rect">
+                      <a:avLst/>
+                    </a:prstGeom>
+                  </pic:spPr>
+                </pic:pic>
+              </a:graphicData>
+            </a:graphic>
+            <wp14:sizeRelH relativeFrom="page">
+              <wp14:pctWidth>0</wp14:pctWidth>
+            </wp14:sizeRelH>
+            <wp14:sizeRelV relativeFrom="page">
+              <wp14:pctHeight>0</wp14:pctHeight>
+            </wp14:sizeRelV>
+          </wp:anchor>
+        </w:drawing>
+      </w:r>
+    </w:p>
+    <w:p>
+      <w:pPr>
+        <w:tabs>
+          <w:tab w:val="center" w:pos="1673"/>
+        </w:tabs>
+      </w:pPr>
+    </w:p>
+    <w:p>
+      <w:pPr>
+        <w:pStyle w:val="ListParagraph"/>
+        <w:tabs>
+          <w:tab w:val="center" w:pos="1673"/>
+        </w:tabs>
+        <w:ind w:left="360"/>
+      </w:pPr>
+    </w:p>
+    <w:p>
+      <w:pPr>
+        <w:pStyle w:val="ListParagraph"/>
+        <w:tabs>
+          <w:tab w:val="center" w:pos="1673"/>
+        </w:tabs>
+        <w:ind w:left="360"/>
+      </w:pPr>
+    </w:p>
+    <w:p>
+      <w:pPr>
+        <w:pStyle w:val="ListParagraph"/>
+        <w:tabs>
+          <w:tab w:val="center" w:pos="1673"/>
+        </w:tabs>
+        <w:ind w:left="360"/>
+      </w:pPr>
+    </w:p>
+    <w:p>
+      <w:pPr>
+        <w:pStyle w:val="ListParagraph"/>
+        <w:tabs>
+          <w:tab w:val="center" w:pos="1673"/>
+        </w:tabs>
+      </w:pPr>
+    </w:p>
+    <w:p>
+      <w:pPr>
+        <w:pStyle w:val="ListParagraph"/>
+        <w:tabs>
+          <w:tab w:val="center" w:pos="1673"/>
+        </w:tabs>
+      </w:pPr>
+    </w:p>
+    <w:p>
+      <w:pPr>
+        <w:pStyle w:val="ListParagraph"/>
+        <w:tabs>
+          <w:tab w:val="center" w:pos="1673"/>
+        </w:tabs>
+      </w:pPr>
+    </w:p>
+    <w:p>
+      <w:pPr>
+        <w:pStyle w:val="ListParagraph"/>
+        <w:tabs>
+          <w:tab w:val="center" w:pos="1673"/>
+        </w:tabs>
+      </w:pPr>
+    </w:p>
+    <w:p>
+      <w:pPr>
+        <w:pStyle w:val="ListParagraph"/>
+        <w:tabs>
+          <w:tab w:val="center" w:pos="1673"/>
+        </w:tabs>
+      </w:pPr>
+    </w:p>
+    <w:p>
+      <w:pPr>
+        <w:pStyle w:val="ListParagraph"/>
+        <w:tabs>
+          <w:tab w:val="center" w:pos="1673"/>
+        </w:tabs>
+      </w:pPr>
+    </w:p>
+    <w:p>
+      <w:pPr>
+        <w:pStyle w:val="ListParagraph"/>
+        <w:tabs>
+          <w:tab w:val="center" w:pos="1673"/>
+        </w:tabs>
+      </w:pPr>
+    </w:p>
+    <w:p>
+      <w:pPr>
+        <w:pStyle w:val="ListParagraph"/>
+        <w:tabs>
+          <w:tab w:val="center" w:pos="1673"/>
+        </w:tabs>
+      </w:pPr>
+      <w:r>
+        <w:rPr>
+          <w:noProof/>
+        </w:rPr>
+        <w:drawing>
+          <wp:anchor distT="0" distB="0" distL="114300" distR="114300" simplePos="0" relativeHeight="251663360" behindDoc="0" locked="0" layoutInCell="1" allowOverlap="1" wp14:anchorId="13D5E593" wp14:editId="303CEE0B">
+            <wp:simplePos x="0" y="0"/>
+            <wp:positionH relativeFrom="margin">
+              <wp:align>center</wp:align>
+            </wp:positionH>
+            <wp:positionV relativeFrom="paragraph">
+              <wp:posOffset>-592575</wp:posOffset>
+            </wp:positionV>
+            <wp:extent cx="4899804" cy="4231550"/>
+            <wp:effectExtent l="0" t="0" r="0" b="0"/>
+            <wp:wrapNone/>
+            <wp:docPr id="6" name="Picture 6"/>
+            <wp:cNvGraphicFramePr>
+              <a:graphicFrameLocks xmlns:a="http://schemas.openxmlformats.org/drawingml/2006/main" noChangeAspect="1"/>
+            </wp:cNvGraphicFramePr>
+            <a:graphic xmlns:a="http://schemas.openxmlformats.org/drawingml/2006/main">
+              <a:graphicData uri="http://schemas.openxmlformats.org/drawingml/2006/picture">
+                <pic:pic xmlns:pic="http://schemas.openxmlformats.org/drawingml/2006/picture">
+                  <pic:nvPicPr>
+                    <pic:cNvPr id="1" name=""/>
+                    <pic:cNvPicPr/>
+                  </pic:nvPicPr>
+                  <pic:blipFill>
+                    <a:blip r:embed="rId11" cstate="print">
+                      <a:extLst>
+                        <a:ext uri="{28A0092B-C50C-407E-A947-70E740481C1C}">
+                          <a14:useLocalDpi xmlns:a14="http://schemas.microsoft.com/office/drawing/2010/main" val="0"/>
+                        </a:ext>
+                      </a:extLst>
+                    </a:blip>
+                    <a:stretch>
+                      <a:fillRect/>
+                    </a:stretch>
+                  </pic:blipFill>
+                  <pic:spPr>
+                    <a:xfrm>
+                      <a:off x="0" y="0"/>
+                      <a:ext cx="4899804" cy="4231550"/>
+                    </a:xfrm>
+                    <a:prstGeom prst="rect">
+                      <a:avLst/>
+                    </a:prstGeom>
+                  </pic:spPr>
+                </pic:pic>
+              </a:graphicData>
+            </a:graphic>
+            <wp14:sizeRelH relativeFrom="page">
+              <wp14:pctWidth>0</wp14:pctWidth>
+            </wp14:sizeRelH>
+            <wp14:sizeRelV relativeFrom="page">
+              <wp14:pctHeight>0</wp14:pctHeight>
+            </wp14:sizeRelV>
+          </wp:anchor>
+        </w:drawing>
+      </w:r>
+    </w:p>
+    <w:p>
+      <w:pPr>
+        <w:pStyle w:val="ListParagraph"/>
+        <w:tabs>
+          <w:tab w:val="center" w:pos="1673"/>
+        </w:tabs>
+      </w:pPr>
+    </w:p>
+    <w:p>
+      <w:pPr>
+        <w:rPr>
+          <w:lang w:val="en-AU"/>
+        </w:rPr>
+      </w:pPr>
+    </w:p>
+    <w:p>
+      <w:pPr>
+        <w:rPr>
+          <w:lang w:val="en-AU"/>
+        </w:rPr>
+      </w:pPr>
+    </w:p>
+    <w:p>
+      <w:pPr>
+        <w:rPr>
+          <w:lang w:val="en-AU"/>
+        </w:rPr>
+      </w:pPr>
+    </w:p>
+    <w:p>
+      <w:pPr>
+        <w:rPr>
+          <w:lang w:val="en-AU"/>
+        </w:rPr>
+      </w:pPr>
+    </w:p>
+    <w:p>
+      <w:pPr>
+        <w:rPr>
+          <w:lang w:val="en-AU"/>
+        </w:rPr>
+      </w:pPr>
+    </w:p>
+    <w:p>
+      <w:pPr>
+        <w:rPr>
+          <w:lang w:val="en-AU"/>
+        </w:rPr>
+      </w:pPr>
+    </w:p>
+    <w:p>
+      <w:pPr>
+        <w:rPr>
+          <w:lang w:val="en-AU"/>
+        </w:rPr>
+      </w:pPr>
+    </w:p>
+    <w:p>
+      <w:pPr>
+        <w:rPr>
+          <w:lang w:val="en-AU"/>
+        </w:rPr>
+      </w:pPr>
+    </w:p>
+    <w:p>
+      <w:pPr>
+        <w:rPr>
+          <w:lang w:val="en-AU"/>
+        </w:rPr>
+      </w:pPr>
+    </w:p>
+    <w:p>
+      <w:pPr>
+        <w:rPr>
+          <w:lang w:val="en-AU"/>
+        </w:rPr>
+      </w:pPr>
+    </w:p>
+    <w:p>
+      <w:pPr>
+        <w:rPr>
+          <w:lang w:val="en-AU"/>
+        </w:rPr>
+      </w:pPr>
+    </w:p>
+    <w:p>
+      <w:pPr>
+        <w:tabs>
+          <w:tab w:val="left" w:pos="1023"/>
+        </w:tabs>
+        <w:rPr>
+          <w:lang w:val="en-AU"/>
+        </w:rPr>
+      </w:pPr>
+      <w:r>
+        <w:rPr>
+          <w:lang w:val="en-AU"/>
         </w:rPr>
         <w:tab/>
       </w:r>
@@ -1759,86 +2453,37 @@
     <w:p>
       <w:pPr>
         <w:tabs>
-          <w:tab w:val="center" w:pos="1673"/>
-        </w:tabs>
-      </w:pPr>
-      <w:r>
-        <w:tab/>
-      </w:r>
-    </w:p>
-    <w:p>
-      <w:pPr>
-        <w:pStyle w:val="ListParagraph"/>
-        <w:tabs>
-          <w:tab w:val="center" w:pos="1673"/>
-        </w:tabs>
-        <w:ind w:left="360"/>
-      </w:pPr>
-    </w:p>
-    <w:p>
-      <w:pPr>
-        <w:pStyle w:val="ListParagraph"/>
-        <w:tabs>
-          <w:tab w:val="center" w:pos="1673"/>
-        </w:tabs>
-        <w:ind w:left="360"/>
-      </w:pPr>
-    </w:p>
-    <w:p>
-      <w:pPr>
-        <w:pStyle w:val="ListParagraph"/>
-        <w:tabs>
-          <w:tab w:val="center" w:pos="1673"/>
-        </w:tabs>
-        <w:ind w:left="360"/>
-      </w:pPr>
-    </w:p>
-    <w:p>
-      <w:pPr>
-        <w:pStyle w:val="ListParagraph"/>
-        <w:tabs>
-          <w:tab w:val="center" w:pos="1673"/>
-        </w:tabs>
-      </w:pPr>
-    </w:p>
-    <w:p>
-      <w:pPr>
-        <w:pStyle w:val="ListParagraph"/>
-        <w:tabs>
-          <w:tab w:val="center" w:pos="1673"/>
-        </w:tabs>
-      </w:pPr>
-    </w:p>
-    <w:p>
-      <w:pPr>
-        <w:pStyle w:val="ListParagraph"/>
-        <w:tabs>
-          <w:tab w:val="center" w:pos="1673"/>
-        </w:tabs>
-      </w:pPr>
-    </w:p>
-    <w:p>
-      <w:pPr>
-        <w:pStyle w:val="ListParagraph"/>
-        <w:tabs>
-          <w:tab w:val="center" w:pos="1673"/>
-        </w:tabs>
-      </w:pPr>
-    </w:p>
-    <w:p>
-      <w:pPr>
-        <w:pStyle w:val="ListParagraph"/>
-        <w:tabs>
-          <w:tab w:val="center" w:pos="1673"/>
-        </w:tabs>
-      </w:pPr>
-    </w:p>
-    <w:p>
-      <w:pPr>
-        <w:pStyle w:val="ListParagraph"/>
-        <w:tabs>
-          <w:tab w:val="center" w:pos="1673"/>
-        </w:tabs>
+          <w:tab w:val="left" w:pos="1023"/>
+        </w:tabs>
+        <w:rPr>
+          <w:lang w:val="en-AU"/>
+        </w:rPr>
+      </w:pPr>
+      <w:r>
+        <w:rPr>
+          <w:lang w:val="en-AU"/>
+        </w:rPr>
+        <w:t>(This is just an example from the last two days, as there are so many commits that it would not fit on a word document)</w:t>
+      </w:r>
+    </w:p>
+    <w:p>
+      <w:pPr>
+        <w:tabs>
+          <w:tab w:val="left" w:pos="1023"/>
+        </w:tabs>
+        <w:rPr>
+          <w:lang w:val="en-AU"/>
+        </w:rPr>
+      </w:pPr>
+    </w:p>
+    <w:p>
+      <w:pPr>
+        <w:tabs>
+          <w:tab w:val="left" w:pos="1023"/>
+        </w:tabs>
+        <w:rPr>
+          <w:lang w:val="en-AU"/>
+        </w:rPr>
       </w:pPr>
     </w:p>
     <w:sectPr>
@@ -1854,6 +2499,95 @@
 <file path=word/numbering.xml><?xml version="1.0" encoding="utf-8"?>
 <w:numbering xmlns:wpc="http://schemas.microsoft.com/office/word/2010/wordprocessingCanvas" xmlns:cx="http://schemas.microsoft.com/office/drawing/2014/chartex" xmlns:cx1="http://schemas.microsoft.com/office/drawing/2015/9/8/chartex" xmlns:cx2="http://schemas.microsoft.com/office/drawing/2015/10/21/chartex" xmlns:cx3="http://schemas.microsoft.com/office/drawing/2016/5/9/chartex" xmlns:cx4="http://schemas.microsoft.com/office/drawing/2016/5/10/chartex" xmlns:cx5="http://schemas.microsoft.com/office/drawing/2016/5/11/chartex" xmlns:cx6="http://schemas.microsoft.com/office/drawing/2016/5/12/chartex" xmlns:cx7="http://schemas.microsoft.com/office/drawing/2016/5/13/chartex" xmlns:cx8="http://schemas.microsoft.com/office/drawing/2016/5/14/chartex" xmlns:mc="http://schemas.openxmlformats.org/markup-compatibility/2006" xmlns:aink="http://schemas.microsoft.com/office/drawing/2016/ink" xmlns:am3d="http://schemas.microsoft.com/office/drawing/2017/model3d" xmlns:o="urn:schemas-microsoft-com:office:office" xmlns:r="http://schemas.openxmlformats.org/officeDocument/2006/relationships" xmlns:m="http://schemas.openxmlformats.org/officeDocument/2006/math" xmlns:v="urn:schemas-microsoft-com:vml" xmlns:wp14="http://schemas.microsoft.com/office/word/2010/wordprocessingDrawing" xmlns:wp="http://schemas.openxmlformats.org/drawingml/2006/wordprocessingDrawing" xmlns:w10="urn:schemas-microsoft-com:office:word" xmlns:w="http://schemas.openxmlformats.org/wordprocessingml/2006/main" xmlns:w14="http://schemas.microsoft.com/office/word/2010/wordml" xmlns:w15="http://schemas.microsoft.com/office/word/2012/wordml" xmlns:w16cex="http://schemas.microsoft.com/office/word/2018/wordml/cex" xmlns:w16cid="http://schemas.microsoft.com/office/word/2016/wordml/cid" xmlns:w16="http://schemas.microsoft.com/office/word/2018/wordml" xmlns:w16sdtdh="http://schemas.microsoft.com/office/word/2020/wordml/sdtdatahash" xmlns:w16se="http://schemas.microsoft.com/office/word/2015/wordml/symex" xmlns:wpg="http://schemas.microsoft.com/office/word/2010/wordprocessingGroup" xmlns:wpi="http://schemas.microsoft.com/office/word/2010/wordprocessingInk" xmlns:wne="http://schemas.microsoft.com/office/word/2006/wordml" xmlns:wps="http://schemas.microsoft.com/office/word/2010/wordprocessingShape" mc:Ignorable="w14 w15 w16se w16cid w16 w16cex w16sdtdh wp14">
   <w:abstractNum w:abstractNumId="0" w15:restartNumberingAfterBreak="0">
+    <w:nsid w:val="0A243CCC"/>
+    <w:multiLevelType w:val="hybridMultilevel"/>
+    <w:tmpl w:val="8FC85A48"/>
+    <w:lvl w:ilvl="0" w:tplc="0C09000F">
+      <w:start w:val="1"/>
+      <w:numFmt w:val="decimal"/>
+      <w:lvlText w:val="%1."/>
+      <w:lvlJc w:val="left"/>
+      <w:pPr>
+        <w:ind w:left="720" w:hanging="360"/>
+      </w:pPr>
+      <w:rPr>
+        <w:rFonts w:hint="default"/>
+      </w:rPr>
+    </w:lvl>
+    <w:lvl w:ilvl="1" w:tplc="0C090019" w:tentative="1">
+      <w:start w:val="1"/>
+      <w:numFmt w:val="lowerLetter"/>
+      <w:lvlText w:val="%2."/>
+      <w:lvlJc w:val="left"/>
+      <w:pPr>
+        <w:ind w:left="1440" w:hanging="360"/>
+      </w:pPr>
+    </w:lvl>
+    <w:lvl w:ilvl="2" w:tplc="0C09001B" w:tentative="1">
+      <w:start w:val="1"/>
+      <w:numFmt w:val="lowerRoman"/>
+      <w:lvlText w:val="%3."/>
+      <w:lvlJc w:val="right"/>
+      <w:pPr>
+        <w:ind w:left="2160" w:hanging="180"/>
+      </w:pPr>
+    </w:lvl>
+    <w:lvl w:ilvl="3" w:tplc="0C09000F" w:tentative="1">
+      <w:start w:val="1"/>
+      <w:numFmt w:val="decimal"/>
+      <w:lvlText w:val="%4."/>
+      <w:lvlJc w:val="left"/>
+      <w:pPr>
+        <w:ind w:left="2880" w:hanging="360"/>
+      </w:pPr>
+    </w:lvl>
+    <w:lvl w:ilvl="4" w:tplc="0C090019" w:tentative="1">
+      <w:start w:val="1"/>
+      <w:numFmt w:val="lowerLetter"/>
+      <w:lvlText w:val="%5."/>
+      <w:lvlJc w:val="left"/>
+      <w:pPr>
+        <w:ind w:left="3600" w:hanging="360"/>
+      </w:pPr>
+    </w:lvl>
+    <w:lvl w:ilvl="5" w:tplc="0C09001B" w:tentative="1">
+      <w:start w:val="1"/>
+      <w:numFmt w:val="lowerRoman"/>
+      <w:lvlText w:val="%6."/>
+      <w:lvlJc w:val="right"/>
+      <w:pPr>
+        <w:ind w:left="4320" w:hanging="180"/>
+      </w:pPr>
+    </w:lvl>
+    <w:lvl w:ilvl="6" w:tplc="0C09000F" w:tentative="1">
+      <w:start w:val="1"/>
+      <w:numFmt w:val="decimal"/>
+      <w:lvlText w:val="%7."/>
+      <w:lvlJc w:val="left"/>
+      <w:pPr>
+        <w:ind w:left="5040" w:hanging="360"/>
+      </w:pPr>
+    </w:lvl>
+    <w:lvl w:ilvl="7" w:tplc="0C090019" w:tentative="1">
+      <w:start w:val="1"/>
+      <w:numFmt w:val="lowerLetter"/>
+      <w:lvlText w:val="%8."/>
+      <w:lvlJc w:val="left"/>
+      <w:pPr>
+        <w:ind w:left="5760" w:hanging="360"/>
+      </w:pPr>
+    </w:lvl>
+    <w:lvl w:ilvl="8" w:tplc="0C09001B" w:tentative="1">
+      <w:start w:val="1"/>
+      <w:numFmt w:val="lowerRoman"/>
+      <w:lvlText w:val="%9."/>
+      <w:lvlJc w:val="right"/>
+      <w:pPr>
+        <w:ind w:left="6480" w:hanging="180"/>
+      </w:pPr>
+    </w:lvl>
+  </w:abstractNum>
+  <w:abstractNum w:abstractNumId="1" w15:restartNumberingAfterBreak="0">
     <w:nsid w:val="13A54BA8"/>
     <w:multiLevelType w:val="hybridMultilevel"/>
     <w:tmpl w:val="7CB23C42"/>
@@ -1966,7 +2700,7 @@
       </w:rPr>
     </w:lvl>
   </w:abstractNum>
-  <w:abstractNum w:abstractNumId="1" w15:restartNumberingAfterBreak="0">
+  <w:abstractNum w:abstractNumId="2" w15:restartNumberingAfterBreak="0">
     <w:nsid w:val="17E445F9"/>
     <w:multiLevelType w:val="hybridMultilevel"/>
     <w:tmpl w:val="54C43F76"/>
@@ -2079,7 +2813,7 @@
       </w:rPr>
     </w:lvl>
   </w:abstractNum>
-  <w:abstractNum w:abstractNumId="2" w15:restartNumberingAfterBreak="0">
+  <w:abstractNum w:abstractNumId="3" w15:restartNumberingAfterBreak="0">
     <w:nsid w:val="19FD2A86"/>
     <w:multiLevelType w:val="hybridMultilevel"/>
     <w:tmpl w:val="45E492CC"/>
@@ -2192,7 +2926,7 @@
       </w:rPr>
     </w:lvl>
   </w:abstractNum>
-  <w:abstractNum w:abstractNumId="3" w15:restartNumberingAfterBreak="0">
+  <w:abstractNum w:abstractNumId="4" w15:restartNumberingAfterBreak="0">
     <w:nsid w:val="445C40FD"/>
     <w:multiLevelType w:val="hybridMultilevel"/>
     <w:tmpl w:val="B1DCDFF8"/>
@@ -2305,7 +3039,7 @@
       </w:rPr>
     </w:lvl>
   </w:abstractNum>
-  <w:abstractNum w:abstractNumId="4" w15:restartNumberingAfterBreak="0">
+  <w:abstractNum w:abstractNumId="5" w15:restartNumberingAfterBreak="0">
     <w:nsid w:val="66D95787"/>
     <w:multiLevelType w:val="hybridMultilevel"/>
     <w:tmpl w:val="BC1E85EE"/>
@@ -2394,7 +3128,120 @@
       </w:pPr>
     </w:lvl>
   </w:abstractNum>
-  <w:abstractNum w:abstractNumId="5" w15:restartNumberingAfterBreak="0">
+  <w:abstractNum w:abstractNumId="6" w15:restartNumberingAfterBreak="0">
+    <w:nsid w:val="6D8142AC"/>
+    <w:multiLevelType w:val="hybridMultilevel"/>
+    <w:tmpl w:val="EAD80092"/>
+    <w:lvl w:ilvl="0" w:tplc="0C090001">
+      <w:start w:val="1"/>
+      <w:numFmt w:val="bullet"/>
+      <w:lvlText w:val=""/>
+      <w:lvlJc w:val="left"/>
+      <w:pPr>
+        <w:ind w:left="720" w:hanging="360"/>
+      </w:pPr>
+      <w:rPr>
+        <w:rFonts w:ascii="Symbol" w:hAnsi="Symbol" w:hint="default"/>
+      </w:rPr>
+    </w:lvl>
+    <w:lvl w:ilvl="1" w:tplc="0C090003" w:tentative="1">
+      <w:start w:val="1"/>
+      <w:numFmt w:val="bullet"/>
+      <w:lvlText w:val="o"/>
+      <w:lvlJc w:val="left"/>
+      <w:pPr>
+        <w:ind w:left="1440" w:hanging="360"/>
+      </w:pPr>
+      <w:rPr>
+        <w:rFonts w:ascii="Courier New" w:hAnsi="Courier New" w:cs="Courier New" w:hint="default"/>
+      </w:rPr>
+    </w:lvl>
+    <w:lvl w:ilvl="2" w:tplc="0C090005" w:tentative="1">
+      <w:start w:val="1"/>
+      <w:numFmt w:val="bullet"/>
+      <w:lvlText w:val=""/>
+      <w:lvlJc w:val="left"/>
+      <w:pPr>
+        <w:ind w:left="2160" w:hanging="360"/>
+      </w:pPr>
+      <w:rPr>
+        <w:rFonts w:ascii="Wingdings" w:hAnsi="Wingdings" w:hint="default"/>
+      </w:rPr>
+    </w:lvl>
+    <w:lvl w:ilvl="3" w:tplc="0C090001" w:tentative="1">
+      <w:start w:val="1"/>
+      <w:numFmt w:val="bullet"/>
+      <w:lvlText w:val=""/>
+      <w:lvlJc w:val="left"/>
+      <w:pPr>
+        <w:ind w:left="2880" w:hanging="360"/>
+      </w:pPr>
+      <w:rPr>
+        <w:rFonts w:ascii="Symbol" w:hAnsi="Symbol" w:hint="default"/>
+      </w:rPr>
+    </w:lvl>
+    <w:lvl w:ilvl="4" w:tplc="0C090003" w:tentative="1">
+      <w:start w:val="1"/>
+      <w:numFmt w:val="bullet"/>
+      <w:lvlText w:val="o"/>
+      <w:lvlJc w:val="left"/>
+      <w:pPr>
+        <w:ind w:left="3600" w:hanging="360"/>
+      </w:pPr>
+      <w:rPr>
+        <w:rFonts w:ascii="Courier New" w:hAnsi="Courier New" w:cs="Courier New" w:hint="default"/>
+      </w:rPr>
+    </w:lvl>
+    <w:lvl w:ilvl="5" w:tplc="0C090005" w:tentative="1">
+      <w:start w:val="1"/>
+      <w:numFmt w:val="bullet"/>
+      <w:lvlText w:val=""/>
+      <w:lvlJc w:val="left"/>
+      <w:pPr>
+        <w:ind w:left="4320" w:hanging="360"/>
+      </w:pPr>
+      <w:rPr>
+        <w:rFonts w:ascii="Wingdings" w:hAnsi="Wingdings" w:hint="default"/>
+      </w:rPr>
+    </w:lvl>
+    <w:lvl w:ilvl="6" w:tplc="0C090001" w:tentative="1">
+      <w:start w:val="1"/>
+      <w:numFmt w:val="bullet"/>
+      <w:lvlText w:val=""/>
+      <w:lvlJc w:val="left"/>
+      <w:pPr>
+        <w:ind w:left="5040" w:hanging="360"/>
+      </w:pPr>
+      <w:rPr>
+        <w:rFonts w:ascii="Symbol" w:hAnsi="Symbol" w:hint="default"/>
+      </w:rPr>
+    </w:lvl>
+    <w:lvl w:ilvl="7" w:tplc="0C090003" w:tentative="1">
+      <w:start w:val="1"/>
+      <w:numFmt w:val="bullet"/>
+      <w:lvlText w:val="o"/>
+      <w:lvlJc w:val="left"/>
+      <w:pPr>
+        <w:ind w:left="5760" w:hanging="360"/>
+      </w:pPr>
+      <w:rPr>
+        <w:rFonts w:ascii="Courier New" w:hAnsi="Courier New" w:cs="Courier New" w:hint="default"/>
+      </w:rPr>
+    </w:lvl>
+    <w:lvl w:ilvl="8" w:tplc="0C090005" w:tentative="1">
+      <w:start w:val="1"/>
+      <w:numFmt w:val="bullet"/>
+      <w:lvlText w:val=""/>
+      <w:lvlJc w:val="left"/>
+      <w:pPr>
+        <w:ind w:left="6480" w:hanging="360"/>
+      </w:pPr>
+      <w:rPr>
+        <w:rFonts w:ascii="Wingdings" w:hAnsi="Wingdings" w:hint="default"/>
+      </w:rPr>
+    </w:lvl>
+  </w:abstractNum>
+  <w:abstractNum w:abstractNumId="7" w15:restartNumberingAfterBreak="0">
     <w:nsid w:val="713B4481"/>
     <w:multiLevelType w:val="hybridMultilevel"/>
     <w:tmpl w:val="FD94D94E"/>
@@ -2483,7 +3330,7 @@
       </w:pPr>
     </w:lvl>
   </w:abstractNum>
-  <w:abstractNum w:abstractNumId="6" w15:restartNumberingAfterBreak="0">
+  <w:abstractNum w:abstractNumId="8" w15:restartNumberingAfterBreak="0">
     <w:nsid w:val="79737579"/>
     <w:multiLevelType w:val="hybridMultilevel"/>
     <w:tmpl w:val="A4A4D1BC"/>
@@ -2573,25 +3420,31 @@
     </w:lvl>
   </w:abstractNum>
   <w:num w:numId="1">
+    <w:abstractNumId w:val="5"/>
+  </w:num>
+  <w:num w:numId="2">
+    <w:abstractNumId w:val="7"/>
+  </w:num>
+  <w:num w:numId="3">
+    <w:abstractNumId w:val="8"/>
+  </w:num>
+  <w:num w:numId="4">
+    <w:abstractNumId w:val="1"/>
+  </w:num>
+  <w:num w:numId="5">
+    <w:abstractNumId w:val="3"/>
+  </w:num>
+  <w:num w:numId="6">
+    <w:abstractNumId w:val="2"/>
+  </w:num>
+  <w:num w:numId="7">
     <w:abstractNumId w:val="4"/>
   </w:num>
-  <w:num w:numId="2">
-    <w:abstractNumId w:val="5"/>
-  </w:num>
-  <w:num w:numId="3">
+  <w:num w:numId="8">
     <w:abstractNumId w:val="6"/>
   </w:num>
-  <w:num w:numId="4">
+  <w:num w:numId="9">
     <w:abstractNumId w:val="0"/>
-  </w:num>
-  <w:num w:numId="5">
-    <w:abstractNumId w:val="2"/>
-  </w:num>
-  <w:num w:numId="6">
-    <w:abstractNumId w:val="1"/>
-  </w:num>
-  <w:num w:numId="7">
-    <w:abstractNumId w:val="3"/>
   </w:num>
 </w:numbering>
 </file>
@@ -2998,6 +3851,7 @@
   <w:style w:type="character" w:default="1" w:styleId="DefaultParagraphFont">
     <w:name w:val="Default Paragraph Font"/>
     <w:uiPriority w:val="1"/>
+    <w:semiHidden/>
     <w:unhideWhenUsed/>
   </w:style>
   <w:style w:type="table" w:default="1" w:styleId="TableNormal">

</xml_diff>

<commit_message>
some more journal stuff
i have spagetti for lunch :trollface:
</commit_message>
<xml_diff>
--- a/Resources/Journal.docx
+++ b/Resources/Journal.docx
@@ -2500,6 +2500,146 @@
           <w:tab w:val="left" w:pos="1023"/>
         </w:tabs>
         <w:rPr>
+          <w:lang w:val="en-AU"/>
+        </w:rPr>
+      </w:pPr>
+    </w:p>
+    <w:p>
+      <w:pPr>
+        <w:tabs>
+          <w:tab w:val="left" w:pos="1023"/>
+        </w:tabs>
+        <w:rPr>
+          <w:lang w:val="en-AU"/>
+        </w:rPr>
+      </w:pPr>
+    </w:p>
+    <w:p>
+      <w:pPr>
+        <w:tabs>
+          <w:tab w:val="left" w:pos="1023"/>
+        </w:tabs>
+        <w:rPr>
+          <w:lang w:val="en-AU"/>
+        </w:rPr>
+      </w:pPr>
+    </w:p>
+    <w:p>
+      <w:pPr>
+        <w:tabs>
+          <w:tab w:val="left" w:pos="1023"/>
+        </w:tabs>
+        <w:rPr>
+          <w:lang w:val="en-AU"/>
+        </w:rPr>
+      </w:pPr>
+    </w:p>
+    <w:p>
+      <w:pPr>
+        <w:tabs>
+          <w:tab w:val="left" w:pos="1023"/>
+        </w:tabs>
+        <w:rPr>
+          <w:lang w:val="en-AU"/>
+        </w:rPr>
+      </w:pPr>
+    </w:p>
+    <w:p>
+      <w:pPr>
+        <w:tabs>
+          <w:tab w:val="left" w:pos="1023"/>
+        </w:tabs>
+        <w:rPr>
+          <w:lang w:val="en-AU"/>
+        </w:rPr>
+      </w:pPr>
+    </w:p>
+    <w:p>
+      <w:pPr>
+        <w:tabs>
+          <w:tab w:val="left" w:pos="1023"/>
+        </w:tabs>
+        <w:rPr>
+          <w:lang w:val="en-AU"/>
+        </w:rPr>
+      </w:pPr>
+    </w:p>
+    <w:p>
+      <w:pPr>
+        <w:tabs>
+          <w:tab w:val="left" w:pos="1023"/>
+        </w:tabs>
+        <w:rPr>
+          <w:lang w:val="en-AU"/>
+        </w:rPr>
+      </w:pPr>
+    </w:p>
+    <w:p>
+      <w:pPr>
+        <w:tabs>
+          <w:tab w:val="left" w:pos="1023"/>
+        </w:tabs>
+        <w:rPr>
+          <w:lang w:val="en-AU"/>
+        </w:rPr>
+      </w:pPr>
+    </w:p>
+    <w:p>
+      <w:pPr>
+        <w:tabs>
+          <w:tab w:val="left" w:pos="1023"/>
+        </w:tabs>
+        <w:rPr>
+          <w:lang w:val="en-AU"/>
+        </w:rPr>
+      </w:pPr>
+    </w:p>
+    <w:p>
+      <w:pPr>
+        <w:tabs>
+          <w:tab w:val="left" w:pos="1023"/>
+        </w:tabs>
+        <w:rPr>
+          <w:lang w:val="en-AU"/>
+        </w:rPr>
+      </w:pPr>
+    </w:p>
+    <w:p>
+      <w:pPr>
+        <w:tabs>
+          <w:tab w:val="left" w:pos="1023"/>
+        </w:tabs>
+        <w:rPr>
+          <w:lang w:val="en-AU"/>
+        </w:rPr>
+      </w:pPr>
+    </w:p>
+    <w:p>
+      <w:pPr>
+        <w:tabs>
+          <w:tab w:val="left" w:pos="1023"/>
+        </w:tabs>
+        <w:rPr>
+          <w:lang w:val="en-AU"/>
+        </w:rPr>
+      </w:pPr>
+    </w:p>
+    <w:p>
+      <w:pPr>
+        <w:tabs>
+          <w:tab w:val="left" w:pos="1023"/>
+        </w:tabs>
+        <w:rPr>
+          <w:lang w:val="en-AU"/>
+        </w:rPr>
+      </w:pPr>
+    </w:p>
+    <w:p>
+      <w:pPr>
+        <w:tabs>
+          <w:tab w:val="left" w:pos="1023"/>
+        </w:tabs>
+        <w:rPr>
           <w:b/>
           <w:bCs/>
           <w:sz w:val="24"/>
@@ -2515,9 +2655,833 @@
           <w:szCs w:val="24"/>
           <w:lang w:val="en-AU"/>
         </w:rPr>
+        <w:lastRenderedPageBreak/>
         <w:t>Testing Table</w:t>
       </w:r>
     </w:p>
+    <w:tbl>
+      <w:tblPr>
+        <w:tblStyle w:val="TableGrid"/>
+        <w:tblW w:w="0" w:type="auto"/>
+        <w:tblLook w:val="04A0" w:firstRow="1" w:lastRow="0" w:firstColumn="1" w:lastColumn="0" w:noHBand="0" w:noVBand="1"/>
+      </w:tblPr>
+      <w:tblGrid>
+        <w:gridCol w:w="2254"/>
+        <w:gridCol w:w="2254"/>
+        <w:gridCol w:w="2254"/>
+        <w:gridCol w:w="2254"/>
+      </w:tblGrid>
+      <w:tr>
+        <w:tc>
+          <w:tcPr>
+            <w:tcW w:w="2254" w:type="dxa"/>
+            <w:tcBorders>
+              <w:bottom w:val="single" w:sz="4" w:space="0" w:color="auto"/>
+            </w:tcBorders>
+          </w:tcPr>
+          <w:p>
+            <w:pPr>
+              <w:tabs>
+                <w:tab w:val="left" w:pos="1023"/>
+              </w:tabs>
+              <w:rPr>
+                <w:b/>
+                <w:bCs/>
+                <w:lang w:val="en-AU"/>
+              </w:rPr>
+            </w:pPr>
+            <w:r>
+              <w:rPr>
+                <w:b/>
+                <w:bCs/>
+                <w:lang w:val="en-AU"/>
+              </w:rPr>
+              <w:t>Event</w:t>
+            </w:r>
+          </w:p>
+        </w:tc>
+        <w:tc>
+          <w:tcPr>
+            <w:tcW w:w="2254" w:type="dxa"/>
+            <w:tcBorders>
+              <w:bottom w:val="single" w:sz="4" w:space="0" w:color="auto"/>
+            </w:tcBorders>
+          </w:tcPr>
+          <w:p>
+            <w:pPr>
+              <w:tabs>
+                <w:tab w:val="left" w:pos="1023"/>
+              </w:tabs>
+              <w:rPr>
+                <w:b/>
+                <w:bCs/>
+                <w:lang w:val="en-AU"/>
+              </w:rPr>
+            </w:pPr>
+            <w:r>
+              <w:rPr>
+                <w:b/>
+                <w:bCs/>
+                <w:lang w:val="en-AU"/>
+              </w:rPr>
+              <w:t>Expected Outcome</w:t>
+            </w:r>
+          </w:p>
+        </w:tc>
+        <w:tc>
+          <w:tcPr>
+            <w:tcW w:w="2254" w:type="dxa"/>
+            <w:tcBorders>
+              <w:bottom w:val="single" w:sz="4" w:space="0" w:color="auto"/>
+            </w:tcBorders>
+          </w:tcPr>
+          <w:p>
+            <w:pPr>
+              <w:tabs>
+                <w:tab w:val="left" w:pos="1023"/>
+              </w:tabs>
+              <w:rPr>
+                <w:b/>
+                <w:bCs/>
+                <w:lang w:val="en-AU"/>
+              </w:rPr>
+            </w:pPr>
+            <w:r>
+              <w:rPr>
+                <w:b/>
+                <w:bCs/>
+                <w:lang w:val="en-AU"/>
+              </w:rPr>
+              <w:t>Actual Outcome</w:t>
+            </w:r>
+          </w:p>
+        </w:tc>
+        <w:tc>
+          <w:tcPr>
+            <w:tcW w:w="2254" w:type="dxa"/>
+            <w:tcBorders>
+              <w:bottom w:val="single" w:sz="4" w:space="0" w:color="auto"/>
+            </w:tcBorders>
+          </w:tcPr>
+          <w:p>
+            <w:pPr>
+              <w:tabs>
+                <w:tab w:val="left" w:pos="1023"/>
+              </w:tabs>
+              <w:rPr>
+                <w:b/>
+                <w:bCs/>
+                <w:lang w:val="en-AU"/>
+              </w:rPr>
+            </w:pPr>
+            <w:r>
+              <w:rPr>
+                <w:b/>
+                <w:bCs/>
+                <w:lang w:val="en-AU"/>
+              </w:rPr>
+              <w:t>Change needed</w:t>
+            </w:r>
+          </w:p>
+        </w:tc>
+      </w:tr>
+      <w:tr>
+        <w:tc>
+          <w:tcPr>
+            <w:tcW w:w="2254" w:type="dxa"/>
+            <w:tcBorders>
+              <w:top w:val="single" w:sz="4" w:space="0" w:color="auto"/>
+            </w:tcBorders>
+          </w:tcPr>
+          <w:p>
+            <w:pPr>
+              <w:tabs>
+                <w:tab w:val="left" w:pos="1023"/>
+              </w:tabs>
+              <w:rPr>
+                <w:lang w:val="en-AU"/>
+              </w:rPr>
+            </w:pPr>
+            <w:r>
+              <w:rPr>
+                <w:lang w:val="en-AU"/>
+              </w:rPr>
+              <w:t>Key Pressed- Left</w:t>
+            </w:r>
+          </w:p>
+        </w:tc>
+        <w:tc>
+          <w:tcPr>
+            <w:tcW w:w="2254" w:type="dxa"/>
+            <w:tcBorders>
+              <w:top w:val="single" w:sz="4" w:space="0" w:color="auto"/>
+            </w:tcBorders>
+          </w:tcPr>
+          <w:p>
+            <w:pPr>
+              <w:tabs>
+                <w:tab w:val="left" w:pos="1023"/>
+              </w:tabs>
+              <w:rPr>
+                <w:lang w:val="en-AU"/>
+              </w:rPr>
+            </w:pPr>
+            <w:r>
+              <w:rPr>
+                <w:lang w:val="en-AU"/>
+              </w:rPr>
+              <w:t>Samus moves left</w:t>
+            </w:r>
+            <w:r>
+              <w:rPr>
+                <w:lang w:val="en-AU"/>
+              </w:rPr>
+              <w:t xml:space="preserve"> and faces to the left</w:t>
+            </w:r>
+          </w:p>
+        </w:tc>
+        <w:tc>
+          <w:tcPr>
+            <w:tcW w:w="2254" w:type="dxa"/>
+            <w:tcBorders>
+              <w:top w:val="single" w:sz="4" w:space="0" w:color="auto"/>
+            </w:tcBorders>
+          </w:tcPr>
+          <w:p>
+            <w:pPr>
+              <w:tabs>
+                <w:tab w:val="left" w:pos="1023"/>
+              </w:tabs>
+              <w:rPr>
+                <w:lang w:val="en-AU"/>
+              </w:rPr>
+            </w:pPr>
+            <w:r>
+              <w:rPr>
+                <w:lang w:val="en-AU"/>
+              </w:rPr>
+              <w:t>Moves left, faces to the left</w:t>
+            </w:r>
+          </w:p>
+        </w:tc>
+        <w:tc>
+          <w:tcPr>
+            <w:tcW w:w="2254" w:type="dxa"/>
+            <w:tcBorders>
+              <w:top w:val="single" w:sz="4" w:space="0" w:color="auto"/>
+            </w:tcBorders>
+          </w:tcPr>
+          <w:p>
+            <w:pPr>
+              <w:tabs>
+                <w:tab w:val="left" w:pos="1023"/>
+              </w:tabs>
+              <w:rPr>
+                <w:lang w:val="en-AU"/>
+              </w:rPr>
+            </w:pPr>
+            <w:r>
+              <w:rPr>
+                <w:lang w:val="en-AU"/>
+              </w:rPr>
+              <w:t>None</w:t>
+            </w:r>
+          </w:p>
+        </w:tc>
+      </w:tr>
+      <w:tr>
+        <w:tc>
+          <w:tcPr>
+            <w:tcW w:w="2254" w:type="dxa"/>
+          </w:tcPr>
+          <w:p>
+            <w:pPr>
+              <w:tabs>
+                <w:tab w:val="left" w:pos="1023"/>
+              </w:tabs>
+              <w:rPr>
+                <w:lang w:val="en-AU"/>
+              </w:rPr>
+            </w:pPr>
+            <w:r>
+              <w:rPr>
+                <w:lang w:val="en-AU"/>
+              </w:rPr>
+              <w:t>Key Pressed – Right</w:t>
+            </w:r>
+          </w:p>
+        </w:tc>
+        <w:tc>
+          <w:tcPr>
+            <w:tcW w:w="2254" w:type="dxa"/>
+          </w:tcPr>
+          <w:p>
+            <w:pPr>
+              <w:tabs>
+                <w:tab w:val="left" w:pos="1023"/>
+              </w:tabs>
+              <w:rPr>
+                <w:lang w:val="en-AU"/>
+              </w:rPr>
+            </w:pPr>
+            <w:r>
+              <w:rPr>
+                <w:lang w:val="en-AU"/>
+              </w:rPr>
+              <w:t>Samus moves right and faces to the right</w:t>
+            </w:r>
+          </w:p>
+        </w:tc>
+        <w:tc>
+          <w:tcPr>
+            <w:tcW w:w="2254" w:type="dxa"/>
+          </w:tcPr>
+          <w:p>
+            <w:pPr>
+              <w:tabs>
+                <w:tab w:val="left" w:pos="1023"/>
+              </w:tabs>
+              <w:rPr>
+                <w:lang w:val="en-AU"/>
+              </w:rPr>
+            </w:pPr>
+            <w:r>
+              <w:rPr>
+                <w:lang w:val="en-AU"/>
+              </w:rPr>
+              <w:t>Moves right, faces to the right</w:t>
+            </w:r>
+          </w:p>
+        </w:tc>
+        <w:tc>
+          <w:tcPr>
+            <w:tcW w:w="2254" w:type="dxa"/>
+          </w:tcPr>
+          <w:p>
+            <w:pPr>
+              <w:tabs>
+                <w:tab w:val="left" w:pos="1023"/>
+              </w:tabs>
+              <w:rPr>
+                <w:lang w:val="en-AU"/>
+              </w:rPr>
+            </w:pPr>
+            <w:r>
+              <w:rPr>
+                <w:lang w:val="en-AU"/>
+              </w:rPr>
+              <w:t>None</w:t>
+            </w:r>
+          </w:p>
+        </w:tc>
+      </w:tr>
+      <w:tr>
+        <w:tc>
+          <w:tcPr>
+            <w:tcW w:w="2254" w:type="dxa"/>
+          </w:tcPr>
+          <w:p>
+            <w:pPr>
+              <w:tabs>
+                <w:tab w:val="left" w:pos="1023"/>
+              </w:tabs>
+              <w:rPr>
+                <w:lang w:val="en-AU"/>
+              </w:rPr>
+            </w:pPr>
+            <w:r>
+              <w:rPr>
+                <w:lang w:val="en-AU"/>
+              </w:rPr>
+              <w:t>Key Pressed – Up</w:t>
+            </w:r>
+          </w:p>
+        </w:tc>
+        <w:tc>
+          <w:tcPr>
+            <w:tcW w:w="2254" w:type="dxa"/>
+          </w:tcPr>
+          <w:p>
+            <w:pPr>
+              <w:tabs>
+                <w:tab w:val="left" w:pos="1023"/>
+              </w:tabs>
+              <w:rPr>
+                <w:lang w:val="en-AU"/>
+              </w:rPr>
+            </w:pPr>
+            <w:r>
+              <w:rPr>
+                <w:lang w:val="en-AU"/>
+              </w:rPr>
+              <w:t>Samus jumps, faces the right direction, changes sprite, falls back</w:t>
+            </w:r>
+          </w:p>
+        </w:tc>
+        <w:tc>
+          <w:tcPr>
+            <w:tcW w:w="2254" w:type="dxa"/>
+          </w:tcPr>
+          <w:p>
+            <w:pPr>
+              <w:tabs>
+                <w:tab w:val="left" w:pos="1023"/>
+              </w:tabs>
+              <w:rPr>
+                <w:lang w:val="en-AU"/>
+              </w:rPr>
+            </w:pPr>
+            <w:r>
+              <w:rPr>
+                <w:lang w:val="en-AU"/>
+              </w:rPr>
+              <w:t>Samus jumps up and after half a second falls back down</w:t>
+            </w:r>
+          </w:p>
+        </w:tc>
+        <w:tc>
+          <w:tcPr>
+            <w:tcW w:w="2254" w:type="dxa"/>
+          </w:tcPr>
+          <w:p>
+            <w:pPr>
+              <w:tabs>
+                <w:tab w:val="left" w:pos="1023"/>
+              </w:tabs>
+              <w:rPr>
+                <w:lang w:val="en-AU"/>
+              </w:rPr>
+            </w:pPr>
+            <w:r>
+              <w:rPr>
+                <w:lang w:val="en-AU"/>
+              </w:rPr>
+              <w:t>None</w:t>
+            </w:r>
+          </w:p>
+        </w:tc>
+      </w:tr>
+      <w:tr>
+        <w:tc>
+          <w:tcPr>
+            <w:tcW w:w="2254" w:type="dxa"/>
+          </w:tcPr>
+          <w:p>
+            <w:pPr>
+              <w:tabs>
+                <w:tab w:val="left" w:pos="1023"/>
+              </w:tabs>
+              <w:rPr>
+                <w:lang w:val="en-AU"/>
+              </w:rPr>
+            </w:pPr>
+            <w:r>
+              <w:rPr>
+                <w:lang w:val="en-AU"/>
+              </w:rPr>
+              <w:t>Key Pressed- Down Once</w:t>
+            </w:r>
+          </w:p>
+        </w:tc>
+        <w:tc>
+          <w:tcPr>
+            <w:tcW w:w="2254" w:type="dxa"/>
+          </w:tcPr>
+          <w:p>
+            <w:pPr>
+              <w:tabs>
+                <w:tab w:val="left" w:pos="1023"/>
+              </w:tabs>
+              <w:rPr>
+                <w:lang w:val="en-AU"/>
+              </w:rPr>
+            </w:pPr>
+            <w:r>
+              <w:rPr>
+                <w:lang w:val="en-AU"/>
+              </w:rPr>
+              <w:t>Samus goes into the crouching stance</w:t>
+            </w:r>
+          </w:p>
+        </w:tc>
+        <w:tc>
+          <w:tcPr>
+            <w:tcW w:w="2254" w:type="dxa"/>
+          </w:tcPr>
+          <w:p>
+            <w:pPr>
+              <w:tabs>
+                <w:tab w:val="left" w:pos="1023"/>
+              </w:tabs>
+              <w:rPr>
+                <w:lang w:val="en-AU"/>
+              </w:rPr>
+            </w:pPr>
+            <w:r>
+              <w:rPr>
+                <w:lang w:val="en-AU"/>
+              </w:rPr>
+              <w:t>Samus crouches properly</w:t>
+            </w:r>
+          </w:p>
+        </w:tc>
+        <w:tc>
+          <w:tcPr>
+            <w:tcW w:w="2254" w:type="dxa"/>
+          </w:tcPr>
+          <w:p>
+            <w:pPr>
+              <w:tabs>
+                <w:tab w:val="left" w:pos="1023"/>
+              </w:tabs>
+              <w:rPr>
+                <w:lang w:val="en-AU"/>
+              </w:rPr>
+            </w:pPr>
+            <w:r>
+              <w:rPr>
+                <w:lang w:val="en-AU"/>
+              </w:rPr>
+              <w:t>None</w:t>
+            </w:r>
+          </w:p>
+        </w:tc>
+      </w:tr>
+      <w:tr>
+        <w:tc>
+          <w:tcPr>
+            <w:tcW w:w="2254" w:type="dxa"/>
+          </w:tcPr>
+          <w:p>
+            <w:pPr>
+              <w:tabs>
+                <w:tab w:val="left" w:pos="1023"/>
+              </w:tabs>
+              <w:rPr>
+                <w:lang w:val="en-AU"/>
+              </w:rPr>
+            </w:pPr>
+            <w:r>
+              <w:rPr>
+                <w:lang w:val="en-AU"/>
+              </w:rPr>
+              <w:t>Key Pressed- Down Twice</w:t>
+            </w:r>
+          </w:p>
+        </w:tc>
+        <w:tc>
+          <w:tcPr>
+            <w:tcW w:w="2254" w:type="dxa"/>
+          </w:tcPr>
+          <w:p>
+            <w:pPr>
+              <w:tabs>
+                <w:tab w:val="left" w:pos="1023"/>
+              </w:tabs>
+              <w:rPr>
+                <w:lang w:val="en-AU"/>
+              </w:rPr>
+            </w:pPr>
+            <w:r>
+              <w:rPr>
+                <w:lang w:val="en-AU"/>
+              </w:rPr>
+              <w:t xml:space="preserve">Samus morphs into a ball, is able to roll around </w:t>
+            </w:r>
+          </w:p>
+        </w:tc>
+        <w:tc>
+          <w:tcPr>
+            <w:tcW w:w="2254" w:type="dxa"/>
+          </w:tcPr>
+          <w:p>
+            <w:pPr>
+              <w:tabs>
+                <w:tab w:val="left" w:pos="1023"/>
+              </w:tabs>
+              <w:rPr>
+                <w:lang w:val="en-AU"/>
+              </w:rPr>
+            </w:pPr>
+            <w:r>
+              <w:rPr>
+                <w:lang w:val="en-AU"/>
+              </w:rPr>
+              <w:t>Samus morphs correctly, movements work properly</w:t>
+            </w:r>
+          </w:p>
+        </w:tc>
+        <w:tc>
+          <w:tcPr>
+            <w:tcW w:w="2254" w:type="dxa"/>
+          </w:tcPr>
+          <w:p>
+            <w:pPr>
+              <w:tabs>
+                <w:tab w:val="left" w:pos="1023"/>
+              </w:tabs>
+              <w:rPr>
+                <w:lang w:val="en-AU"/>
+              </w:rPr>
+            </w:pPr>
+            <w:r>
+              <w:rPr>
+                <w:lang w:val="en-AU"/>
+              </w:rPr>
+              <w:t>None</w:t>
+            </w:r>
+          </w:p>
+        </w:tc>
+      </w:tr>
+      <w:tr>
+        <w:tc>
+          <w:tcPr>
+            <w:tcW w:w="2254" w:type="dxa"/>
+          </w:tcPr>
+          <w:p>
+            <w:pPr>
+              <w:tabs>
+                <w:tab w:val="left" w:pos="1023"/>
+              </w:tabs>
+              <w:rPr>
+                <w:lang w:val="en-AU"/>
+              </w:rPr>
+            </w:pPr>
+            <w:r>
+              <w:rPr>
+                <w:lang w:val="en-AU"/>
+              </w:rPr>
+              <w:t xml:space="preserve">Samus Collides with </w:t>
+            </w:r>
+            <w:r>
+              <w:rPr>
+                <w:lang w:val="en-AU"/>
+              </w:rPr>
+              <w:t>Hornoad</w:t>
+            </w:r>
+          </w:p>
+        </w:tc>
+        <w:tc>
+          <w:tcPr>
+            <w:tcW w:w="2254" w:type="dxa"/>
+          </w:tcPr>
+          <w:p>
+            <w:pPr>
+              <w:tabs>
+                <w:tab w:val="left" w:pos="1023"/>
+              </w:tabs>
+              <w:rPr>
+                <w:lang w:val="en-AU"/>
+              </w:rPr>
+            </w:pPr>
+            <w:r>
+              <w:rPr>
+                <w:lang w:val="en-AU"/>
+              </w:rPr>
+              <w:t>Samus loses 15 health</w:t>
+            </w:r>
+          </w:p>
+        </w:tc>
+        <w:tc>
+          <w:tcPr>
+            <w:tcW w:w="2254" w:type="dxa"/>
+          </w:tcPr>
+          <w:p>
+            <w:pPr>
+              <w:tabs>
+                <w:tab w:val="left" w:pos="1023"/>
+              </w:tabs>
+              <w:rPr>
+                <w:lang w:val="en-AU"/>
+              </w:rPr>
+            </w:pPr>
+            <w:r>
+              <w:rPr>
+                <w:lang w:val="en-AU"/>
+              </w:rPr>
+              <w:t>Samus loses 15 health however she keeps losing all health</w:t>
+            </w:r>
+          </w:p>
+        </w:tc>
+        <w:tc>
+          <w:tcPr>
+            <w:tcW w:w="2254" w:type="dxa"/>
+          </w:tcPr>
+          <w:p>
+            <w:pPr>
+              <w:tabs>
+                <w:tab w:val="left" w:pos="1023"/>
+              </w:tabs>
+              <w:rPr>
+                <w:lang w:val="en-AU"/>
+              </w:rPr>
+            </w:pPr>
+            <w:r>
+              <w:rPr>
+                <w:lang w:val="en-AU"/>
+              </w:rPr>
+              <w:t>Added I-Frames using an alarm, so that there is a cooldown before Samus can be damaged again</w:t>
+            </w:r>
+          </w:p>
+        </w:tc>
+      </w:tr>
+      <w:tr>
+        <w:tc>
+          <w:tcPr>
+            <w:tcW w:w="2254" w:type="dxa"/>
+          </w:tcPr>
+          <w:p>
+            <w:pPr>
+              <w:tabs>
+                <w:tab w:val="left" w:pos="1023"/>
+              </w:tabs>
+              <w:rPr>
+                <w:lang w:val="en-AU"/>
+              </w:rPr>
+            </w:pPr>
+            <w:r>
+              <w:rPr>
+                <w:lang w:val="en-AU"/>
+              </w:rPr>
+              <w:t xml:space="preserve">Samus Collides with </w:t>
+            </w:r>
+            <w:proofErr w:type="spellStart"/>
+            <w:r>
+              <w:rPr>
+                <w:lang w:val="en-AU"/>
+              </w:rPr>
+              <w:t>Yumbo</w:t>
+            </w:r>
+            <w:proofErr w:type="spellEnd"/>
+          </w:p>
+        </w:tc>
+        <w:tc>
+          <w:tcPr>
+            <w:tcW w:w="2254" w:type="dxa"/>
+          </w:tcPr>
+          <w:p>
+            <w:pPr>
+              <w:tabs>
+                <w:tab w:val="left" w:pos="1023"/>
+              </w:tabs>
+              <w:rPr>
+                <w:lang w:val="en-AU"/>
+              </w:rPr>
+            </w:pPr>
+            <w:r>
+              <w:rPr>
+                <w:lang w:val="en-AU"/>
+              </w:rPr>
+              <w:t>Samus loses 15 health</w:t>
+            </w:r>
+          </w:p>
+        </w:tc>
+        <w:tc>
+          <w:tcPr>
+            <w:tcW w:w="2254" w:type="dxa"/>
+          </w:tcPr>
+          <w:p>
+            <w:pPr>
+              <w:tabs>
+                <w:tab w:val="left" w:pos="1023"/>
+              </w:tabs>
+              <w:rPr>
+                <w:lang w:val="en-AU"/>
+              </w:rPr>
+            </w:pPr>
+            <w:r>
+              <w:rPr>
+                <w:lang w:val="en-AU"/>
+              </w:rPr>
+              <w:t>Samus loses 15 health, I-Frames mean that it works properly</w:t>
+            </w:r>
+          </w:p>
+        </w:tc>
+        <w:tc>
+          <w:tcPr>
+            <w:tcW w:w="2254" w:type="dxa"/>
+          </w:tcPr>
+          <w:p>
+            <w:pPr>
+              <w:tabs>
+                <w:tab w:val="left" w:pos="1023"/>
+              </w:tabs>
+              <w:rPr>
+                <w:lang w:val="en-AU"/>
+              </w:rPr>
+            </w:pPr>
+            <w:r>
+              <w:rPr>
+                <w:lang w:val="en-AU"/>
+              </w:rPr>
+              <w:t>None</w:t>
+            </w:r>
+          </w:p>
+        </w:tc>
+      </w:tr>
+      <w:tr>
+        <w:tc>
+          <w:tcPr>
+            <w:tcW w:w="2254" w:type="dxa"/>
+          </w:tcPr>
+          <w:p>
+            <w:pPr>
+              <w:tabs>
+                <w:tab w:val="left" w:pos="1023"/>
+              </w:tabs>
+              <w:rPr>
+                <w:lang w:val="en-AU"/>
+              </w:rPr>
+            </w:pPr>
+          </w:p>
+        </w:tc>
+        <w:tc>
+          <w:tcPr>
+            <w:tcW w:w="2254" w:type="dxa"/>
+          </w:tcPr>
+          <w:p>
+            <w:pPr>
+              <w:tabs>
+                <w:tab w:val="left" w:pos="1023"/>
+              </w:tabs>
+              <w:rPr>
+                <w:lang w:val="en-AU"/>
+              </w:rPr>
+            </w:pPr>
+          </w:p>
+        </w:tc>
+        <w:tc>
+          <w:tcPr>
+            <w:tcW w:w="2254" w:type="dxa"/>
+          </w:tcPr>
+          <w:p>
+            <w:pPr>
+              <w:tabs>
+                <w:tab w:val="left" w:pos="1023"/>
+              </w:tabs>
+              <w:rPr>
+                <w:lang w:val="en-AU"/>
+              </w:rPr>
+            </w:pPr>
+          </w:p>
+        </w:tc>
+        <w:tc>
+          <w:tcPr>
+            <w:tcW w:w="2254" w:type="dxa"/>
+          </w:tcPr>
+          <w:p>
+            <w:pPr>
+              <w:tabs>
+                <w:tab w:val="left" w:pos="1023"/>
+              </w:tabs>
+              <w:rPr>
+                <w:lang w:val="en-AU"/>
+              </w:rPr>
+            </w:pPr>
+          </w:p>
+        </w:tc>
+      </w:tr>
+    </w:tbl>
     <w:p>
       <w:pPr>
         <w:tabs>

</xml_diff>

<commit_message>
finished testing table i hope
:weary:
</commit_message>
<xml_diff>
--- a/Resources/Journal.docx
+++ b/Resources/Journal.docx
@@ -57,6 +57,7 @@
           <w:lang w:val="en-US"/>
         </w:rPr>
         <w:tab/>
+        <w:t>Chart</w:t>
       </w:r>
       <w:r>
         <w:rPr>
@@ -64,14 +65,6 @@
           <w:szCs w:val="36"/>
           <w:lang w:val="en-US"/>
         </w:rPr>
-        <w:t>Chart</w:t>
-      </w:r>
-      <w:r>
-        <w:rPr>
-          <w:sz w:val="36"/>
-          <w:szCs w:val="36"/>
-          <w:lang w:val="en-US"/>
-        </w:rPr>
         <w:tab/>
       </w:r>
       <w:r>
@@ -79,7 +72,7 @@
           <w:noProof/>
         </w:rPr>
         <w:drawing>
-          <wp:anchor distT="0" distB="0" distL="114300" distR="114300" simplePos="0" relativeHeight="251659264" behindDoc="0" locked="0" layoutInCell="1" allowOverlap="1" wp14:anchorId="2E4BD795" wp14:editId="363B7A81">
+          <wp:anchor distT="0" distB="0" distL="114300" distR="114300" simplePos="0" relativeHeight="251660288" behindDoc="0" locked="0" layoutInCell="1" allowOverlap="1" wp14:anchorId="7ACBF46E" wp14:editId="7D6D13A6">
             <wp:simplePos x="0" y="0"/>
             <wp:positionH relativeFrom="column">
               <wp:posOffset>-846455</wp:posOffset>
@@ -208,115 +201,121 @@
           <w:szCs w:val="24"/>
           <w:lang w:val="en-US"/>
         </w:rPr>
-        <w:t>The Gantt chart shows all the tasks that need to be created for the project to be created, on time. It runs some tasks simultaneously, because multiple people in our group can work on the different tasks. It also only runs tasks on Monday, Wednesday, and Friday as these are the days that we have Computing Class.</w:t>
-      </w:r>
-      <w:r>
+        <w:t xml:space="preserve">The Gantt chart shows all the tasks that need to be created for the project to be created, on time. It runs some tasks simultaneously, because multiple people in our group can work on the different tasks. It also only runs tasks on Monday, Wednesday, and Friday as these are the days that we have Computing Class. </w:t>
+      </w:r>
+    </w:p>
+    <w:p>
+      <w:pPr>
         <w:rPr>
           <w:sz w:val="24"/>
           <w:szCs w:val="24"/>
           <w:lang w:val="en-US"/>
         </w:rPr>
-        <w:t xml:space="preserve"> </w:t>
-      </w:r>
-    </w:p>
-    <w:p>
-      <w:pPr>
+      </w:pPr>
+      <w:r>
         <w:rPr>
           <w:sz w:val="24"/>
           <w:szCs w:val="24"/>
           <w:lang w:val="en-US"/>
         </w:rPr>
-      </w:pPr>
-      <w:r>
+        <w:t>Milestones: The first Test Game is a key milestone, along with the finishing of annotated mockups</w:t>
+      </w:r>
+    </w:p>
+    <w:p>
+      <w:pPr>
         <w:rPr>
           <w:sz w:val="24"/>
           <w:szCs w:val="24"/>
           <w:lang w:val="en-US"/>
         </w:rPr>
-        <w:t>Milestones: The first Test Game is a key milestone, along with the finishing of annotated mockups</w:t>
-      </w:r>
-    </w:p>
-    <w:p>
-      <w:pPr>
+      </w:pPr>
+      <w:r>
         <w:rPr>
           <w:sz w:val="24"/>
           <w:szCs w:val="24"/>
           <w:lang w:val="en-US"/>
         </w:rPr>
-      </w:pPr>
+        <w:t xml:space="preserve">Slack Time: Since the events only run Monday, </w:t>
+      </w:r>
+      <w:proofErr w:type="gramStart"/>
       <w:r>
         <w:rPr>
           <w:sz w:val="24"/>
           <w:szCs w:val="24"/>
           <w:lang w:val="en-US"/>
         </w:rPr>
-        <w:t xml:space="preserve">Slack Time: Since the events only run Monday, </w:t>
-      </w:r>
-      <w:proofErr w:type="gramStart"/>
+        <w:t>Wednesday</w:t>
+      </w:r>
+      <w:proofErr w:type="gramEnd"/>
       <w:r>
         <w:rPr>
           <w:sz w:val="24"/>
           <w:szCs w:val="24"/>
           <w:lang w:val="en-US"/>
         </w:rPr>
-        <w:t>Wednesday</w:t>
-      </w:r>
-      <w:proofErr w:type="gramEnd"/>
-      <w:r>
+        <w:t xml:space="preserve"> and Friday, this gives us plenty of slack time, between 1-2 days either side in order to complete a task as homework if it isn’t done within the allocated time. </w:t>
+      </w:r>
+    </w:p>
+    <w:p>
+      <w:pPr>
         <w:rPr>
           <w:sz w:val="24"/>
           <w:szCs w:val="24"/>
           <w:lang w:val="en-US"/>
         </w:rPr>
-        <w:t xml:space="preserve"> and Friday, this gives us plenty of slack time, between 1-2 days either side in order to complete a task as homework if it isn’t done within the allocated time. </w:t>
-      </w:r>
-    </w:p>
-    <w:p>
-      <w:pPr>
+      </w:pPr>
+      <w:r>
         <w:rPr>
           <w:sz w:val="24"/>
           <w:szCs w:val="24"/>
           <w:lang w:val="en-US"/>
         </w:rPr>
-      </w:pPr>
+        <w:t xml:space="preserve">Changes: The Gantt Chart worked quite </w:t>
+      </w:r>
+      <w:proofErr w:type="gramStart"/>
       <w:r>
         <w:rPr>
           <w:sz w:val="24"/>
           <w:szCs w:val="24"/>
           <w:lang w:val="en-US"/>
         </w:rPr>
-        <w:t xml:space="preserve">Changes: </w:t>
-      </w:r>
+        <w:t>well</w:t>
+      </w:r>
+      <w:proofErr w:type="gramEnd"/>
       <w:r>
         <w:rPr>
           <w:sz w:val="24"/>
           <w:szCs w:val="24"/>
           <w:lang w:val="en-US"/>
         </w:rPr>
-        <w:t xml:space="preserve">The Gantt Chart worked quite </w:t>
-      </w:r>
-      <w:proofErr w:type="gramStart"/>
-      <w:r>
+        <w:t xml:space="preserve"> and we didn’t need to change it, as it fit to our schedule comfortably</w:t>
+      </w:r>
+    </w:p>
+    <w:p>
+      <w:pPr>
         <w:rPr>
           <w:sz w:val="24"/>
           <w:szCs w:val="24"/>
           <w:lang w:val="en-US"/>
         </w:rPr>
-        <w:t>well</w:t>
-      </w:r>
-      <w:proofErr w:type="gramEnd"/>
-      <w:r>
-        <w:rPr>
+      </w:pPr>
+    </w:p>
+    <w:p>
+      <w:pPr>
+        <w:rPr>
+          <w:b/>
+          <w:bCs/>
           <w:sz w:val="24"/>
           <w:szCs w:val="24"/>
           <w:lang w:val="en-US"/>
         </w:rPr>
-        <w:t xml:space="preserve"> and we didn’t need to change it, as it fit to our schedule comfortably</w:t>
-      </w:r>
-    </w:p>
-    <w:p>
-      <w:pPr>
-        <w:rPr>
+      </w:pPr>
+    </w:p>
+    <w:p>
+      <w:pPr>
+        <w:rPr>
+          <w:b/>
+          <w:bCs/>
           <w:sz w:val="24"/>
           <w:szCs w:val="24"/>
           <w:lang w:val="en-US"/>
@@ -391,6 +390,7 @@
     </w:p>
     <w:p>
       <w:pPr>
+        <w:spacing w:line="240" w:lineRule="auto"/>
         <w:rPr>
           <w:b/>
           <w:bCs/>
@@ -399,9 +399,7 @@
           <w:lang w:val="en-US"/>
         </w:rPr>
       </w:pPr>
-    </w:p>
-    <w:p>
-      <w:pPr>
+      <w:r>
         <w:rPr>
           <w:b/>
           <w:bCs/>
@@ -409,11 +407,10 @@
           <w:szCs w:val="24"/>
           <w:lang w:val="en-US"/>
         </w:rPr>
-      </w:pPr>
-    </w:p>
-    <w:p>
-      <w:pPr>
-        <w:spacing w:line="240" w:lineRule="auto"/>
+        <w:lastRenderedPageBreak/>
+        <w:t xml:space="preserve">Creative </w:t>
+      </w:r>
+      <w:r>
         <w:rPr>
           <w:b/>
           <w:bCs/>
@@ -421,26 +418,6 @@
           <w:szCs w:val="24"/>
           <w:lang w:val="en-US"/>
         </w:rPr>
-      </w:pPr>
-      <w:r>
-        <w:rPr>
-          <w:b/>
-          <w:bCs/>
-          <w:sz w:val="24"/>
-          <w:szCs w:val="24"/>
-          <w:lang w:val="en-US"/>
-        </w:rPr>
-        <w:lastRenderedPageBreak/>
-        <w:t xml:space="preserve">Creative </w:t>
-      </w:r>
-      <w:r>
-        <w:rPr>
-          <w:b/>
-          <w:bCs/>
-          <w:sz w:val="24"/>
-          <w:szCs w:val="24"/>
-          <w:lang w:val="en-US"/>
-        </w:rPr>
         <w:t>Thinking</w:t>
       </w:r>
     </w:p>
@@ -529,19 +506,7 @@
         <w:rPr>
           <w:lang w:val="en-US"/>
         </w:rPr>
-        <w:t xml:space="preserve"> Samus would perform tasks such as shooting a missile or rolling, but the sprites would not match this. </w:t>
-      </w:r>
-      <w:r>
-        <w:rPr>
-          <w:lang w:val="en-US"/>
-        </w:rPr>
-        <w:t>To</w:t>
-      </w:r>
-      <w:r>
-        <w:rPr>
-          <w:lang w:val="en-US"/>
-        </w:rPr>
-        <w:t xml:space="preserve"> fix this, we had to find many sprites that fit all the states that Samus could be in, and </w:t>
+        <w:t xml:space="preserve"> Samus would perform tasks such as shooting a missile or rolling, but the sprites would not match this. To fix this, we had to find many sprites that fit all the states that Samus could be in, and </w:t>
       </w:r>
       <w:proofErr w:type="gramStart"/>
       <w:r>
@@ -608,25 +573,7 @@
         <w:rPr>
           <w:lang w:val="en-US"/>
         </w:rPr>
-        <w:t>To</w:t>
-      </w:r>
-      <w:r>
-        <w:rPr>
-          <w:lang w:val="en-US"/>
-        </w:rPr>
-        <w:t xml:space="preserve"> make the game grow in difficulty, we designed the levels so that they start out easy, before getting harder and harder. This allows people to understand the </w:t>
-      </w:r>
-      <w:r>
-        <w:rPr>
-          <w:lang w:val="en-US"/>
-        </w:rPr>
-        <w:t>mechanics</w:t>
-      </w:r>
-      <w:r>
-        <w:rPr>
-          <w:lang w:val="en-US"/>
-        </w:rPr>
-        <w:t xml:space="preserve"> of the game before progressing into harder levels that challenges them more.</w:t>
+        <w:t>To make the game grow in difficulty, we designed the levels so that they start out easy, before getting harder and harder. This allows people to understand the mechanics of the game before progressing into harder levels that challenges them more.</w:t>
       </w:r>
     </w:p>
     <w:p>
@@ -846,7 +793,7 @@
           <w:noProof/>
         </w:rPr>
         <w:drawing>
-          <wp:anchor distT="0" distB="0" distL="114300" distR="114300" simplePos="0" relativeHeight="251658240" behindDoc="0" locked="0" layoutInCell="1" allowOverlap="1" wp14:anchorId="1C3E29CD" wp14:editId="46E7E927">
+          <wp:anchor distT="0" distB="0" distL="114300" distR="114300" simplePos="0" relativeHeight="251659264" behindDoc="0" locked="0" layoutInCell="1" allowOverlap="1" wp14:anchorId="5C97B287" wp14:editId="42A8BC2F">
             <wp:simplePos x="0" y="0"/>
             <wp:positionH relativeFrom="margin">
               <wp:align>left</wp:align>
@@ -1067,7 +1014,7 @@
           <w:noProof/>
         </w:rPr>
         <w:drawing>
-          <wp:anchor distT="0" distB="0" distL="114300" distR="114300" simplePos="0" relativeHeight="251660288" behindDoc="0" locked="0" layoutInCell="1" allowOverlap="1" wp14:anchorId="29565BCF" wp14:editId="265C5596">
+          <wp:anchor distT="0" distB="0" distL="114300" distR="114300" simplePos="0" relativeHeight="251661312" behindDoc="0" locked="0" layoutInCell="1" allowOverlap="1" wp14:anchorId="5E483A6D" wp14:editId="13F66242">
             <wp:simplePos x="0" y="0"/>
             <wp:positionH relativeFrom="margin">
               <wp:align>left</wp:align>
@@ -1277,7 +1224,7 @@
           <w:noProof/>
         </w:rPr>
         <w:drawing>
-          <wp:anchor distT="0" distB="0" distL="114300" distR="114300" simplePos="0" relativeHeight="251661312" behindDoc="0" locked="0" layoutInCell="1" allowOverlap="1" wp14:anchorId="6C946B6D" wp14:editId="0F6CA5A5">
+          <wp:anchor distT="0" distB="0" distL="114300" distR="114300" simplePos="0" relativeHeight="251662336" behindDoc="0" locked="0" layoutInCell="1" allowOverlap="1" wp14:anchorId="6E243EB6" wp14:editId="7F86C9EB">
             <wp:simplePos x="914400" y="914400"/>
             <wp:positionH relativeFrom="column">
               <wp:align>left</wp:align>
@@ -1371,10 +1318,7 @@
         </w:rPr>
       </w:pPr>
       <w:r>
-        <w:t xml:space="preserve">Our final new skill was the use of RNG, or random number generation. RNG works by randomly generating a number between two set amounts, in this case 1 and 10 and producing a random output. The purpose of this code is to randomly determine whether the enemy frog can jump or not, and he has a 1 in 10 chance to jump. This randomness adds some </w:t>
-      </w:r>
-      <w:r>
-        <w:t xml:space="preserve">unique gameplay to the </w:t>
+        <w:t xml:space="preserve">Our final new skill was the use of RNG, or random number generation. RNG works by randomly generating a number between two set amounts, in this case 1 and 10 and producing a random output. The purpose of this code is to randomly determine whether the enemy frog can jump or not, and he has a 1 in 10 chance to jump. This randomness adds some unique gameplay to the </w:t>
       </w:r>
       <w:proofErr w:type="gramStart"/>
       <w:r>
@@ -1571,14 +1515,7 @@
           <w:b/>
           <w:bCs/>
         </w:rPr>
-        <w:t>N</w:t>
-      </w:r>
-      <w:r>
-        <w:rPr>
-          <w:b/>
-          <w:bCs/>
-        </w:rPr>
-        <w:t>on-Functional Requirements:</w:t>
+        <w:t>Non-Functional Requirements:</w:t>
       </w:r>
     </w:p>
     <w:p>
@@ -1632,10 +1569,7 @@
         <w:t>Easy to understand, User-Friendly</w:t>
       </w:r>
       <w:r>
-        <w:t xml:space="preserve">: The game makes sense and can be played by a person with no </w:t>
-      </w:r>
-      <w:r>
-        <w:t>prior experience</w:t>
+        <w:t>: The game makes sense and can be played by a person with no prior experience</w:t>
       </w:r>
     </w:p>
     <w:p>
@@ -1907,16 +1841,7 @@
         <w:t xml:space="preserve">Software: </w:t>
       </w:r>
       <w:r>
-        <w:t xml:space="preserve">We can only use </w:t>
-      </w:r>
-      <w:r>
-        <w:t>Game maker</w:t>
-      </w:r>
-      <w:r>
-        <w:t xml:space="preserve"> Studio, which while a good software still has some limitations and issues present. </w:t>
-      </w:r>
-      <w:r>
-        <w:t>We have also used Gantt Chart software for time management, which has been provided for free by Mr Mac. We used GitHub to transfer and share files, which was also a free software, meaning it has limitations such as maximum users and upload speeds.</w:t>
+        <w:t>We can only use Game maker Studio, which while a good software still has some limitations and issues present. We have also used Gantt Chart software for time management, which has been provided for free by Mr Mac. We used GitHub to transfer and share files, which was also a free software, meaning it has limitations such as maximum users and upload speeds.</w:t>
       </w:r>
     </w:p>
     <w:p>
@@ -1942,10 +1867,7 @@
         <w:t>Skill levels:</w:t>
       </w:r>
       <w:r>
-        <w:t xml:space="preserve"> We are all at different levels of programming and design skills, so it was important to delegate tasks appropriately for each person</w:t>
-      </w:r>
-      <w:r>
-        <w:t>.</w:t>
+        <w:t xml:space="preserve"> We are all at different levels of programming and design skills, so it was important to delegate tasks appropriately for each person.</w:t>
       </w:r>
     </w:p>
     <w:p>
@@ -2011,16 +1933,7 @@
         <w:t>Age Demographic</w:t>
       </w:r>
       <w:r>
-        <w:t xml:space="preserve">: This game would mainly be focused on young adults, anyone from the ages of 14-25, as it is a more complex, less </w:t>
-      </w:r>
-      <w:r>
-        <w:t>story-based</w:t>
-      </w:r>
-      <w:r>
-        <w:t xml:space="preserve"> game which younger audiences might not enjoy. This game could also be for older people</w:t>
-      </w:r>
-      <w:r>
-        <w:t>, who played Samus in their youth and want to relive that experience</w:t>
+        <w:t>: This game would mainly be focused on young adults, anyone from the ages of 14-25, as it is a more complex, less story-based game which younger audiences might not enjoy. This game could also be for older people, who played Samus in their youth and want to relive that experience</w:t>
       </w:r>
     </w:p>
     <w:p>
@@ -2052,7 +1965,15 @@
         <w:t xml:space="preserve"> </w:t>
       </w:r>
       <w:r>
-        <w:t>This game would be primarily focused at English speaking people, more western areas as the game is all in English with no translation available.</w:t>
+        <w:t xml:space="preserve">This game would be primarily focused </w:t>
+      </w:r>
+      <w:proofErr w:type="gramStart"/>
+      <w:r>
+        <w:t>at</w:t>
+      </w:r>
+      <w:proofErr w:type="gramEnd"/>
+      <w:r>
+        <w:t xml:space="preserve"> English speaking people, more western areas as the game is all in English with no translation available.</w:t>
       </w:r>
     </w:p>
     <w:p>
@@ -2109,19 +2030,7 @@
         </w:tabs>
       </w:pPr>
       <w:r>
-        <w:t xml:space="preserve">Since we were using a </w:t>
-      </w:r>
-      <w:r>
-        <w:t>GitHub</w:t>
-      </w:r>
-      <w:r>
-        <w:t xml:space="preserve"> repository, it would automatically create backups for </w:t>
-      </w:r>
-      <w:r>
-        <w:t>us as we created new files. However, there was a chance that GitHub could be down, or something went wrong, so we also stored files on our local computers for safety.</w:t>
-      </w:r>
-      <w:r>
-        <w:t xml:space="preserve"> At any point these local backups could be put onto the GitHub repository, quickly restoring any lost data. </w:t>
+        <w:t xml:space="preserve">Since we were using a GitHub repository, it would automatically create backups for us as we created new files. However, there was a chance that GitHub could be down, or something went wrong, so we also stored files on our local computers for safety. At any point these local backups could be put onto the GitHub repository, quickly restoring any lost data. </w:t>
       </w:r>
     </w:p>
     <w:p>
@@ -2135,7 +2044,7 @@
           <w:noProof/>
         </w:rPr>
         <w:drawing>
-          <wp:anchor distT="0" distB="0" distL="114300" distR="114300" simplePos="0" relativeHeight="251662336" behindDoc="0" locked="0" layoutInCell="1" allowOverlap="1" wp14:anchorId="48B25AC3" wp14:editId="115B2B77">
+          <wp:anchor distT="0" distB="0" distL="114300" distR="114300" simplePos="0" relativeHeight="251663360" behindDoc="0" locked="0" layoutInCell="1" allowOverlap="1" wp14:anchorId="70FD3BAC" wp14:editId="3DE726B4">
             <wp:simplePos x="0" y="0"/>
             <wp:positionH relativeFrom="page">
               <wp:posOffset>1495018</wp:posOffset>
@@ -2293,7 +2202,7 @@
           <w:noProof/>
         </w:rPr>
         <w:drawing>
-          <wp:anchor distT="0" distB="0" distL="114300" distR="114300" simplePos="0" relativeHeight="251663360" behindDoc="0" locked="0" layoutInCell="1" allowOverlap="1" wp14:anchorId="13D5E593" wp14:editId="303CEE0B">
+          <wp:anchor distT="0" distB="0" distL="114300" distR="114300" simplePos="0" relativeHeight="251664384" behindDoc="0" locked="0" layoutInCell="1" allowOverlap="1" wp14:anchorId="67C48C8C" wp14:editId="7A50C9CC">
             <wp:simplePos x="0" y="0"/>
             <wp:positionH relativeFrom="margin">
               <wp:align>center</wp:align>
@@ -2463,25 +2372,7 @@
         <w:rPr>
           <w:lang w:val="en-AU"/>
         </w:rPr>
-        <w:t>(This is just an example from the last two days, as there are so many commits that it would not fit on a word document</w:t>
-      </w:r>
-      <w:r>
-        <w:rPr>
-          <w:lang w:val="en-AU"/>
-        </w:rPr>
-        <w:t>.</w:t>
-      </w:r>
-      <w:r>
-        <w:rPr>
-          <w:lang w:val="en-AU"/>
-        </w:rPr>
-        <w:t>)</w:t>
-      </w:r>
-      <w:r>
-        <w:rPr>
-          <w:lang w:val="en-AU"/>
-        </w:rPr>
-        <w:t xml:space="preserve"> </w:t>
+        <w:t xml:space="preserve">(This is just an example from the last two days, as there are so many commits that it would not fit on a word document.) </w:t>
       </w:r>
     </w:p>
     <w:p>
@@ -2830,13 +2721,7 @@
               <w:rPr>
                 <w:lang w:val="en-AU"/>
               </w:rPr>
-              <w:t>Samus moves left</w:t>
-            </w:r>
-            <w:r>
-              <w:rPr>
-                <w:lang w:val="en-AU"/>
-              </w:rPr>
-              <w:t xml:space="preserve"> and faces to the left</w:t>
+              <w:t>Samus moves left and faces to the left</w:t>
             </w:r>
           </w:p>
         </w:tc>
@@ -3014,28 +2899,28 @@
               <w:rPr>
                 <w:lang w:val="en-AU"/>
               </w:rPr>
-              <w:t>Samus jumps, faces the right direction, changes sprite, falls back</w:t>
-            </w:r>
-          </w:p>
-        </w:tc>
-        <w:tc>
-          <w:tcPr>
-            <w:tcW w:w="2254" w:type="dxa"/>
-          </w:tcPr>
-          <w:p>
-            <w:pPr>
-              <w:tabs>
-                <w:tab w:val="left" w:pos="1023"/>
-              </w:tabs>
-              <w:rPr>
-                <w:lang w:val="en-AU"/>
-              </w:rPr>
-            </w:pPr>
-            <w:r>
-              <w:rPr>
-                <w:lang w:val="en-AU"/>
-              </w:rPr>
-              <w:t>Samus jumps up and after half a second falls back down</w:t>
+              <w:t>Samus aims his gun upwards</w:t>
+            </w:r>
+          </w:p>
+        </w:tc>
+        <w:tc>
+          <w:tcPr>
+            <w:tcW w:w="2254" w:type="dxa"/>
+          </w:tcPr>
+          <w:p>
+            <w:pPr>
+              <w:tabs>
+                <w:tab w:val="left" w:pos="1023"/>
+              </w:tabs>
+              <w:rPr>
+                <w:lang w:val="en-AU"/>
+              </w:rPr>
+            </w:pPr>
+            <w:r>
+              <w:rPr>
+                <w:lang w:val="en-AU"/>
+              </w:rPr>
+              <w:t>Samus aims his gun upwards</w:t>
             </w:r>
           </w:p>
         </w:tc>
@@ -3251,76 +3136,70 @@
               <w:rPr>
                 <w:lang w:val="en-AU"/>
               </w:rPr>
-              <w:t xml:space="preserve">Samus Collides with </w:t>
-            </w:r>
-            <w:r>
-              <w:rPr>
-                <w:lang w:val="en-AU"/>
-              </w:rPr>
-              <w:t>Hornoad</w:t>
-            </w:r>
-          </w:p>
-        </w:tc>
-        <w:tc>
-          <w:tcPr>
-            <w:tcW w:w="2254" w:type="dxa"/>
-          </w:tcPr>
-          <w:p>
-            <w:pPr>
-              <w:tabs>
-                <w:tab w:val="left" w:pos="1023"/>
-              </w:tabs>
-              <w:rPr>
-                <w:lang w:val="en-AU"/>
-              </w:rPr>
-            </w:pPr>
-            <w:r>
-              <w:rPr>
-                <w:lang w:val="en-AU"/>
-              </w:rPr>
-              <w:t>Samus loses 15 health</w:t>
-            </w:r>
-          </w:p>
-        </w:tc>
-        <w:tc>
-          <w:tcPr>
-            <w:tcW w:w="2254" w:type="dxa"/>
-          </w:tcPr>
-          <w:p>
-            <w:pPr>
-              <w:tabs>
-                <w:tab w:val="left" w:pos="1023"/>
-              </w:tabs>
-              <w:rPr>
-                <w:lang w:val="en-AU"/>
-              </w:rPr>
-            </w:pPr>
-            <w:r>
-              <w:rPr>
-                <w:lang w:val="en-AU"/>
-              </w:rPr>
-              <w:t>Samus loses 15 health however she keeps losing all health</w:t>
-            </w:r>
-          </w:p>
-        </w:tc>
-        <w:tc>
-          <w:tcPr>
-            <w:tcW w:w="2254" w:type="dxa"/>
-          </w:tcPr>
-          <w:p>
-            <w:pPr>
-              <w:tabs>
-                <w:tab w:val="left" w:pos="1023"/>
-              </w:tabs>
-              <w:rPr>
-                <w:lang w:val="en-AU"/>
-              </w:rPr>
-            </w:pPr>
-            <w:r>
-              <w:rPr>
-                <w:lang w:val="en-AU"/>
-              </w:rPr>
-              <w:t>Added I-Frames using an alarm, so that there is a cooldown before Samus can be damaged again</w:t>
+              <w:t>Key Pressed- Space</w:t>
+            </w:r>
+          </w:p>
+        </w:tc>
+        <w:tc>
+          <w:tcPr>
+            <w:tcW w:w="2254" w:type="dxa"/>
+          </w:tcPr>
+          <w:p>
+            <w:pPr>
+              <w:tabs>
+                <w:tab w:val="left" w:pos="1023"/>
+              </w:tabs>
+              <w:rPr>
+                <w:lang w:val="en-AU"/>
+              </w:rPr>
+            </w:pPr>
+            <w:r>
+              <w:rPr>
+                <w:lang w:val="en-AU"/>
+              </w:rPr>
+              <w:t>Samus jumps into the air, after half a second falls back down</w:t>
+            </w:r>
+          </w:p>
+        </w:tc>
+        <w:tc>
+          <w:tcPr>
+            <w:tcW w:w="2254" w:type="dxa"/>
+          </w:tcPr>
+          <w:p>
+            <w:pPr>
+              <w:tabs>
+                <w:tab w:val="left" w:pos="1023"/>
+              </w:tabs>
+              <w:rPr>
+                <w:lang w:val="en-AU"/>
+              </w:rPr>
+            </w:pPr>
+            <w:r>
+              <w:rPr>
+                <w:lang w:val="en-AU"/>
+              </w:rPr>
+              <w:t>Samus jumps correctly, gravity works and sprites work</w:t>
+            </w:r>
+          </w:p>
+        </w:tc>
+        <w:tc>
+          <w:tcPr>
+            <w:tcW w:w="2254" w:type="dxa"/>
+          </w:tcPr>
+          <w:p>
+            <w:pPr>
+              <w:tabs>
+                <w:tab w:val="left" w:pos="1023"/>
+              </w:tabs>
+              <w:rPr>
+                <w:lang w:val="en-AU"/>
+              </w:rPr>
+            </w:pPr>
+            <w:r>
+              <w:rPr>
+                <w:lang w:val="en-AU"/>
+              </w:rPr>
+              <w:t>None</w:t>
             </w:r>
           </w:p>
         </w:tc>
@@ -3343,57 +3222,49 @@
               <w:rPr>
                 <w:lang w:val="en-AU"/>
               </w:rPr>
-              <w:t xml:space="preserve">Samus Collides with </w:t>
-            </w:r>
-            <w:proofErr w:type="spellStart"/>
-            <w:r>
-              <w:rPr>
-                <w:lang w:val="en-AU"/>
-              </w:rPr>
-              <w:t>Yumbo</w:t>
-            </w:r>
-            <w:proofErr w:type="spellEnd"/>
-          </w:p>
-        </w:tc>
-        <w:tc>
-          <w:tcPr>
-            <w:tcW w:w="2254" w:type="dxa"/>
-          </w:tcPr>
-          <w:p>
-            <w:pPr>
-              <w:tabs>
-                <w:tab w:val="left" w:pos="1023"/>
-              </w:tabs>
-              <w:rPr>
-                <w:lang w:val="en-AU"/>
-              </w:rPr>
-            </w:pPr>
-            <w:r>
-              <w:rPr>
-                <w:lang w:val="en-AU"/>
-              </w:rPr>
-              <w:t>Samus loses 15 health</w:t>
-            </w:r>
-          </w:p>
-        </w:tc>
-        <w:tc>
-          <w:tcPr>
-            <w:tcW w:w="2254" w:type="dxa"/>
-          </w:tcPr>
-          <w:p>
-            <w:pPr>
-              <w:tabs>
-                <w:tab w:val="left" w:pos="1023"/>
-              </w:tabs>
-              <w:rPr>
-                <w:lang w:val="en-AU"/>
-              </w:rPr>
-            </w:pPr>
-            <w:r>
-              <w:rPr>
-                <w:lang w:val="en-AU"/>
-              </w:rPr>
-              <w:t>Samus loses 15 health, I-Frames mean that it works properly</w:t>
+              <w:t>Key Pressed – X</w:t>
+            </w:r>
+          </w:p>
+        </w:tc>
+        <w:tc>
+          <w:tcPr>
+            <w:tcW w:w="2254" w:type="dxa"/>
+          </w:tcPr>
+          <w:p>
+            <w:pPr>
+              <w:tabs>
+                <w:tab w:val="left" w:pos="1023"/>
+              </w:tabs>
+              <w:rPr>
+                <w:lang w:val="en-AU"/>
+              </w:rPr>
+            </w:pPr>
+            <w:r>
+              <w:rPr>
+                <w:lang w:val="en-AU"/>
+              </w:rPr>
+              <w:t>Changes Samus’s Gun between Bullet and Missile modes</w:t>
+            </w:r>
+          </w:p>
+        </w:tc>
+        <w:tc>
+          <w:tcPr>
+            <w:tcW w:w="2254" w:type="dxa"/>
+          </w:tcPr>
+          <w:p>
+            <w:pPr>
+              <w:tabs>
+                <w:tab w:val="left" w:pos="1023"/>
+              </w:tabs>
+              <w:rPr>
+                <w:lang w:val="en-AU"/>
+              </w:rPr>
+            </w:pPr>
+            <w:r>
+              <w:rPr>
+                <w:lang w:val="en-AU"/>
+              </w:rPr>
+              <w:t>The gun changes correctly, shoots out both</w:t>
             </w:r>
           </w:p>
         </w:tc>
@@ -3433,51 +3304,1514 @@
                 <w:lang w:val="en-AU"/>
               </w:rPr>
             </w:pPr>
-          </w:p>
-        </w:tc>
-        <w:tc>
-          <w:tcPr>
-            <w:tcW w:w="2254" w:type="dxa"/>
-          </w:tcPr>
-          <w:p>
-            <w:pPr>
-              <w:tabs>
-                <w:tab w:val="left" w:pos="1023"/>
-              </w:tabs>
-              <w:rPr>
-                <w:lang w:val="en-AU"/>
-              </w:rPr>
-            </w:pPr>
-          </w:p>
-        </w:tc>
-        <w:tc>
-          <w:tcPr>
-            <w:tcW w:w="2254" w:type="dxa"/>
-          </w:tcPr>
-          <w:p>
-            <w:pPr>
-              <w:tabs>
-                <w:tab w:val="left" w:pos="1023"/>
-              </w:tabs>
-              <w:rPr>
-                <w:lang w:val="en-AU"/>
-              </w:rPr>
-            </w:pPr>
-          </w:p>
-        </w:tc>
-        <w:tc>
-          <w:tcPr>
-            <w:tcW w:w="2254" w:type="dxa"/>
-          </w:tcPr>
-          <w:p>
-            <w:pPr>
-              <w:tabs>
-                <w:tab w:val="left" w:pos="1023"/>
-              </w:tabs>
-              <w:rPr>
-                <w:lang w:val="en-AU"/>
-              </w:rPr>
-            </w:pPr>
+            <w:r>
+              <w:rPr>
+                <w:lang w:val="en-AU"/>
+              </w:rPr>
+              <w:t>Key Pressed – Z</w:t>
+            </w:r>
+          </w:p>
+        </w:tc>
+        <w:tc>
+          <w:tcPr>
+            <w:tcW w:w="2254" w:type="dxa"/>
+          </w:tcPr>
+          <w:p>
+            <w:pPr>
+              <w:tabs>
+                <w:tab w:val="left" w:pos="1023"/>
+              </w:tabs>
+              <w:rPr>
+                <w:lang w:val="en-AU"/>
+              </w:rPr>
+            </w:pPr>
+            <w:r>
+              <w:rPr>
+                <w:lang w:val="en-AU"/>
+              </w:rPr>
+              <w:t>Shoots either a bullet or a missile depending on Gun mode, which damages enemy</w:t>
+            </w:r>
+          </w:p>
+        </w:tc>
+        <w:tc>
+          <w:tcPr>
+            <w:tcW w:w="2254" w:type="dxa"/>
+          </w:tcPr>
+          <w:p>
+            <w:pPr>
+              <w:tabs>
+                <w:tab w:val="left" w:pos="1023"/>
+              </w:tabs>
+              <w:rPr>
+                <w:lang w:val="en-AU"/>
+              </w:rPr>
+            </w:pPr>
+            <w:r>
+              <w:rPr>
+                <w:lang w:val="en-AU"/>
+              </w:rPr>
+              <w:t>The correct bullet or missile shoots out, enemies take appropriate amounts of damage</w:t>
+            </w:r>
+          </w:p>
+        </w:tc>
+        <w:tc>
+          <w:tcPr>
+            <w:tcW w:w="2254" w:type="dxa"/>
+          </w:tcPr>
+          <w:p>
+            <w:pPr>
+              <w:tabs>
+                <w:tab w:val="left" w:pos="1023"/>
+              </w:tabs>
+              <w:rPr>
+                <w:lang w:val="en-AU"/>
+              </w:rPr>
+            </w:pPr>
+            <w:r>
+              <w:rPr>
+                <w:lang w:val="en-AU"/>
+              </w:rPr>
+              <w:t>None</w:t>
+            </w:r>
+          </w:p>
+        </w:tc>
+      </w:tr>
+      <w:tr>
+        <w:tc>
+          <w:tcPr>
+            <w:tcW w:w="2254" w:type="dxa"/>
+          </w:tcPr>
+          <w:p>
+            <w:pPr>
+              <w:tabs>
+                <w:tab w:val="left" w:pos="1023"/>
+              </w:tabs>
+              <w:rPr>
+                <w:lang w:val="en-AU"/>
+              </w:rPr>
+            </w:pPr>
+            <w:r>
+              <w:rPr>
+                <w:lang w:val="en-AU"/>
+              </w:rPr>
+              <w:t>Samus Collides with Hornoad</w:t>
+            </w:r>
+          </w:p>
+        </w:tc>
+        <w:tc>
+          <w:tcPr>
+            <w:tcW w:w="2254" w:type="dxa"/>
+          </w:tcPr>
+          <w:p>
+            <w:pPr>
+              <w:tabs>
+                <w:tab w:val="left" w:pos="1023"/>
+              </w:tabs>
+              <w:rPr>
+                <w:lang w:val="en-AU"/>
+              </w:rPr>
+            </w:pPr>
+            <w:r>
+              <w:rPr>
+                <w:lang w:val="en-AU"/>
+              </w:rPr>
+              <w:t>Samus loses 15 health</w:t>
+            </w:r>
+          </w:p>
+        </w:tc>
+        <w:tc>
+          <w:tcPr>
+            <w:tcW w:w="2254" w:type="dxa"/>
+          </w:tcPr>
+          <w:p>
+            <w:pPr>
+              <w:tabs>
+                <w:tab w:val="left" w:pos="1023"/>
+              </w:tabs>
+              <w:rPr>
+                <w:lang w:val="en-AU"/>
+              </w:rPr>
+            </w:pPr>
+            <w:r>
+              <w:rPr>
+                <w:lang w:val="en-AU"/>
+              </w:rPr>
+              <w:t>Samus loses 15 health however she keeps losing all health</w:t>
+            </w:r>
+          </w:p>
+        </w:tc>
+        <w:tc>
+          <w:tcPr>
+            <w:tcW w:w="2254" w:type="dxa"/>
+          </w:tcPr>
+          <w:p>
+            <w:pPr>
+              <w:tabs>
+                <w:tab w:val="left" w:pos="1023"/>
+              </w:tabs>
+              <w:rPr>
+                <w:lang w:val="en-AU"/>
+              </w:rPr>
+            </w:pPr>
+            <w:r>
+              <w:rPr>
+                <w:lang w:val="en-AU"/>
+              </w:rPr>
+              <w:t>Added I-Frames using an alarm, so that there is a cooldown before Samus can be damaged again</w:t>
+            </w:r>
+          </w:p>
+        </w:tc>
+      </w:tr>
+      <w:tr>
+        <w:tc>
+          <w:tcPr>
+            <w:tcW w:w="2254" w:type="dxa"/>
+          </w:tcPr>
+          <w:p>
+            <w:pPr>
+              <w:tabs>
+                <w:tab w:val="left" w:pos="1023"/>
+              </w:tabs>
+              <w:rPr>
+                <w:lang w:val="en-AU"/>
+              </w:rPr>
+            </w:pPr>
+            <w:r>
+              <w:rPr>
+                <w:lang w:val="en-AU"/>
+              </w:rPr>
+              <w:t>Samus Collides with Yumbo</w:t>
+            </w:r>
+          </w:p>
+        </w:tc>
+        <w:tc>
+          <w:tcPr>
+            <w:tcW w:w="2254" w:type="dxa"/>
+          </w:tcPr>
+          <w:p>
+            <w:pPr>
+              <w:tabs>
+                <w:tab w:val="left" w:pos="1023"/>
+              </w:tabs>
+              <w:rPr>
+                <w:lang w:val="en-AU"/>
+              </w:rPr>
+            </w:pPr>
+            <w:r>
+              <w:rPr>
+                <w:lang w:val="en-AU"/>
+              </w:rPr>
+              <w:t>Samus loses 15 health, gets invincibility for a few frames</w:t>
+            </w:r>
+          </w:p>
+        </w:tc>
+        <w:tc>
+          <w:tcPr>
+            <w:tcW w:w="2254" w:type="dxa"/>
+          </w:tcPr>
+          <w:p>
+            <w:pPr>
+              <w:tabs>
+                <w:tab w:val="left" w:pos="1023"/>
+              </w:tabs>
+              <w:rPr>
+                <w:lang w:val="en-AU"/>
+              </w:rPr>
+            </w:pPr>
+            <w:r>
+              <w:rPr>
+                <w:lang w:val="en-AU"/>
+              </w:rPr>
+              <w:t>Samus loses 15 health, I-Frames mean that it works properly</w:t>
+            </w:r>
+          </w:p>
+        </w:tc>
+        <w:tc>
+          <w:tcPr>
+            <w:tcW w:w="2254" w:type="dxa"/>
+          </w:tcPr>
+          <w:p>
+            <w:pPr>
+              <w:tabs>
+                <w:tab w:val="left" w:pos="1023"/>
+              </w:tabs>
+              <w:rPr>
+                <w:lang w:val="en-AU"/>
+              </w:rPr>
+            </w:pPr>
+            <w:r>
+              <w:rPr>
+                <w:lang w:val="en-AU"/>
+              </w:rPr>
+              <w:t>None</w:t>
+            </w:r>
+          </w:p>
+        </w:tc>
+      </w:tr>
+      <w:tr>
+        <w:tc>
+          <w:tcPr>
+            <w:tcW w:w="2254" w:type="dxa"/>
+          </w:tcPr>
+          <w:p>
+            <w:pPr>
+              <w:tabs>
+                <w:tab w:val="left" w:pos="1023"/>
+              </w:tabs>
+              <w:rPr>
+                <w:lang w:val="en-AU"/>
+              </w:rPr>
+            </w:pPr>
+            <w:r>
+              <w:rPr>
+                <w:lang w:val="en-AU"/>
+              </w:rPr>
+              <w:t>Samus Collides with Acid</w:t>
+            </w:r>
+          </w:p>
+        </w:tc>
+        <w:tc>
+          <w:tcPr>
+            <w:tcW w:w="2254" w:type="dxa"/>
+          </w:tcPr>
+          <w:p>
+            <w:pPr>
+              <w:tabs>
+                <w:tab w:val="left" w:pos="1023"/>
+              </w:tabs>
+              <w:rPr>
+                <w:lang w:val="en-AU"/>
+              </w:rPr>
+            </w:pPr>
+            <w:r>
+              <w:rPr>
+                <w:lang w:val="en-AU"/>
+              </w:rPr>
+              <w:t>Samus loses 1 health every frame</w:t>
+            </w:r>
+          </w:p>
+        </w:tc>
+        <w:tc>
+          <w:tcPr>
+            <w:tcW w:w="2254" w:type="dxa"/>
+          </w:tcPr>
+          <w:p>
+            <w:pPr>
+              <w:tabs>
+                <w:tab w:val="left" w:pos="1023"/>
+              </w:tabs>
+              <w:rPr>
+                <w:lang w:val="en-AU"/>
+              </w:rPr>
+            </w:pPr>
+            <w:r>
+              <w:rPr>
+                <w:lang w:val="en-AU"/>
+              </w:rPr>
+              <w:t>Samus’s health is removed by 1 every frame</w:t>
+            </w:r>
+          </w:p>
+        </w:tc>
+        <w:tc>
+          <w:tcPr>
+            <w:tcW w:w="2254" w:type="dxa"/>
+          </w:tcPr>
+          <w:p>
+            <w:pPr>
+              <w:tabs>
+                <w:tab w:val="left" w:pos="1023"/>
+              </w:tabs>
+              <w:rPr>
+                <w:lang w:val="en-AU"/>
+              </w:rPr>
+            </w:pPr>
+            <w:r>
+              <w:rPr>
+                <w:lang w:val="en-AU"/>
+              </w:rPr>
+              <w:t>None</w:t>
+            </w:r>
+          </w:p>
+        </w:tc>
+      </w:tr>
+      <w:tr>
+        <w:tc>
+          <w:tcPr>
+            <w:tcW w:w="2254" w:type="dxa"/>
+          </w:tcPr>
+          <w:p>
+            <w:pPr>
+              <w:tabs>
+                <w:tab w:val="left" w:pos="1023"/>
+              </w:tabs>
+              <w:rPr>
+                <w:lang w:val="en-AU"/>
+              </w:rPr>
+            </w:pPr>
+            <w:r>
+              <w:rPr>
+                <w:lang w:val="en-AU"/>
+              </w:rPr>
+              <w:t>Samus Collides with Alpha Metroid</w:t>
+            </w:r>
+          </w:p>
+        </w:tc>
+        <w:tc>
+          <w:tcPr>
+            <w:tcW w:w="2254" w:type="dxa"/>
+          </w:tcPr>
+          <w:p>
+            <w:pPr>
+              <w:tabs>
+                <w:tab w:val="left" w:pos="1023"/>
+              </w:tabs>
+              <w:rPr>
+                <w:lang w:val="en-AU"/>
+              </w:rPr>
+            </w:pPr>
+            <w:r>
+              <w:rPr>
+                <w:lang w:val="en-AU"/>
+              </w:rPr>
+              <w:t>Samus loses 20 health, gets few frames of invincibility</w:t>
+            </w:r>
+          </w:p>
+        </w:tc>
+        <w:tc>
+          <w:tcPr>
+            <w:tcW w:w="2254" w:type="dxa"/>
+          </w:tcPr>
+          <w:p>
+            <w:pPr>
+              <w:tabs>
+                <w:tab w:val="left" w:pos="1023"/>
+              </w:tabs>
+              <w:rPr>
+                <w:lang w:val="en-AU"/>
+              </w:rPr>
+            </w:pPr>
+            <w:r>
+              <w:rPr>
+                <w:lang w:val="en-AU"/>
+              </w:rPr>
+              <w:t xml:space="preserve"> Samus loses her health, I-Frames work correctly</w:t>
+            </w:r>
+          </w:p>
+        </w:tc>
+        <w:tc>
+          <w:tcPr>
+            <w:tcW w:w="2254" w:type="dxa"/>
+          </w:tcPr>
+          <w:p>
+            <w:pPr>
+              <w:tabs>
+                <w:tab w:val="left" w:pos="1023"/>
+              </w:tabs>
+              <w:rPr>
+                <w:lang w:val="en-AU"/>
+              </w:rPr>
+            </w:pPr>
+            <w:r>
+              <w:rPr>
+                <w:lang w:val="en-AU"/>
+              </w:rPr>
+              <w:t>None</w:t>
+            </w:r>
+          </w:p>
+          <w:p>
+            <w:pPr>
+              <w:tabs>
+                <w:tab w:val="left" w:pos="1023"/>
+              </w:tabs>
+              <w:rPr>
+                <w:lang w:val="en-AU"/>
+              </w:rPr>
+            </w:pPr>
+          </w:p>
+        </w:tc>
+      </w:tr>
+      <w:tr>
+        <w:tc>
+          <w:tcPr>
+            <w:tcW w:w="2254" w:type="dxa"/>
+          </w:tcPr>
+          <w:p>
+            <w:pPr>
+              <w:tabs>
+                <w:tab w:val="left" w:pos="1023"/>
+              </w:tabs>
+              <w:rPr>
+                <w:lang w:val="en-AU"/>
+              </w:rPr>
+            </w:pPr>
+            <w:r>
+              <w:rPr>
+                <w:lang w:val="en-AU"/>
+              </w:rPr>
+              <w:t>Samus Collects the ball jump item</w:t>
+            </w:r>
+          </w:p>
+        </w:tc>
+        <w:tc>
+          <w:tcPr>
+            <w:tcW w:w="2254" w:type="dxa"/>
+          </w:tcPr>
+          <w:p>
+            <w:pPr>
+              <w:tabs>
+                <w:tab w:val="left" w:pos="1023"/>
+              </w:tabs>
+              <w:rPr>
+                <w:lang w:val="en-AU"/>
+              </w:rPr>
+            </w:pPr>
+            <w:r>
+              <w:rPr>
+                <w:lang w:val="en-AU"/>
+              </w:rPr>
+              <w:t>Samus gains the ability to jump in a ball, item disappears</w:t>
+            </w:r>
+          </w:p>
+        </w:tc>
+        <w:tc>
+          <w:tcPr>
+            <w:tcW w:w="2254" w:type="dxa"/>
+          </w:tcPr>
+          <w:p>
+            <w:pPr>
+              <w:tabs>
+                <w:tab w:val="left" w:pos="1023"/>
+              </w:tabs>
+              <w:rPr>
+                <w:lang w:val="en-AU"/>
+              </w:rPr>
+            </w:pPr>
+            <w:r>
+              <w:rPr>
+                <w:lang w:val="en-AU"/>
+              </w:rPr>
+              <w:t xml:space="preserve">Samus gains the ability to jump, but the item does not disappear </w:t>
+            </w:r>
+          </w:p>
+        </w:tc>
+        <w:tc>
+          <w:tcPr>
+            <w:tcW w:w="2254" w:type="dxa"/>
+          </w:tcPr>
+          <w:p>
+            <w:pPr>
+              <w:tabs>
+                <w:tab w:val="left" w:pos="1023"/>
+              </w:tabs>
+              <w:rPr>
+                <w:lang w:val="en-AU"/>
+              </w:rPr>
+            </w:pPr>
+            <w:r>
+              <w:rPr>
+                <w:lang w:val="en-AU"/>
+              </w:rPr>
+              <w:t xml:space="preserve">Added an </w:t>
+            </w:r>
+            <w:proofErr w:type="spellStart"/>
+            <w:r>
+              <w:rPr>
+                <w:lang w:val="en-AU"/>
+              </w:rPr>
+              <w:t>instance_destroy</w:t>
+            </w:r>
+            <w:proofErr w:type="spellEnd"/>
+            <w:r>
+              <w:rPr>
+                <w:lang w:val="en-AU"/>
+              </w:rPr>
+              <w:t xml:space="preserve"> line of code to remove the item</w:t>
+            </w:r>
+          </w:p>
+        </w:tc>
+      </w:tr>
+      <w:tr>
+        <w:tc>
+          <w:tcPr>
+            <w:tcW w:w="2254" w:type="dxa"/>
+          </w:tcPr>
+          <w:p>
+            <w:pPr>
+              <w:tabs>
+                <w:tab w:val="left" w:pos="1023"/>
+              </w:tabs>
+              <w:rPr>
+                <w:lang w:val="en-AU"/>
+              </w:rPr>
+            </w:pPr>
+            <w:r>
+              <w:rPr>
+                <w:lang w:val="en-AU"/>
+              </w:rPr>
+              <w:t>Samus collect the health boost item</w:t>
+            </w:r>
+          </w:p>
+        </w:tc>
+        <w:tc>
+          <w:tcPr>
+            <w:tcW w:w="2254" w:type="dxa"/>
+          </w:tcPr>
+          <w:p>
+            <w:pPr>
+              <w:tabs>
+                <w:tab w:val="left" w:pos="1023"/>
+              </w:tabs>
+              <w:rPr>
+                <w:lang w:val="en-AU"/>
+              </w:rPr>
+            </w:pPr>
+            <w:r>
+              <w:rPr>
+                <w:lang w:val="en-AU"/>
+              </w:rPr>
+              <w:t>Samus gains 15 health, item disappears</w:t>
+            </w:r>
+          </w:p>
+        </w:tc>
+        <w:tc>
+          <w:tcPr>
+            <w:tcW w:w="2254" w:type="dxa"/>
+          </w:tcPr>
+          <w:p>
+            <w:pPr>
+              <w:tabs>
+                <w:tab w:val="left" w:pos="1023"/>
+              </w:tabs>
+              <w:rPr>
+                <w:lang w:val="en-AU"/>
+              </w:rPr>
+            </w:pPr>
+            <w:r>
+              <w:rPr>
+                <w:lang w:val="en-AU"/>
+              </w:rPr>
+              <w:t>Samus gains health and items disappears</w:t>
+            </w:r>
+          </w:p>
+        </w:tc>
+        <w:tc>
+          <w:tcPr>
+            <w:tcW w:w="2254" w:type="dxa"/>
+          </w:tcPr>
+          <w:p>
+            <w:pPr>
+              <w:tabs>
+                <w:tab w:val="left" w:pos="1023"/>
+              </w:tabs>
+              <w:rPr>
+                <w:lang w:val="en-AU"/>
+              </w:rPr>
+            </w:pPr>
+            <w:r>
+              <w:rPr>
+                <w:lang w:val="en-AU"/>
+              </w:rPr>
+              <w:t>None</w:t>
+            </w:r>
+          </w:p>
+        </w:tc>
+      </w:tr>
+      <w:tr>
+        <w:tc>
+          <w:tcPr>
+            <w:tcW w:w="2254" w:type="dxa"/>
+          </w:tcPr>
+          <w:p>
+            <w:pPr>
+              <w:tabs>
+                <w:tab w:val="left" w:pos="1023"/>
+              </w:tabs>
+              <w:rPr>
+                <w:lang w:val="en-AU"/>
+              </w:rPr>
+            </w:pPr>
+            <w:r>
+              <w:rPr>
+                <w:lang w:val="en-AU"/>
+              </w:rPr>
+              <w:t>Samus collects High jump item</w:t>
+            </w:r>
+          </w:p>
+        </w:tc>
+        <w:tc>
+          <w:tcPr>
+            <w:tcW w:w="2254" w:type="dxa"/>
+          </w:tcPr>
+          <w:p>
+            <w:pPr>
+              <w:tabs>
+                <w:tab w:val="left" w:pos="1023"/>
+              </w:tabs>
+              <w:rPr>
+                <w:lang w:val="en-AU"/>
+              </w:rPr>
+            </w:pPr>
+            <w:r>
+              <w:rPr>
+                <w:lang w:val="en-AU"/>
+              </w:rPr>
+              <w:t>Samus gains high jump ability, item disappears</w:t>
+            </w:r>
+          </w:p>
+        </w:tc>
+        <w:tc>
+          <w:tcPr>
+            <w:tcW w:w="2254" w:type="dxa"/>
+          </w:tcPr>
+          <w:p>
+            <w:pPr>
+              <w:tabs>
+                <w:tab w:val="left" w:pos="1023"/>
+              </w:tabs>
+              <w:rPr>
+                <w:lang w:val="en-AU"/>
+              </w:rPr>
+            </w:pPr>
+            <w:r>
+              <w:rPr>
+                <w:lang w:val="en-AU"/>
+              </w:rPr>
+              <w:t>Samus gain’s ability, item disappears</w:t>
+            </w:r>
+          </w:p>
+        </w:tc>
+        <w:tc>
+          <w:tcPr>
+            <w:tcW w:w="2254" w:type="dxa"/>
+          </w:tcPr>
+          <w:p>
+            <w:pPr>
+              <w:tabs>
+                <w:tab w:val="left" w:pos="1023"/>
+              </w:tabs>
+              <w:rPr>
+                <w:lang w:val="en-AU"/>
+              </w:rPr>
+            </w:pPr>
+            <w:r>
+              <w:rPr>
+                <w:lang w:val="en-AU"/>
+              </w:rPr>
+              <w:t>None</w:t>
+            </w:r>
+          </w:p>
+        </w:tc>
+      </w:tr>
+      <w:tr>
+        <w:tc>
+          <w:tcPr>
+            <w:tcW w:w="2254" w:type="dxa"/>
+          </w:tcPr>
+          <w:p>
+            <w:pPr>
+              <w:tabs>
+                <w:tab w:val="left" w:pos="1023"/>
+              </w:tabs>
+              <w:rPr>
+                <w:lang w:val="en-AU"/>
+              </w:rPr>
+            </w:pPr>
+            <w:r>
+              <w:rPr>
+                <w:lang w:val="en-AU"/>
+              </w:rPr>
+              <w:lastRenderedPageBreak/>
+              <w:t>Samus coll</w:t>
+            </w:r>
+            <w:r>
+              <w:rPr>
+                <w:lang w:val="en-AU"/>
+              </w:rPr>
+              <w:t>ides with the missile pickup</w:t>
+            </w:r>
+          </w:p>
+        </w:tc>
+        <w:tc>
+          <w:tcPr>
+            <w:tcW w:w="2254" w:type="dxa"/>
+          </w:tcPr>
+          <w:p>
+            <w:pPr>
+              <w:tabs>
+                <w:tab w:val="left" w:pos="1023"/>
+              </w:tabs>
+              <w:rPr>
+                <w:lang w:val="en-AU"/>
+              </w:rPr>
+            </w:pPr>
+            <w:r>
+              <w:rPr>
+                <w:lang w:val="en-AU"/>
+              </w:rPr>
+              <w:t>Samus gains 5 more missiles, item disappears</w:t>
+            </w:r>
+          </w:p>
+        </w:tc>
+        <w:tc>
+          <w:tcPr>
+            <w:tcW w:w="2254" w:type="dxa"/>
+          </w:tcPr>
+          <w:p>
+            <w:pPr>
+              <w:tabs>
+                <w:tab w:val="left" w:pos="1023"/>
+              </w:tabs>
+              <w:rPr>
+                <w:lang w:val="en-AU"/>
+              </w:rPr>
+            </w:pPr>
+            <w:r>
+              <w:rPr>
+                <w:lang w:val="en-AU"/>
+              </w:rPr>
+              <w:t>Samus gains 5 missiles</w:t>
+            </w:r>
+          </w:p>
+        </w:tc>
+        <w:tc>
+          <w:tcPr>
+            <w:tcW w:w="2254" w:type="dxa"/>
+          </w:tcPr>
+          <w:p>
+            <w:pPr>
+              <w:tabs>
+                <w:tab w:val="left" w:pos="1023"/>
+              </w:tabs>
+              <w:rPr>
+                <w:lang w:val="en-AU"/>
+              </w:rPr>
+            </w:pPr>
+            <w:r>
+              <w:rPr>
+                <w:lang w:val="en-AU"/>
+              </w:rPr>
+              <w:t>None</w:t>
+            </w:r>
+          </w:p>
+        </w:tc>
+      </w:tr>
+      <w:tr>
+        <w:tc>
+          <w:tcPr>
+            <w:tcW w:w="2254" w:type="dxa"/>
+          </w:tcPr>
+          <w:p>
+            <w:pPr>
+              <w:tabs>
+                <w:tab w:val="left" w:pos="1023"/>
+              </w:tabs>
+              <w:rPr>
+                <w:lang w:val="en-AU"/>
+              </w:rPr>
+            </w:pPr>
+            <w:r>
+              <w:rPr>
+                <w:lang w:val="en-AU"/>
+              </w:rPr>
+              <w:t>Samus collides with the Missile item</w:t>
+            </w:r>
+          </w:p>
+        </w:tc>
+        <w:tc>
+          <w:tcPr>
+            <w:tcW w:w="2254" w:type="dxa"/>
+          </w:tcPr>
+          <w:p>
+            <w:pPr>
+              <w:tabs>
+                <w:tab w:val="left" w:pos="1023"/>
+              </w:tabs>
+              <w:rPr>
+                <w:lang w:val="en-AU"/>
+              </w:rPr>
+            </w:pPr>
+            <w:r>
+              <w:rPr>
+                <w:lang w:val="en-AU"/>
+              </w:rPr>
+              <w:t xml:space="preserve">Samus gets full missiles, and </w:t>
+            </w:r>
+            <w:r>
+              <w:rPr>
+                <w:lang w:val="en-AU"/>
+              </w:rPr>
+              <w:t>is able to hold 10 more overall missiles</w:t>
+            </w:r>
+          </w:p>
+        </w:tc>
+        <w:tc>
+          <w:tcPr>
+            <w:tcW w:w="2254" w:type="dxa"/>
+          </w:tcPr>
+          <w:p>
+            <w:pPr>
+              <w:tabs>
+                <w:tab w:val="left" w:pos="1023"/>
+              </w:tabs>
+              <w:rPr>
+                <w:lang w:val="en-AU"/>
+              </w:rPr>
+            </w:pPr>
+            <w:r>
+              <w:rPr>
+                <w:lang w:val="en-AU"/>
+              </w:rPr>
+              <w:t>Samus fills up on missiles, overall storage is increased</w:t>
+            </w:r>
+          </w:p>
+        </w:tc>
+        <w:tc>
+          <w:tcPr>
+            <w:tcW w:w="2254" w:type="dxa"/>
+          </w:tcPr>
+          <w:p>
+            <w:pPr>
+              <w:tabs>
+                <w:tab w:val="left" w:pos="1023"/>
+              </w:tabs>
+              <w:rPr>
+                <w:lang w:val="en-AU"/>
+              </w:rPr>
+            </w:pPr>
+            <w:r>
+              <w:rPr>
+                <w:lang w:val="en-AU"/>
+              </w:rPr>
+              <w:t>None</w:t>
+            </w:r>
+          </w:p>
+        </w:tc>
+      </w:tr>
+      <w:tr>
+        <w:tc>
+          <w:tcPr>
+            <w:tcW w:w="2254" w:type="dxa"/>
+          </w:tcPr>
+          <w:p>
+            <w:pPr>
+              <w:tabs>
+                <w:tab w:val="left" w:pos="1023"/>
+              </w:tabs>
+              <w:rPr>
+                <w:lang w:val="en-AU"/>
+              </w:rPr>
+            </w:pPr>
+            <w:r>
+              <w:rPr>
+                <w:lang w:val="en-AU"/>
+              </w:rPr>
+              <w:t xml:space="preserve">Any key pressed on start screen </w:t>
+            </w:r>
+          </w:p>
+        </w:tc>
+        <w:tc>
+          <w:tcPr>
+            <w:tcW w:w="2254" w:type="dxa"/>
+          </w:tcPr>
+          <w:p>
+            <w:pPr>
+              <w:tabs>
+                <w:tab w:val="left" w:pos="1023"/>
+              </w:tabs>
+              <w:rPr>
+                <w:lang w:val="en-AU"/>
+              </w:rPr>
+            </w:pPr>
+            <w:r>
+              <w:rPr>
+                <w:lang w:val="en-AU"/>
+              </w:rPr>
+              <w:t>Go to next room, start game</w:t>
+            </w:r>
+          </w:p>
+        </w:tc>
+        <w:tc>
+          <w:tcPr>
+            <w:tcW w:w="2254" w:type="dxa"/>
+          </w:tcPr>
+          <w:p>
+            <w:pPr>
+              <w:tabs>
+                <w:tab w:val="left" w:pos="1023"/>
+              </w:tabs>
+              <w:rPr>
+                <w:lang w:val="en-AU"/>
+              </w:rPr>
+            </w:pPr>
+            <w:r>
+              <w:rPr>
+                <w:lang w:val="en-AU"/>
+              </w:rPr>
+              <w:t>The game starts, next level is opened</w:t>
+            </w:r>
+          </w:p>
+        </w:tc>
+        <w:tc>
+          <w:tcPr>
+            <w:tcW w:w="2254" w:type="dxa"/>
+          </w:tcPr>
+          <w:p>
+            <w:pPr>
+              <w:tabs>
+                <w:tab w:val="left" w:pos="1023"/>
+              </w:tabs>
+              <w:rPr>
+                <w:lang w:val="en-AU"/>
+              </w:rPr>
+            </w:pPr>
+            <w:r>
+              <w:rPr>
+                <w:lang w:val="en-AU"/>
+              </w:rPr>
+              <w:t>None</w:t>
+            </w:r>
+          </w:p>
+        </w:tc>
+      </w:tr>
+      <w:tr>
+        <w:tc>
+          <w:tcPr>
+            <w:tcW w:w="2254" w:type="dxa"/>
+          </w:tcPr>
+          <w:p>
+            <w:pPr>
+              <w:tabs>
+                <w:tab w:val="left" w:pos="1023"/>
+              </w:tabs>
+              <w:rPr>
+                <w:lang w:val="en-AU"/>
+              </w:rPr>
+            </w:pPr>
+            <w:r>
+              <w:rPr>
+                <w:lang w:val="en-AU"/>
+              </w:rPr>
+              <w:t>Samus collides with a door to progress into the next room</w:t>
+            </w:r>
+          </w:p>
+        </w:tc>
+        <w:tc>
+          <w:tcPr>
+            <w:tcW w:w="2254" w:type="dxa"/>
+          </w:tcPr>
+          <w:p>
+            <w:pPr>
+              <w:tabs>
+                <w:tab w:val="left" w:pos="1023"/>
+              </w:tabs>
+              <w:rPr>
+                <w:lang w:val="en-AU"/>
+              </w:rPr>
+            </w:pPr>
+            <w:r>
+              <w:rPr>
+                <w:lang w:val="en-AU"/>
+              </w:rPr>
+              <w:t xml:space="preserve">Samus travels to the expected room, changing depending on doorway. </w:t>
+            </w:r>
+          </w:p>
+        </w:tc>
+        <w:tc>
+          <w:tcPr>
+            <w:tcW w:w="2254" w:type="dxa"/>
+          </w:tcPr>
+          <w:p>
+            <w:pPr>
+              <w:tabs>
+                <w:tab w:val="left" w:pos="1023"/>
+              </w:tabs>
+              <w:rPr>
+                <w:lang w:val="en-AU"/>
+              </w:rPr>
+            </w:pPr>
+            <w:r>
+              <w:rPr>
+                <w:lang w:val="en-AU"/>
+              </w:rPr>
+              <w:t>Samus travelled to the next room, but sometimes would get stuck in the floor</w:t>
+            </w:r>
+          </w:p>
+        </w:tc>
+        <w:tc>
+          <w:tcPr>
+            <w:tcW w:w="2254" w:type="dxa"/>
+          </w:tcPr>
+          <w:p>
+            <w:pPr>
+              <w:tabs>
+                <w:tab w:val="left" w:pos="1023"/>
+              </w:tabs>
+              <w:rPr>
+                <w:lang w:val="en-AU"/>
+              </w:rPr>
+            </w:pPr>
+            <w:r>
+              <w:rPr>
+                <w:lang w:val="en-AU"/>
+              </w:rPr>
+              <w:t>Teleported Samus a few pixels up so that she can arrive smoothly in the next room</w:t>
+            </w:r>
+          </w:p>
+        </w:tc>
+      </w:tr>
+      <w:tr>
+        <w:tc>
+          <w:tcPr>
+            <w:tcW w:w="2254" w:type="dxa"/>
+          </w:tcPr>
+          <w:p>
+            <w:pPr>
+              <w:tabs>
+                <w:tab w:val="left" w:pos="1023"/>
+              </w:tabs>
+              <w:rPr>
+                <w:lang w:val="en-AU"/>
+              </w:rPr>
+            </w:pPr>
+            <w:r>
+              <w:rPr>
+                <w:lang w:val="en-AU"/>
+              </w:rPr>
+              <w:t>Samus runs out of Health</w:t>
+            </w:r>
+          </w:p>
+        </w:tc>
+        <w:tc>
+          <w:tcPr>
+            <w:tcW w:w="2254" w:type="dxa"/>
+          </w:tcPr>
+          <w:p>
+            <w:pPr>
+              <w:tabs>
+                <w:tab w:val="left" w:pos="1023"/>
+              </w:tabs>
+              <w:rPr>
+                <w:lang w:val="en-AU"/>
+              </w:rPr>
+            </w:pPr>
+            <w:r>
+              <w:rPr>
+                <w:lang w:val="en-AU"/>
+              </w:rPr>
+              <w:t>Samus dies</w:t>
+            </w:r>
+            <w:r>
+              <w:rPr>
+                <w:lang w:val="en-AU"/>
+              </w:rPr>
+              <w:t>, goes to next room</w:t>
+            </w:r>
+          </w:p>
+        </w:tc>
+        <w:tc>
+          <w:tcPr>
+            <w:tcW w:w="2254" w:type="dxa"/>
+          </w:tcPr>
+          <w:p>
+            <w:pPr>
+              <w:tabs>
+                <w:tab w:val="left" w:pos="1023"/>
+              </w:tabs>
+              <w:rPr>
+                <w:lang w:val="en-AU"/>
+              </w:rPr>
+            </w:pPr>
+            <w:r>
+              <w:rPr>
+                <w:lang w:val="en-AU"/>
+              </w:rPr>
+              <w:t>Samus dies, goes to game over screen</w:t>
+            </w:r>
+          </w:p>
+        </w:tc>
+        <w:tc>
+          <w:tcPr>
+            <w:tcW w:w="2254" w:type="dxa"/>
+          </w:tcPr>
+          <w:p>
+            <w:pPr>
+              <w:tabs>
+                <w:tab w:val="left" w:pos="1023"/>
+              </w:tabs>
+              <w:rPr>
+                <w:lang w:val="en-AU"/>
+              </w:rPr>
+            </w:pPr>
+            <w:r>
+              <w:rPr>
+                <w:lang w:val="en-AU"/>
+              </w:rPr>
+              <w:t>None</w:t>
+            </w:r>
+          </w:p>
+        </w:tc>
+      </w:tr>
+      <w:tr>
+        <w:tc>
+          <w:tcPr>
+            <w:tcW w:w="2254" w:type="dxa"/>
+          </w:tcPr>
+          <w:p>
+            <w:pPr>
+              <w:tabs>
+                <w:tab w:val="left" w:pos="1023"/>
+              </w:tabs>
+              <w:rPr>
+                <w:lang w:val="en-AU"/>
+              </w:rPr>
+            </w:pPr>
+            <w:r>
+              <w:rPr>
+                <w:lang w:val="en-AU"/>
+              </w:rPr>
+              <w:t>Hornoad runs out of health</w:t>
+            </w:r>
+          </w:p>
+        </w:tc>
+        <w:tc>
+          <w:tcPr>
+            <w:tcW w:w="2254" w:type="dxa"/>
+          </w:tcPr>
+          <w:p>
+            <w:pPr>
+              <w:tabs>
+                <w:tab w:val="left" w:pos="1023"/>
+              </w:tabs>
+              <w:rPr>
+                <w:lang w:val="en-AU"/>
+              </w:rPr>
+            </w:pPr>
+            <w:r>
+              <w:rPr>
+                <w:lang w:val="en-AU"/>
+              </w:rPr>
+              <w:t>Hornoad loses all its health, gets destroyed</w:t>
+            </w:r>
+          </w:p>
+        </w:tc>
+        <w:tc>
+          <w:tcPr>
+            <w:tcW w:w="2254" w:type="dxa"/>
+          </w:tcPr>
+          <w:p>
+            <w:pPr>
+              <w:tabs>
+                <w:tab w:val="left" w:pos="1023"/>
+              </w:tabs>
+              <w:rPr>
+                <w:lang w:val="en-AU"/>
+              </w:rPr>
+            </w:pPr>
+            <w:r>
+              <w:rPr>
+                <w:lang w:val="en-AU"/>
+              </w:rPr>
+              <w:t>Hornoad loses all its health, removed</w:t>
+            </w:r>
+          </w:p>
+        </w:tc>
+        <w:tc>
+          <w:tcPr>
+            <w:tcW w:w="2254" w:type="dxa"/>
+          </w:tcPr>
+          <w:p>
+            <w:pPr>
+              <w:tabs>
+                <w:tab w:val="left" w:pos="1023"/>
+              </w:tabs>
+              <w:rPr>
+                <w:lang w:val="en-AU"/>
+              </w:rPr>
+            </w:pPr>
+            <w:r>
+              <w:rPr>
+                <w:lang w:val="en-AU"/>
+              </w:rPr>
+              <w:t>None</w:t>
+            </w:r>
+          </w:p>
+          <w:p>
+            <w:pPr>
+              <w:tabs>
+                <w:tab w:val="left" w:pos="1023"/>
+              </w:tabs>
+              <w:rPr>
+                <w:lang w:val="en-AU"/>
+              </w:rPr>
+            </w:pPr>
+          </w:p>
+        </w:tc>
+      </w:tr>
+      <w:tr>
+        <w:tc>
+          <w:tcPr>
+            <w:tcW w:w="2254" w:type="dxa"/>
+          </w:tcPr>
+          <w:p>
+            <w:pPr>
+              <w:tabs>
+                <w:tab w:val="left" w:pos="1023"/>
+              </w:tabs>
+              <w:rPr>
+                <w:lang w:val="en-AU"/>
+              </w:rPr>
+            </w:pPr>
+            <w:r>
+              <w:rPr>
+                <w:lang w:val="en-AU"/>
+              </w:rPr>
+              <w:t>Yumbo runs out of health</w:t>
+            </w:r>
+          </w:p>
+        </w:tc>
+        <w:tc>
+          <w:tcPr>
+            <w:tcW w:w="2254" w:type="dxa"/>
+          </w:tcPr>
+          <w:p>
+            <w:pPr>
+              <w:tabs>
+                <w:tab w:val="left" w:pos="1023"/>
+              </w:tabs>
+              <w:rPr>
+                <w:lang w:val="en-AU"/>
+              </w:rPr>
+            </w:pPr>
+            <w:r>
+              <w:rPr>
+                <w:lang w:val="en-AU"/>
+              </w:rPr>
+              <w:t>Yumbo loses all health, instance destroyed</w:t>
+            </w:r>
+          </w:p>
+        </w:tc>
+        <w:tc>
+          <w:tcPr>
+            <w:tcW w:w="2254" w:type="dxa"/>
+          </w:tcPr>
+          <w:p>
+            <w:pPr>
+              <w:tabs>
+                <w:tab w:val="left" w:pos="1023"/>
+              </w:tabs>
+              <w:rPr>
+                <w:lang w:val="en-AU"/>
+              </w:rPr>
+            </w:pPr>
+            <w:r>
+              <w:rPr>
+                <w:lang w:val="en-AU"/>
+              </w:rPr>
+              <w:t>Yumbo dies, instance destroyed</w:t>
+            </w:r>
+          </w:p>
+        </w:tc>
+        <w:tc>
+          <w:tcPr>
+            <w:tcW w:w="2254" w:type="dxa"/>
+          </w:tcPr>
+          <w:p>
+            <w:pPr>
+              <w:tabs>
+                <w:tab w:val="left" w:pos="1023"/>
+              </w:tabs>
+              <w:rPr>
+                <w:lang w:val="en-AU"/>
+              </w:rPr>
+            </w:pPr>
+            <w:r>
+              <w:rPr>
+                <w:lang w:val="en-AU"/>
+              </w:rPr>
+              <w:t>None</w:t>
+            </w:r>
+          </w:p>
+          <w:p>
+            <w:pPr>
+              <w:tabs>
+                <w:tab w:val="left" w:pos="1023"/>
+              </w:tabs>
+              <w:rPr>
+                <w:lang w:val="en-AU"/>
+              </w:rPr>
+            </w:pPr>
+          </w:p>
+        </w:tc>
+      </w:tr>
+      <w:tr>
+        <w:tc>
+          <w:tcPr>
+            <w:tcW w:w="2254" w:type="dxa"/>
+          </w:tcPr>
+          <w:p>
+            <w:pPr>
+              <w:tabs>
+                <w:tab w:val="left" w:pos="1023"/>
+              </w:tabs>
+              <w:rPr>
+                <w:lang w:val="en-AU"/>
+              </w:rPr>
+            </w:pPr>
+            <w:r>
+              <w:rPr>
+                <w:lang w:val="en-AU"/>
+              </w:rPr>
+              <w:t>Alpha Metroid defeated</w:t>
+            </w:r>
+          </w:p>
+        </w:tc>
+        <w:tc>
+          <w:tcPr>
+            <w:tcW w:w="2254" w:type="dxa"/>
+          </w:tcPr>
+          <w:p>
+            <w:pPr>
+              <w:tabs>
+                <w:tab w:val="left" w:pos="1023"/>
+              </w:tabs>
+              <w:rPr>
+                <w:lang w:val="en-AU"/>
+              </w:rPr>
+            </w:pPr>
+            <w:r>
+              <w:rPr>
+                <w:lang w:val="en-AU"/>
+              </w:rPr>
+              <w:t>Alpha Metroid destroyed, var.win increased</w:t>
+            </w:r>
+          </w:p>
+        </w:tc>
+        <w:tc>
+          <w:tcPr>
+            <w:tcW w:w="2254" w:type="dxa"/>
+          </w:tcPr>
+          <w:p>
+            <w:pPr>
+              <w:tabs>
+                <w:tab w:val="left" w:pos="1023"/>
+              </w:tabs>
+              <w:rPr>
+                <w:lang w:val="en-AU"/>
+              </w:rPr>
+            </w:pPr>
+            <w:r>
+              <w:rPr>
+                <w:lang w:val="en-AU"/>
+              </w:rPr>
+              <w:t>Alpha Metroid destroyed, var.win += 1</w:t>
+            </w:r>
+          </w:p>
+        </w:tc>
+        <w:tc>
+          <w:tcPr>
+            <w:tcW w:w="2254" w:type="dxa"/>
+          </w:tcPr>
+          <w:p>
+            <w:pPr>
+              <w:tabs>
+                <w:tab w:val="left" w:pos="1023"/>
+              </w:tabs>
+              <w:rPr>
+                <w:lang w:val="en-AU"/>
+              </w:rPr>
+            </w:pPr>
+            <w:r>
+              <w:rPr>
+                <w:lang w:val="en-AU"/>
+              </w:rPr>
+              <w:t>None</w:t>
+            </w:r>
+          </w:p>
+        </w:tc>
+      </w:tr>
+      <w:tr>
+        <w:tc>
+          <w:tcPr>
+            <w:tcW w:w="2254" w:type="dxa"/>
+          </w:tcPr>
+          <w:p>
+            <w:pPr>
+              <w:tabs>
+                <w:tab w:val="left" w:pos="1023"/>
+              </w:tabs>
+              <w:rPr>
+                <w:lang w:val="en-AU"/>
+              </w:rPr>
+            </w:pPr>
+            <w:r>
+              <w:rPr>
+                <w:lang w:val="en-AU"/>
+              </w:rPr>
+              <w:t>All 5 Alpha Metroid’s defeated</w:t>
+            </w:r>
+          </w:p>
+        </w:tc>
+        <w:tc>
+          <w:tcPr>
+            <w:tcW w:w="2254" w:type="dxa"/>
+          </w:tcPr>
+          <w:p>
+            <w:pPr>
+              <w:tabs>
+                <w:tab w:val="left" w:pos="1023"/>
+              </w:tabs>
+              <w:rPr>
+                <w:lang w:val="en-AU"/>
+              </w:rPr>
+            </w:pPr>
+            <w:r>
+              <w:rPr>
+                <w:lang w:val="en-AU"/>
+              </w:rPr>
+              <w:t>Progresses to the You Win screen, shows final Time</w:t>
+            </w:r>
+          </w:p>
+        </w:tc>
+        <w:tc>
+          <w:tcPr>
+            <w:tcW w:w="2254" w:type="dxa"/>
+          </w:tcPr>
+          <w:p>
+            <w:pPr>
+              <w:tabs>
+                <w:tab w:val="left" w:pos="1023"/>
+              </w:tabs>
+              <w:rPr>
+                <w:lang w:val="en-AU"/>
+              </w:rPr>
+            </w:pPr>
+            <w:r>
+              <w:rPr>
+                <w:lang w:val="en-AU"/>
+              </w:rPr>
+              <w:t>Progresses to the you win screen; final time font and size is off centre and looks unequal</w:t>
+            </w:r>
+          </w:p>
+        </w:tc>
+        <w:tc>
+          <w:tcPr>
+            <w:tcW w:w="2254" w:type="dxa"/>
+          </w:tcPr>
+          <w:p>
+            <w:pPr>
+              <w:tabs>
+                <w:tab w:val="left" w:pos="1023"/>
+              </w:tabs>
+              <w:rPr>
+                <w:lang w:val="en-AU"/>
+              </w:rPr>
+            </w:pPr>
+            <w:r>
+              <w:rPr>
+                <w:lang w:val="en-AU"/>
+              </w:rPr>
+              <w:t>Adjusted the draw element to make font look more natural, fit in better</w:t>
+            </w:r>
           </w:p>
         </w:tc>
       </w:tr>
@@ -3512,6 +4846,8 @@
         </w:rPr>
       </w:pPr>
     </w:p>
+    <w:p/>
+    <w:p/>
     <w:sectPr>
       <w:pgSz w:w="11906" w:h="16838"/>
       <w:pgMar w:top="1440" w:right="1440" w:bottom="1440" w:left="1440" w:header="720" w:footer="720" w:gutter="0"/>
@@ -4873,6 +6209,7 @@
   <w:style w:type="paragraph" w:default="1" w:styleId="Normal">
     <w:name w:val="Normal"/>
     <w:qFormat/>
+    <w:rsid w:val="006F68BC"/>
   </w:style>
   <w:style w:type="character" w:default="1" w:styleId="DefaultParagraphFont">
     <w:name w:val="Default Paragraph Font"/>

</xml_diff>

<commit_message>
file management and journal update
</commit_message>
<xml_diff>
--- a/Resources/Journal.docx
+++ b/Resources/Journal.docx
@@ -72,7 +72,7 @@
           <w:noProof/>
         </w:rPr>
         <w:drawing>
-          <wp:anchor distT="0" distB="0" distL="114300" distR="114300" simplePos="0" relativeHeight="251660288" behindDoc="0" locked="0" layoutInCell="1" allowOverlap="1" wp14:anchorId="7ACBF46E" wp14:editId="7D6D13A6">
+          <wp:anchor distT="0" distB="0" distL="114300" distR="114300" simplePos="0" relativeHeight="251658242" behindDoc="0" locked="0" layoutInCell="1" allowOverlap="1" wp14:anchorId="7ACBF46E" wp14:editId="7D1D749A">
             <wp:simplePos x="0" y="0"/>
             <wp:positionH relativeFrom="column">
               <wp:posOffset>-846455</wp:posOffset>
@@ -95,7 +95,7 @@
                     <pic:cNvPicPr/>
                   </pic:nvPicPr>
                   <pic:blipFill>
-                    <a:blip r:embed="rId6" cstate="print">
+                    <a:blip r:embed="rId8" cstate="print">
                       <a:extLst>
                         <a:ext uri="{28A0092B-C50C-407E-A947-70E740481C1C}">
                           <a14:useLocalDpi xmlns:a14="http://schemas.microsoft.com/office/drawing/2010/main" val="0"/>
@@ -793,7 +793,7 @@
           <w:noProof/>
         </w:rPr>
         <w:drawing>
-          <wp:anchor distT="0" distB="0" distL="114300" distR="114300" simplePos="0" relativeHeight="251659264" behindDoc="0" locked="0" layoutInCell="1" allowOverlap="1" wp14:anchorId="5C97B287" wp14:editId="42A8BC2F">
+          <wp:anchor distT="0" distB="0" distL="114300" distR="114300" simplePos="0" relativeHeight="251658240" behindDoc="0" locked="0" layoutInCell="1" allowOverlap="1" wp14:anchorId="5C97B287" wp14:editId="6E0F3705">
             <wp:simplePos x="0" y="0"/>
             <wp:positionH relativeFrom="margin">
               <wp:align>left</wp:align>
@@ -816,7 +816,7 @@
                     <pic:cNvPicPr/>
                   </pic:nvPicPr>
                   <pic:blipFill rotWithShape="1">
-                    <a:blip r:embed="rId7" cstate="print">
+                    <a:blip r:embed="rId9" cstate="print">
                       <a:extLst>
                         <a:ext uri="{28A0092B-C50C-407E-A947-70E740481C1C}">
                           <a14:useLocalDpi xmlns:a14="http://schemas.microsoft.com/office/drawing/2010/main" val="0"/>
@@ -1014,7 +1014,7 @@
           <w:noProof/>
         </w:rPr>
         <w:drawing>
-          <wp:anchor distT="0" distB="0" distL="114300" distR="114300" simplePos="0" relativeHeight="251661312" behindDoc="0" locked="0" layoutInCell="1" allowOverlap="1" wp14:anchorId="5E483A6D" wp14:editId="13F66242">
+          <wp:anchor distT="0" distB="0" distL="114300" distR="114300" simplePos="0" relativeHeight="251658243" behindDoc="0" locked="0" layoutInCell="1" allowOverlap="1" wp14:anchorId="5E483A6D" wp14:editId="58BEBD6A">
             <wp:simplePos x="0" y="0"/>
             <wp:positionH relativeFrom="margin">
               <wp:align>left</wp:align>
@@ -1037,7 +1037,7 @@
                     <pic:cNvPicPr/>
                   </pic:nvPicPr>
                   <pic:blipFill>
-                    <a:blip r:embed="rId8" cstate="print">
+                    <a:blip r:embed="rId10" cstate="print">
                       <a:extLst>
                         <a:ext uri="{28A0092B-C50C-407E-A947-70E740481C1C}">
                           <a14:useLocalDpi xmlns:a14="http://schemas.microsoft.com/office/drawing/2010/main" val="0"/>
@@ -1224,7 +1224,7 @@
           <w:noProof/>
         </w:rPr>
         <w:drawing>
-          <wp:anchor distT="0" distB="0" distL="114300" distR="114300" simplePos="0" relativeHeight="251662336" behindDoc="0" locked="0" layoutInCell="1" allowOverlap="1" wp14:anchorId="6E243EB6" wp14:editId="7F86C9EB">
+          <wp:anchor distT="0" distB="0" distL="114300" distR="114300" simplePos="0" relativeHeight="251658244" behindDoc="0" locked="0" layoutInCell="1" allowOverlap="1" wp14:anchorId="6E243EB6" wp14:editId="28757C6D">
             <wp:simplePos x="914400" y="914400"/>
             <wp:positionH relativeFrom="column">
               <wp:align>left</wp:align>
@@ -1247,7 +1247,7 @@
                     <pic:cNvPicPr/>
                   </pic:nvPicPr>
                   <pic:blipFill>
-                    <a:blip r:embed="rId9">
+                    <a:blip r:embed="rId11">
                       <a:extLst>
                         <a:ext uri="{28A0092B-C50C-407E-A947-70E740481C1C}">
                           <a14:useLocalDpi xmlns:a14="http://schemas.microsoft.com/office/drawing/2010/main" val="0"/>
@@ -2020,7 +2020,14 @@
           <w:b/>
           <w:bCs/>
         </w:rPr>
-        <w:t>File Backups and storage</w:t>
+        <w:t xml:space="preserve">File </w:t>
+      </w:r>
+      <w:r>
+        <w:rPr>
+          <w:b/>
+          <w:bCs/>
+        </w:rPr>
+        <w:t>management</w:t>
       </w:r>
     </w:p>
     <w:p>
@@ -2044,7 +2051,7 @@
           <w:noProof/>
         </w:rPr>
         <w:drawing>
-          <wp:anchor distT="0" distB="0" distL="114300" distR="114300" simplePos="0" relativeHeight="251663360" behindDoc="0" locked="0" layoutInCell="1" allowOverlap="1" wp14:anchorId="70FD3BAC" wp14:editId="3DE726B4">
+          <wp:anchor distT="0" distB="0" distL="114300" distR="114300" simplePos="0" relativeHeight="251658245" behindDoc="0" locked="0" layoutInCell="1" allowOverlap="1" wp14:anchorId="70FD3BAC" wp14:editId="3E33312C">
             <wp:simplePos x="0" y="0"/>
             <wp:positionH relativeFrom="page">
               <wp:posOffset>1495018</wp:posOffset>
@@ -2067,7 +2074,7 @@
                     <pic:cNvPicPr/>
                   </pic:nvPicPr>
                   <pic:blipFill>
-                    <a:blip r:embed="rId10" cstate="print">
+                    <a:blip r:embed="rId12" cstate="print">
                       <a:extLst>
                         <a:ext uri="{28A0092B-C50C-407E-A947-70E740481C1C}">
                           <a14:useLocalDpi xmlns:a14="http://schemas.microsoft.com/office/drawing/2010/main" val="0"/>
@@ -2202,7 +2209,7 @@
           <w:noProof/>
         </w:rPr>
         <w:drawing>
-          <wp:anchor distT="0" distB="0" distL="114300" distR="114300" simplePos="0" relativeHeight="251664384" behindDoc="0" locked="0" layoutInCell="1" allowOverlap="1" wp14:anchorId="67C48C8C" wp14:editId="7A50C9CC">
+          <wp:anchor distT="0" distB="0" distL="114300" distR="114300" simplePos="0" relativeHeight="251658586" behindDoc="0" locked="0" layoutInCell="1" allowOverlap="1" wp14:anchorId="67C48C8C" wp14:editId="4CF23B14">
             <wp:simplePos x="0" y="0"/>
             <wp:positionH relativeFrom="margin">
               <wp:align>center</wp:align>
@@ -2225,7 +2232,7 @@
                     <pic:cNvPicPr/>
                   </pic:nvPicPr>
                   <pic:blipFill>
-                    <a:blip r:embed="rId11" cstate="print">
+                    <a:blip r:embed="rId13" cstate="print">
                       <a:extLst>
                         <a:ext uri="{28A0092B-C50C-407E-A947-70E740481C1C}">
                           <a14:useLocalDpi xmlns:a14="http://schemas.microsoft.com/office/drawing/2010/main" val="0"/>
@@ -4848,6 +4855,1921 @@
     </w:p>
     <w:p/>
     <w:p/>
+    <w:p/>
+    <w:p/>
+    <w:p/>
+    <w:p/>
+    <w:p/>
+    <w:p/>
+    <w:p/>
+    <w:p/>
+    <w:p>
+      <w:pPr>
+        <w:rPr>
+          <w:b/>
+          <w:bCs/>
+          <w:sz w:val="24"/>
+          <w:szCs w:val="24"/>
+        </w:rPr>
+      </w:pPr>
+      <w:r>
+        <w:rPr>
+          <w:b/>
+          <w:bCs/>
+          <w:sz w:val="24"/>
+          <w:szCs w:val="24"/>
+        </w:rPr>
+        <w:lastRenderedPageBreak/>
+        <w:t xml:space="preserve">Annotated </w:t>
+      </w:r>
+      <w:r>
+        <w:rPr>
+          <w:b/>
+          <w:bCs/>
+          <w:sz w:val="24"/>
+          <w:szCs w:val="24"/>
+        </w:rPr>
+        <w:t>mock-ups</w:t>
+      </w:r>
+    </w:p>
+    <w:p>
+      <w:pPr>
+        <w:rPr>
+          <w:b/>
+          <w:bCs/>
+          <w:sz w:val="24"/>
+          <w:szCs w:val="24"/>
+        </w:rPr>
+      </w:pPr>
+      <w:r>
+        <w:rPr>
+          <w:noProof/>
+        </w:rPr>
+        <w:drawing>
+          <wp:inline distT="0" distB="0" distL="0" distR="0" wp14:anchorId="3559CE72" wp14:editId="03D13CCB">
+            <wp:extent cx="5731510" cy="4425950"/>
+            <wp:effectExtent l="0" t="0" r="2540" b="0"/>
+            <wp:docPr id="7" name="Picture 7"/>
+            <wp:cNvGraphicFramePr>
+              <a:graphicFrameLocks xmlns:a="http://schemas.openxmlformats.org/drawingml/2006/main" noChangeAspect="1"/>
+            </wp:cNvGraphicFramePr>
+            <a:graphic xmlns:a="http://schemas.openxmlformats.org/drawingml/2006/main">
+              <a:graphicData uri="http://schemas.openxmlformats.org/drawingml/2006/picture">
+                <pic:pic xmlns:pic="http://schemas.openxmlformats.org/drawingml/2006/picture">
+                  <pic:nvPicPr>
+                    <pic:cNvPr id="1" name=""/>
+                    <pic:cNvPicPr/>
+                  </pic:nvPicPr>
+                  <pic:blipFill>
+                    <a:blip r:embed="rId14"/>
+                    <a:stretch>
+                      <a:fillRect/>
+                    </a:stretch>
+                  </pic:blipFill>
+                  <pic:spPr>
+                    <a:xfrm>
+                      <a:off x="0" y="0"/>
+                      <a:ext cx="5731510" cy="4425950"/>
+                    </a:xfrm>
+                    <a:prstGeom prst="rect">
+                      <a:avLst/>
+                    </a:prstGeom>
+                  </pic:spPr>
+                </pic:pic>
+              </a:graphicData>
+            </a:graphic>
+          </wp:inline>
+        </w:drawing>
+      </w:r>
+    </w:p>
+    <w:p>
+      <w:pPr>
+        <w:rPr>
+          <w:b/>
+          <w:bCs/>
+          <w:sz w:val="24"/>
+          <w:szCs w:val="24"/>
+        </w:rPr>
+      </w:pPr>
+      <w:r>
+        <w:rPr>
+          <w:noProof/>
+        </w:rPr>
+        <w:drawing>
+          <wp:anchor distT="0" distB="0" distL="114300" distR="114300" simplePos="0" relativeHeight="251657215" behindDoc="1" locked="0" layoutInCell="1" allowOverlap="1" wp14:anchorId="12E622C2" wp14:editId="40181321">
+            <wp:simplePos x="0" y="0"/>
+            <wp:positionH relativeFrom="column">
+              <wp:posOffset>555171</wp:posOffset>
+            </wp:positionH>
+            <wp:positionV relativeFrom="paragraph">
+              <wp:posOffset>101146</wp:posOffset>
+            </wp:positionV>
+            <wp:extent cx="4643846" cy="3542309"/>
+            <wp:effectExtent l="0" t="0" r="4445" b="1270"/>
+            <wp:wrapNone/>
+            <wp:docPr id="8" name="Picture 8"/>
+            <wp:cNvGraphicFramePr>
+              <a:graphicFrameLocks xmlns:a="http://schemas.openxmlformats.org/drawingml/2006/main" noChangeAspect="1"/>
+            </wp:cNvGraphicFramePr>
+            <a:graphic xmlns:a="http://schemas.openxmlformats.org/drawingml/2006/main">
+              <a:graphicData uri="http://schemas.openxmlformats.org/drawingml/2006/picture">
+                <pic:pic xmlns:pic="http://schemas.openxmlformats.org/drawingml/2006/picture">
+                  <pic:nvPicPr>
+                    <pic:cNvPr id="1" name=""/>
+                    <pic:cNvPicPr/>
+                  </pic:nvPicPr>
+                  <pic:blipFill>
+                    <a:blip r:embed="rId15" cstate="print">
+                      <a:extLst>
+                        <a:ext uri="{28A0092B-C50C-407E-A947-70E740481C1C}">
+                          <a14:useLocalDpi xmlns:a14="http://schemas.microsoft.com/office/drawing/2010/main" val="0"/>
+                        </a:ext>
+                      </a:extLst>
+                    </a:blip>
+                    <a:stretch>
+                      <a:fillRect/>
+                    </a:stretch>
+                  </pic:blipFill>
+                  <pic:spPr>
+                    <a:xfrm>
+                      <a:off x="0" y="0"/>
+                      <a:ext cx="4643846" cy="3542309"/>
+                    </a:xfrm>
+                    <a:prstGeom prst="rect">
+                      <a:avLst/>
+                    </a:prstGeom>
+                  </pic:spPr>
+                </pic:pic>
+              </a:graphicData>
+            </a:graphic>
+            <wp14:sizeRelH relativeFrom="page">
+              <wp14:pctWidth>0</wp14:pctWidth>
+            </wp14:sizeRelH>
+            <wp14:sizeRelV relativeFrom="page">
+              <wp14:pctHeight>0</wp14:pctHeight>
+            </wp14:sizeRelV>
+          </wp:anchor>
+        </w:drawing>
+      </w:r>
+      <w:r>
+        <w:rPr>
+          <w:b/>
+          <w:bCs/>
+          <w:sz w:val="24"/>
+          <w:szCs w:val="24"/>
+        </w:rPr>
+        <w:t>(Sorry quality is low on this one)</w:t>
+      </w:r>
+    </w:p>
+    <w:p>
+      <w:pPr>
+        <w:rPr>
+          <w:sz w:val="24"/>
+          <w:szCs w:val="24"/>
+        </w:rPr>
+      </w:pPr>
+    </w:p>
+    <w:p>
+      <w:pPr>
+        <w:rPr>
+          <w:sz w:val="24"/>
+          <w:szCs w:val="24"/>
+        </w:rPr>
+      </w:pPr>
+    </w:p>
+    <w:p>
+      <w:pPr>
+        <w:rPr>
+          <w:sz w:val="24"/>
+          <w:szCs w:val="24"/>
+        </w:rPr>
+      </w:pPr>
+    </w:p>
+    <w:p>
+      <w:pPr>
+        <w:rPr>
+          <w:sz w:val="24"/>
+          <w:szCs w:val="24"/>
+        </w:rPr>
+      </w:pPr>
+    </w:p>
+    <w:p>
+      <w:pPr>
+        <w:rPr>
+          <w:sz w:val="24"/>
+          <w:szCs w:val="24"/>
+        </w:rPr>
+      </w:pPr>
+    </w:p>
+    <w:p>
+      <w:pPr>
+        <w:rPr>
+          <w:sz w:val="24"/>
+          <w:szCs w:val="24"/>
+        </w:rPr>
+      </w:pPr>
+    </w:p>
+    <w:p>
+      <w:pPr>
+        <w:rPr>
+          <w:sz w:val="24"/>
+          <w:szCs w:val="24"/>
+        </w:rPr>
+      </w:pPr>
+    </w:p>
+    <w:p>
+      <w:pPr>
+        <w:rPr>
+          <w:sz w:val="24"/>
+          <w:szCs w:val="24"/>
+        </w:rPr>
+      </w:pPr>
+    </w:p>
+    <w:p>
+      <w:pPr>
+        <w:rPr>
+          <w:sz w:val="24"/>
+          <w:szCs w:val="24"/>
+        </w:rPr>
+      </w:pPr>
+    </w:p>
+    <w:p>
+      <w:pPr>
+        <w:rPr>
+          <w:sz w:val="24"/>
+          <w:szCs w:val="24"/>
+        </w:rPr>
+      </w:pPr>
+    </w:p>
+    <w:p>
+      <w:pPr>
+        <w:rPr>
+          <w:b/>
+          <w:bCs/>
+          <w:sz w:val="24"/>
+          <w:szCs w:val="24"/>
+        </w:rPr>
+      </w:pPr>
+    </w:p>
+    <w:p>
+      <w:pPr>
+        <w:rPr>
+          <w:sz w:val="24"/>
+          <w:szCs w:val="24"/>
+        </w:rPr>
+      </w:pPr>
+    </w:p>
+    <w:p>
+      <w:pPr>
+        <w:rPr>
+          <w:sz w:val="24"/>
+          <w:szCs w:val="24"/>
+        </w:rPr>
+      </w:pPr>
+      <w:r>
+        <w:rPr>
+          <w:noProof/>
+        </w:rPr>
+        <w:lastRenderedPageBreak/>
+        <w:drawing>
+          <wp:anchor distT="0" distB="0" distL="114300" distR="114300" simplePos="0" relativeHeight="251659610" behindDoc="1" locked="0" layoutInCell="1" allowOverlap="1" wp14:anchorId="30681F5C" wp14:editId="45786F63">
+            <wp:simplePos x="0" y="0"/>
+            <wp:positionH relativeFrom="column">
+              <wp:posOffset>92364</wp:posOffset>
+            </wp:positionH>
+            <wp:positionV relativeFrom="paragraph">
+              <wp:posOffset>-798945</wp:posOffset>
+            </wp:positionV>
+            <wp:extent cx="5731510" cy="4526915"/>
+            <wp:effectExtent l="0" t="0" r="2540" b="6985"/>
+            <wp:wrapNone/>
+            <wp:docPr id="9" name="Picture 9"/>
+            <wp:cNvGraphicFramePr>
+              <a:graphicFrameLocks xmlns:a="http://schemas.openxmlformats.org/drawingml/2006/main" noChangeAspect="1"/>
+            </wp:cNvGraphicFramePr>
+            <a:graphic xmlns:a="http://schemas.openxmlformats.org/drawingml/2006/main">
+              <a:graphicData uri="http://schemas.openxmlformats.org/drawingml/2006/picture">
+                <pic:pic xmlns:pic="http://schemas.openxmlformats.org/drawingml/2006/picture">
+                  <pic:nvPicPr>
+                    <pic:cNvPr id="1" name=""/>
+                    <pic:cNvPicPr/>
+                  </pic:nvPicPr>
+                  <pic:blipFill>
+                    <a:blip r:embed="rId16">
+                      <a:extLst>
+                        <a:ext uri="{28A0092B-C50C-407E-A947-70E740481C1C}">
+                          <a14:useLocalDpi xmlns:a14="http://schemas.microsoft.com/office/drawing/2010/main" val="0"/>
+                        </a:ext>
+                      </a:extLst>
+                    </a:blip>
+                    <a:stretch>
+                      <a:fillRect/>
+                    </a:stretch>
+                  </pic:blipFill>
+                  <pic:spPr>
+                    <a:xfrm>
+                      <a:off x="0" y="0"/>
+                      <a:ext cx="5731510" cy="4526915"/>
+                    </a:xfrm>
+                    <a:prstGeom prst="rect">
+                      <a:avLst/>
+                    </a:prstGeom>
+                  </pic:spPr>
+                </pic:pic>
+              </a:graphicData>
+            </a:graphic>
+            <wp14:sizeRelH relativeFrom="page">
+              <wp14:pctWidth>0</wp14:pctWidth>
+            </wp14:sizeRelH>
+            <wp14:sizeRelV relativeFrom="page">
+              <wp14:pctHeight>0</wp14:pctHeight>
+            </wp14:sizeRelV>
+          </wp:anchor>
+        </w:drawing>
+      </w:r>
+    </w:p>
+    <w:p>
+      <w:pPr>
+        <w:rPr>
+          <w:sz w:val="24"/>
+          <w:szCs w:val="24"/>
+        </w:rPr>
+      </w:pPr>
+    </w:p>
+    <w:p>
+      <w:pPr>
+        <w:rPr>
+          <w:sz w:val="24"/>
+          <w:szCs w:val="24"/>
+        </w:rPr>
+      </w:pPr>
+    </w:p>
+    <w:p>
+      <w:pPr>
+        <w:rPr>
+          <w:sz w:val="24"/>
+          <w:szCs w:val="24"/>
+        </w:rPr>
+      </w:pPr>
+    </w:p>
+    <w:p>
+      <w:pPr>
+        <w:rPr>
+          <w:sz w:val="24"/>
+          <w:szCs w:val="24"/>
+        </w:rPr>
+      </w:pPr>
+    </w:p>
+    <w:p>
+      <w:pPr>
+        <w:rPr>
+          <w:sz w:val="24"/>
+          <w:szCs w:val="24"/>
+        </w:rPr>
+      </w:pPr>
+    </w:p>
+    <w:p>
+      <w:pPr>
+        <w:rPr>
+          <w:sz w:val="24"/>
+          <w:szCs w:val="24"/>
+        </w:rPr>
+      </w:pPr>
+    </w:p>
+    <w:p>
+      <w:pPr>
+        <w:rPr>
+          <w:sz w:val="24"/>
+          <w:szCs w:val="24"/>
+        </w:rPr>
+      </w:pPr>
+    </w:p>
+    <w:p>
+      <w:pPr>
+        <w:rPr>
+          <w:sz w:val="24"/>
+          <w:szCs w:val="24"/>
+        </w:rPr>
+      </w:pPr>
+    </w:p>
+    <w:p>
+      <w:pPr>
+        <w:rPr>
+          <w:sz w:val="24"/>
+          <w:szCs w:val="24"/>
+        </w:rPr>
+      </w:pPr>
+    </w:p>
+    <w:p>
+      <w:pPr>
+        <w:rPr>
+          <w:sz w:val="24"/>
+          <w:szCs w:val="24"/>
+        </w:rPr>
+      </w:pPr>
+    </w:p>
+    <w:p>
+      <w:pPr>
+        <w:rPr>
+          <w:sz w:val="24"/>
+          <w:szCs w:val="24"/>
+        </w:rPr>
+      </w:pPr>
+    </w:p>
+    <w:p>
+      <w:pPr>
+        <w:tabs>
+          <w:tab w:val="left" w:pos="1222"/>
+        </w:tabs>
+        <w:rPr>
+          <w:sz w:val="24"/>
+          <w:szCs w:val="24"/>
+        </w:rPr>
+      </w:pPr>
+    </w:p>
+    <w:p>
+      <w:pPr>
+        <w:tabs>
+          <w:tab w:val="left" w:pos="1222"/>
+        </w:tabs>
+        <w:rPr>
+          <w:i/>
+          <w:iCs/>
+          <w:sz w:val="24"/>
+          <w:szCs w:val="24"/>
+        </w:rPr>
+      </w:pPr>
+      <w:r>
+        <w:rPr>
+          <w:noProof/>
+        </w:rPr>
+        <w:drawing>
+          <wp:anchor distT="0" distB="0" distL="114300" distR="114300" simplePos="0" relativeHeight="251660634" behindDoc="1" locked="0" layoutInCell="1" allowOverlap="1" wp14:anchorId="786A68F5" wp14:editId="03524FDE">
+            <wp:simplePos x="0" y="0"/>
+            <wp:positionH relativeFrom="column">
+              <wp:posOffset>719801</wp:posOffset>
+            </wp:positionH>
+            <wp:positionV relativeFrom="paragraph">
+              <wp:posOffset>285461</wp:posOffset>
+            </wp:positionV>
+            <wp:extent cx="4793615" cy="4557395"/>
+            <wp:effectExtent l="0" t="0" r="6985" b="0"/>
+            <wp:wrapNone/>
+            <wp:docPr id="10" name="Picture 10"/>
+            <wp:cNvGraphicFramePr>
+              <a:graphicFrameLocks xmlns:a="http://schemas.openxmlformats.org/drawingml/2006/main" noChangeAspect="1"/>
+            </wp:cNvGraphicFramePr>
+            <a:graphic xmlns:a="http://schemas.openxmlformats.org/drawingml/2006/main">
+              <a:graphicData uri="http://schemas.openxmlformats.org/drawingml/2006/picture">
+                <pic:pic xmlns:pic="http://schemas.openxmlformats.org/drawingml/2006/picture">
+                  <pic:nvPicPr>
+                    <pic:cNvPr id="1" name=""/>
+                    <pic:cNvPicPr/>
+                  </pic:nvPicPr>
+                  <pic:blipFill>
+                    <a:blip r:embed="rId17">
+                      <a:extLst>
+                        <a:ext uri="{28A0092B-C50C-407E-A947-70E740481C1C}">
+                          <a14:useLocalDpi xmlns:a14="http://schemas.microsoft.com/office/drawing/2010/main" val="0"/>
+                        </a:ext>
+                      </a:extLst>
+                    </a:blip>
+                    <a:stretch>
+                      <a:fillRect/>
+                    </a:stretch>
+                  </pic:blipFill>
+                  <pic:spPr>
+                    <a:xfrm>
+                      <a:off x="0" y="0"/>
+                      <a:ext cx="4793615" cy="4557395"/>
+                    </a:xfrm>
+                    <a:prstGeom prst="rect">
+                      <a:avLst/>
+                    </a:prstGeom>
+                  </pic:spPr>
+                </pic:pic>
+              </a:graphicData>
+            </a:graphic>
+            <wp14:sizeRelH relativeFrom="page">
+              <wp14:pctWidth>0</wp14:pctWidth>
+            </wp14:sizeRelH>
+            <wp14:sizeRelV relativeFrom="page">
+              <wp14:pctHeight>0</wp14:pctHeight>
+            </wp14:sizeRelV>
+          </wp:anchor>
+        </w:drawing>
+      </w:r>
+      <w:r>
+        <w:rPr>
+          <w:i/>
+          <w:iCs/>
+          <w:sz w:val="24"/>
+          <w:szCs w:val="24"/>
+        </w:rPr>
+        <w:t>The GUI is present on every level, so I just drew one mock-up for it, as it is the same throughout</w:t>
+      </w:r>
+    </w:p>
+    <w:p>
+      <w:pPr>
+        <w:tabs>
+          <w:tab w:val="left" w:pos="1222"/>
+        </w:tabs>
+        <w:rPr>
+          <w:i/>
+          <w:iCs/>
+          <w:sz w:val="24"/>
+          <w:szCs w:val="24"/>
+        </w:rPr>
+      </w:pPr>
+    </w:p>
+    <w:p>
+      <w:pPr>
+        <w:tabs>
+          <w:tab w:val="left" w:pos="1222"/>
+        </w:tabs>
+        <w:rPr>
+          <w:i/>
+          <w:iCs/>
+          <w:sz w:val="24"/>
+          <w:szCs w:val="24"/>
+        </w:rPr>
+      </w:pPr>
+    </w:p>
+    <w:p>
+      <w:pPr>
+        <w:tabs>
+          <w:tab w:val="left" w:pos="1222"/>
+        </w:tabs>
+        <w:rPr>
+          <w:i/>
+          <w:iCs/>
+          <w:sz w:val="24"/>
+          <w:szCs w:val="24"/>
+        </w:rPr>
+      </w:pPr>
+    </w:p>
+    <w:p>
+      <w:pPr>
+        <w:tabs>
+          <w:tab w:val="left" w:pos="1222"/>
+        </w:tabs>
+        <w:rPr>
+          <w:i/>
+          <w:iCs/>
+          <w:sz w:val="24"/>
+          <w:szCs w:val="24"/>
+        </w:rPr>
+      </w:pPr>
+    </w:p>
+    <w:p>
+      <w:pPr>
+        <w:tabs>
+          <w:tab w:val="left" w:pos="1222"/>
+        </w:tabs>
+        <w:rPr>
+          <w:i/>
+          <w:iCs/>
+          <w:sz w:val="24"/>
+          <w:szCs w:val="24"/>
+        </w:rPr>
+      </w:pPr>
+    </w:p>
+    <w:p>
+      <w:pPr>
+        <w:tabs>
+          <w:tab w:val="left" w:pos="1222"/>
+        </w:tabs>
+        <w:rPr>
+          <w:i/>
+          <w:iCs/>
+          <w:sz w:val="24"/>
+          <w:szCs w:val="24"/>
+        </w:rPr>
+      </w:pPr>
+    </w:p>
+    <w:p>
+      <w:pPr>
+        <w:tabs>
+          <w:tab w:val="left" w:pos="1222"/>
+        </w:tabs>
+        <w:rPr>
+          <w:i/>
+          <w:iCs/>
+          <w:sz w:val="24"/>
+          <w:szCs w:val="24"/>
+        </w:rPr>
+      </w:pPr>
+    </w:p>
+    <w:p>
+      <w:pPr>
+        <w:tabs>
+          <w:tab w:val="left" w:pos="1222"/>
+        </w:tabs>
+        <w:rPr>
+          <w:i/>
+          <w:iCs/>
+          <w:sz w:val="24"/>
+          <w:szCs w:val="24"/>
+        </w:rPr>
+      </w:pPr>
+    </w:p>
+    <w:p>
+      <w:pPr>
+        <w:tabs>
+          <w:tab w:val="left" w:pos="1222"/>
+        </w:tabs>
+        <w:rPr>
+          <w:i/>
+          <w:iCs/>
+          <w:sz w:val="24"/>
+          <w:szCs w:val="24"/>
+        </w:rPr>
+      </w:pPr>
+    </w:p>
+    <w:p>
+      <w:pPr>
+        <w:tabs>
+          <w:tab w:val="left" w:pos="1222"/>
+        </w:tabs>
+        <w:rPr>
+          <w:i/>
+          <w:iCs/>
+          <w:sz w:val="24"/>
+          <w:szCs w:val="24"/>
+        </w:rPr>
+      </w:pPr>
+    </w:p>
+    <w:p>
+      <w:pPr>
+        <w:tabs>
+          <w:tab w:val="left" w:pos="1222"/>
+        </w:tabs>
+        <w:rPr>
+          <w:i/>
+          <w:iCs/>
+          <w:sz w:val="24"/>
+          <w:szCs w:val="24"/>
+        </w:rPr>
+      </w:pPr>
+    </w:p>
+    <w:p>
+      <w:pPr>
+        <w:tabs>
+          <w:tab w:val="left" w:pos="1222"/>
+        </w:tabs>
+        <w:rPr>
+          <w:i/>
+          <w:iCs/>
+          <w:sz w:val="24"/>
+          <w:szCs w:val="24"/>
+        </w:rPr>
+      </w:pPr>
+    </w:p>
+    <w:p>
+      <w:pPr>
+        <w:tabs>
+          <w:tab w:val="left" w:pos="1222"/>
+        </w:tabs>
+        <w:rPr>
+          <w:i/>
+          <w:iCs/>
+          <w:sz w:val="24"/>
+          <w:szCs w:val="24"/>
+        </w:rPr>
+      </w:pPr>
+    </w:p>
+    <w:p>
+      <w:pPr>
+        <w:tabs>
+          <w:tab w:val="left" w:pos="1222"/>
+        </w:tabs>
+        <w:rPr>
+          <w:i/>
+          <w:iCs/>
+          <w:sz w:val="24"/>
+          <w:szCs w:val="24"/>
+        </w:rPr>
+      </w:pPr>
+    </w:p>
+    <w:p>
+      <w:pPr>
+        <w:tabs>
+          <w:tab w:val="left" w:pos="1222"/>
+        </w:tabs>
+        <w:rPr>
+          <w:i/>
+          <w:iCs/>
+          <w:sz w:val="24"/>
+          <w:szCs w:val="24"/>
+        </w:rPr>
+      </w:pPr>
+    </w:p>
+    <w:p>
+      <w:pPr>
+        <w:tabs>
+          <w:tab w:val="left" w:pos="1222"/>
+        </w:tabs>
+        <w:rPr>
+          <w:i/>
+          <w:iCs/>
+          <w:sz w:val="24"/>
+          <w:szCs w:val="24"/>
+        </w:rPr>
+      </w:pPr>
+      <w:r>
+        <w:rPr>
+          <w:noProof/>
+        </w:rPr>
+        <w:lastRenderedPageBreak/>
+        <w:drawing>
+          <wp:anchor distT="0" distB="0" distL="114300" distR="114300" simplePos="0" relativeHeight="251661658" behindDoc="0" locked="0" layoutInCell="1" allowOverlap="1" wp14:anchorId="5553FA0F" wp14:editId="5B27BD50">
+            <wp:simplePos x="0" y="0"/>
+            <wp:positionH relativeFrom="column">
+              <wp:posOffset>323291</wp:posOffset>
+            </wp:positionH>
+            <wp:positionV relativeFrom="paragraph">
+              <wp:posOffset>3536692</wp:posOffset>
+            </wp:positionV>
+            <wp:extent cx="5389546" cy="4982913"/>
+            <wp:effectExtent l="0" t="6350" r="0" b="0"/>
+            <wp:wrapNone/>
+            <wp:docPr id="12" name="Picture 12"/>
+            <wp:cNvGraphicFramePr>
+              <a:graphicFrameLocks xmlns:a="http://schemas.openxmlformats.org/drawingml/2006/main" noChangeAspect="1"/>
+            </wp:cNvGraphicFramePr>
+            <a:graphic xmlns:a="http://schemas.openxmlformats.org/drawingml/2006/main">
+              <a:graphicData uri="http://schemas.openxmlformats.org/drawingml/2006/picture">
+                <pic:pic xmlns:pic="http://schemas.openxmlformats.org/drawingml/2006/picture">
+                  <pic:nvPicPr>
+                    <pic:cNvPr id="1" name=""/>
+                    <pic:cNvPicPr/>
+                  </pic:nvPicPr>
+                  <pic:blipFill>
+                    <a:blip r:embed="rId18">
+                      <a:extLst>
+                        <a:ext uri="{28A0092B-C50C-407E-A947-70E740481C1C}">
+                          <a14:useLocalDpi xmlns:a14="http://schemas.microsoft.com/office/drawing/2010/main" val="0"/>
+                        </a:ext>
+                      </a:extLst>
+                    </a:blip>
+                    <a:stretch>
+                      <a:fillRect/>
+                    </a:stretch>
+                  </pic:blipFill>
+                  <pic:spPr>
+                    <a:xfrm rot="16200000">
+                      <a:off x="0" y="0"/>
+                      <a:ext cx="5389546" cy="4982913"/>
+                    </a:xfrm>
+                    <a:prstGeom prst="rect">
+                      <a:avLst/>
+                    </a:prstGeom>
+                  </pic:spPr>
+                </pic:pic>
+              </a:graphicData>
+            </a:graphic>
+            <wp14:sizeRelH relativeFrom="page">
+              <wp14:pctWidth>0</wp14:pctWidth>
+            </wp14:sizeRelH>
+            <wp14:sizeRelV relativeFrom="page">
+              <wp14:pctHeight>0</wp14:pctHeight>
+            </wp14:sizeRelV>
+          </wp:anchor>
+        </w:drawing>
+      </w:r>
+      <w:r>
+        <w:rPr>
+          <w:noProof/>
+        </w:rPr>
+        <w:drawing>
+          <wp:inline distT="0" distB="0" distL="0" distR="0" wp14:anchorId="1F9A2D83" wp14:editId="11BAA54D">
+            <wp:extent cx="5731510" cy="3413125"/>
+            <wp:effectExtent l="0" t="0" r="2540" b="0"/>
+            <wp:docPr id="11" name="Picture 11"/>
+            <wp:cNvGraphicFramePr>
+              <a:graphicFrameLocks xmlns:a="http://schemas.openxmlformats.org/drawingml/2006/main" noChangeAspect="1"/>
+            </wp:cNvGraphicFramePr>
+            <a:graphic xmlns:a="http://schemas.openxmlformats.org/drawingml/2006/main">
+              <a:graphicData uri="http://schemas.openxmlformats.org/drawingml/2006/picture">
+                <pic:pic xmlns:pic="http://schemas.openxmlformats.org/drawingml/2006/picture">
+                  <pic:nvPicPr>
+                    <pic:cNvPr id="1" name=""/>
+                    <pic:cNvPicPr/>
+                  </pic:nvPicPr>
+                  <pic:blipFill>
+                    <a:blip r:embed="rId19"/>
+                    <a:stretch>
+                      <a:fillRect/>
+                    </a:stretch>
+                  </pic:blipFill>
+                  <pic:spPr>
+                    <a:xfrm>
+                      <a:off x="0" y="0"/>
+                      <a:ext cx="5731510" cy="3413125"/>
+                    </a:xfrm>
+                    <a:prstGeom prst="rect">
+                      <a:avLst/>
+                    </a:prstGeom>
+                  </pic:spPr>
+                </pic:pic>
+              </a:graphicData>
+            </a:graphic>
+          </wp:inline>
+        </w:drawing>
+      </w:r>
+      <w:r>
+        <w:rPr>
+          <w:i/>
+          <w:iCs/>
+          <w:sz w:val="24"/>
+          <w:szCs w:val="24"/>
+        </w:rPr>
+        <w:tab/>
+      </w:r>
+    </w:p>
+    <w:p>
+      <w:pPr>
+        <w:tabs>
+          <w:tab w:val="left" w:pos="1222"/>
+        </w:tabs>
+        <w:rPr>
+          <w:i/>
+          <w:iCs/>
+          <w:sz w:val="24"/>
+          <w:szCs w:val="24"/>
+        </w:rPr>
+      </w:pPr>
+    </w:p>
+    <w:p>
+      <w:pPr>
+        <w:tabs>
+          <w:tab w:val="left" w:pos="1222"/>
+        </w:tabs>
+        <w:rPr>
+          <w:i/>
+          <w:iCs/>
+          <w:sz w:val="24"/>
+          <w:szCs w:val="24"/>
+        </w:rPr>
+      </w:pPr>
+    </w:p>
+    <w:p>
+      <w:pPr>
+        <w:tabs>
+          <w:tab w:val="left" w:pos="1222"/>
+        </w:tabs>
+        <w:rPr>
+          <w:i/>
+          <w:iCs/>
+          <w:sz w:val="24"/>
+          <w:szCs w:val="24"/>
+        </w:rPr>
+      </w:pPr>
+    </w:p>
+    <w:p>
+      <w:pPr>
+        <w:tabs>
+          <w:tab w:val="left" w:pos="1222"/>
+        </w:tabs>
+        <w:rPr>
+          <w:i/>
+          <w:iCs/>
+          <w:sz w:val="24"/>
+          <w:szCs w:val="24"/>
+        </w:rPr>
+      </w:pPr>
+    </w:p>
+    <w:p>
+      <w:pPr>
+        <w:tabs>
+          <w:tab w:val="left" w:pos="1222"/>
+        </w:tabs>
+        <w:rPr>
+          <w:i/>
+          <w:iCs/>
+          <w:sz w:val="24"/>
+          <w:szCs w:val="24"/>
+        </w:rPr>
+      </w:pPr>
+    </w:p>
+    <w:p>
+      <w:pPr>
+        <w:tabs>
+          <w:tab w:val="left" w:pos="1222"/>
+        </w:tabs>
+        <w:rPr>
+          <w:i/>
+          <w:iCs/>
+          <w:sz w:val="24"/>
+          <w:szCs w:val="24"/>
+        </w:rPr>
+      </w:pPr>
+    </w:p>
+    <w:p>
+      <w:pPr>
+        <w:tabs>
+          <w:tab w:val="left" w:pos="1222"/>
+        </w:tabs>
+        <w:rPr>
+          <w:i/>
+          <w:iCs/>
+          <w:sz w:val="24"/>
+          <w:szCs w:val="24"/>
+        </w:rPr>
+      </w:pPr>
+    </w:p>
+    <w:p>
+      <w:pPr>
+        <w:tabs>
+          <w:tab w:val="left" w:pos="1222"/>
+        </w:tabs>
+        <w:rPr>
+          <w:i/>
+          <w:iCs/>
+          <w:sz w:val="24"/>
+          <w:szCs w:val="24"/>
+        </w:rPr>
+      </w:pPr>
+    </w:p>
+    <w:p>
+      <w:pPr>
+        <w:tabs>
+          <w:tab w:val="left" w:pos="1222"/>
+        </w:tabs>
+        <w:rPr>
+          <w:i/>
+          <w:iCs/>
+          <w:sz w:val="24"/>
+          <w:szCs w:val="24"/>
+        </w:rPr>
+      </w:pPr>
+    </w:p>
+    <w:p>
+      <w:pPr>
+        <w:tabs>
+          <w:tab w:val="left" w:pos="1222"/>
+        </w:tabs>
+        <w:rPr>
+          <w:i/>
+          <w:iCs/>
+          <w:sz w:val="24"/>
+          <w:szCs w:val="24"/>
+        </w:rPr>
+      </w:pPr>
+    </w:p>
+    <w:p>
+      <w:pPr>
+        <w:tabs>
+          <w:tab w:val="left" w:pos="1222"/>
+        </w:tabs>
+        <w:rPr>
+          <w:i/>
+          <w:iCs/>
+          <w:sz w:val="24"/>
+          <w:szCs w:val="24"/>
+        </w:rPr>
+      </w:pPr>
+    </w:p>
+    <w:p>
+      <w:pPr>
+        <w:tabs>
+          <w:tab w:val="left" w:pos="1222"/>
+        </w:tabs>
+        <w:rPr>
+          <w:i/>
+          <w:iCs/>
+          <w:sz w:val="24"/>
+          <w:szCs w:val="24"/>
+        </w:rPr>
+      </w:pPr>
+    </w:p>
+    <w:p>
+      <w:pPr>
+        <w:tabs>
+          <w:tab w:val="left" w:pos="1222"/>
+        </w:tabs>
+        <w:rPr>
+          <w:i/>
+          <w:iCs/>
+          <w:sz w:val="24"/>
+          <w:szCs w:val="24"/>
+        </w:rPr>
+      </w:pPr>
+    </w:p>
+    <w:p>
+      <w:pPr>
+        <w:tabs>
+          <w:tab w:val="left" w:pos="1222"/>
+        </w:tabs>
+        <w:rPr>
+          <w:i/>
+          <w:iCs/>
+          <w:sz w:val="24"/>
+          <w:szCs w:val="24"/>
+        </w:rPr>
+      </w:pPr>
+    </w:p>
+    <w:p>
+      <w:pPr>
+        <w:tabs>
+          <w:tab w:val="left" w:pos="1222"/>
+        </w:tabs>
+        <w:rPr>
+          <w:i/>
+          <w:iCs/>
+          <w:sz w:val="24"/>
+          <w:szCs w:val="24"/>
+        </w:rPr>
+      </w:pPr>
+    </w:p>
+    <w:p>
+      <w:pPr>
+        <w:tabs>
+          <w:tab w:val="left" w:pos="1222"/>
+        </w:tabs>
+        <w:rPr>
+          <w:i/>
+          <w:iCs/>
+          <w:sz w:val="24"/>
+          <w:szCs w:val="24"/>
+        </w:rPr>
+      </w:pPr>
+    </w:p>
+    <w:p>
+      <w:pPr>
+        <w:tabs>
+          <w:tab w:val="left" w:pos="1222"/>
+        </w:tabs>
+        <w:rPr>
+          <w:i/>
+          <w:iCs/>
+          <w:sz w:val="24"/>
+          <w:szCs w:val="24"/>
+        </w:rPr>
+      </w:pPr>
+    </w:p>
+    <w:p>
+      <w:pPr>
+        <w:tabs>
+          <w:tab w:val="left" w:pos="1222"/>
+        </w:tabs>
+        <w:rPr>
+          <w:i/>
+          <w:iCs/>
+          <w:sz w:val="24"/>
+          <w:szCs w:val="24"/>
+        </w:rPr>
+      </w:pPr>
+      <w:r>
+        <w:rPr>
+          <w:noProof/>
+        </w:rPr>
+        <w:lastRenderedPageBreak/>
+        <w:drawing>
+          <wp:anchor distT="0" distB="0" distL="114300" distR="114300" simplePos="0" relativeHeight="251663706" behindDoc="1" locked="0" layoutInCell="1" allowOverlap="1" wp14:anchorId="2B596037" wp14:editId="3E0405B1">
+            <wp:simplePos x="0" y="0"/>
+            <wp:positionH relativeFrom="column">
+              <wp:posOffset>0</wp:posOffset>
+            </wp:positionH>
+            <wp:positionV relativeFrom="paragraph">
+              <wp:posOffset>0</wp:posOffset>
+            </wp:positionV>
+            <wp:extent cx="5731510" cy="3382645"/>
+            <wp:effectExtent l="0" t="0" r="2540" b="8255"/>
+            <wp:wrapNone/>
+            <wp:docPr id="13" name="Picture 13"/>
+            <wp:cNvGraphicFramePr>
+              <a:graphicFrameLocks xmlns:a="http://schemas.openxmlformats.org/drawingml/2006/main" noChangeAspect="1"/>
+            </wp:cNvGraphicFramePr>
+            <a:graphic xmlns:a="http://schemas.openxmlformats.org/drawingml/2006/main">
+              <a:graphicData uri="http://schemas.openxmlformats.org/drawingml/2006/picture">
+                <pic:pic xmlns:pic="http://schemas.openxmlformats.org/drawingml/2006/picture">
+                  <pic:nvPicPr>
+                    <pic:cNvPr id="1" name=""/>
+                    <pic:cNvPicPr/>
+                  </pic:nvPicPr>
+                  <pic:blipFill>
+                    <a:blip r:embed="rId20">
+                      <a:extLst>
+                        <a:ext uri="{28A0092B-C50C-407E-A947-70E740481C1C}">
+                          <a14:useLocalDpi xmlns:a14="http://schemas.microsoft.com/office/drawing/2010/main" val="0"/>
+                        </a:ext>
+                      </a:extLst>
+                    </a:blip>
+                    <a:stretch>
+                      <a:fillRect/>
+                    </a:stretch>
+                  </pic:blipFill>
+                  <pic:spPr>
+                    <a:xfrm>
+                      <a:off x="0" y="0"/>
+                      <a:ext cx="5731510" cy="3382645"/>
+                    </a:xfrm>
+                    <a:prstGeom prst="rect">
+                      <a:avLst/>
+                    </a:prstGeom>
+                  </pic:spPr>
+                </pic:pic>
+              </a:graphicData>
+            </a:graphic>
+            <wp14:sizeRelH relativeFrom="page">
+              <wp14:pctWidth>0</wp14:pctWidth>
+            </wp14:sizeRelH>
+            <wp14:sizeRelV relativeFrom="page">
+              <wp14:pctHeight>0</wp14:pctHeight>
+            </wp14:sizeRelV>
+          </wp:anchor>
+        </w:drawing>
+      </w:r>
+    </w:p>
+    <w:p>
+      <w:pPr>
+        <w:tabs>
+          <w:tab w:val="left" w:pos="1222"/>
+        </w:tabs>
+        <w:rPr>
+          <w:i/>
+          <w:iCs/>
+          <w:sz w:val="24"/>
+          <w:szCs w:val="24"/>
+        </w:rPr>
+      </w:pPr>
+    </w:p>
+    <w:p>
+      <w:pPr>
+        <w:tabs>
+          <w:tab w:val="left" w:pos="1222"/>
+        </w:tabs>
+        <w:rPr>
+          <w:i/>
+          <w:iCs/>
+          <w:sz w:val="24"/>
+          <w:szCs w:val="24"/>
+        </w:rPr>
+      </w:pPr>
+    </w:p>
+    <w:p>
+      <w:pPr>
+        <w:tabs>
+          <w:tab w:val="left" w:pos="1222"/>
+        </w:tabs>
+        <w:rPr>
+          <w:i/>
+          <w:iCs/>
+          <w:sz w:val="24"/>
+          <w:szCs w:val="24"/>
+        </w:rPr>
+      </w:pPr>
+    </w:p>
+    <w:p>
+      <w:pPr>
+        <w:tabs>
+          <w:tab w:val="left" w:pos="1222"/>
+        </w:tabs>
+        <w:rPr>
+          <w:i/>
+          <w:iCs/>
+          <w:sz w:val="24"/>
+          <w:szCs w:val="24"/>
+        </w:rPr>
+      </w:pPr>
+    </w:p>
+    <w:p>
+      <w:pPr>
+        <w:tabs>
+          <w:tab w:val="left" w:pos="1222"/>
+        </w:tabs>
+        <w:rPr>
+          <w:i/>
+          <w:iCs/>
+          <w:sz w:val="24"/>
+          <w:szCs w:val="24"/>
+        </w:rPr>
+      </w:pPr>
+    </w:p>
+    <w:p>
+      <w:pPr>
+        <w:tabs>
+          <w:tab w:val="left" w:pos="1222"/>
+        </w:tabs>
+        <w:rPr>
+          <w:i/>
+          <w:iCs/>
+          <w:sz w:val="24"/>
+          <w:szCs w:val="24"/>
+        </w:rPr>
+      </w:pPr>
+    </w:p>
+    <w:p>
+      <w:pPr>
+        <w:tabs>
+          <w:tab w:val="left" w:pos="1222"/>
+        </w:tabs>
+        <w:rPr>
+          <w:i/>
+          <w:iCs/>
+          <w:sz w:val="24"/>
+          <w:szCs w:val="24"/>
+        </w:rPr>
+      </w:pPr>
+    </w:p>
+    <w:p>
+      <w:pPr>
+        <w:tabs>
+          <w:tab w:val="left" w:pos="1222"/>
+        </w:tabs>
+        <w:rPr>
+          <w:i/>
+          <w:iCs/>
+          <w:sz w:val="24"/>
+          <w:szCs w:val="24"/>
+        </w:rPr>
+      </w:pPr>
+    </w:p>
+    <w:p>
+      <w:pPr>
+        <w:tabs>
+          <w:tab w:val="left" w:pos="1222"/>
+        </w:tabs>
+        <w:rPr>
+          <w:i/>
+          <w:iCs/>
+          <w:sz w:val="24"/>
+          <w:szCs w:val="24"/>
+        </w:rPr>
+      </w:pPr>
+    </w:p>
+    <w:p>
+      <w:pPr>
+        <w:tabs>
+          <w:tab w:val="left" w:pos="1222"/>
+        </w:tabs>
+        <w:rPr>
+          <w:i/>
+          <w:iCs/>
+          <w:sz w:val="24"/>
+          <w:szCs w:val="24"/>
+        </w:rPr>
+      </w:pPr>
+    </w:p>
+    <w:p>
+      <w:pPr>
+        <w:tabs>
+          <w:tab w:val="left" w:pos="1222"/>
+        </w:tabs>
+        <w:rPr>
+          <w:i/>
+          <w:iCs/>
+          <w:sz w:val="24"/>
+          <w:szCs w:val="24"/>
+        </w:rPr>
+      </w:pPr>
+    </w:p>
+    <w:p>
+      <w:pPr>
+        <w:tabs>
+          <w:tab w:val="left" w:pos="1222"/>
+        </w:tabs>
+        <w:rPr>
+          <w:i/>
+          <w:iCs/>
+          <w:sz w:val="24"/>
+          <w:szCs w:val="24"/>
+        </w:rPr>
+      </w:pPr>
+    </w:p>
+    <w:p>
+      <w:pPr>
+        <w:tabs>
+          <w:tab w:val="left" w:pos="1222"/>
+        </w:tabs>
+        <w:rPr>
+          <w:i/>
+          <w:iCs/>
+          <w:sz w:val="24"/>
+          <w:szCs w:val="24"/>
+        </w:rPr>
+      </w:pPr>
+      <w:r>
+        <w:rPr>
+          <w:noProof/>
+        </w:rPr>
+        <w:drawing>
+          <wp:anchor distT="0" distB="0" distL="114300" distR="114300" simplePos="0" relativeHeight="251662682" behindDoc="1" locked="0" layoutInCell="1" allowOverlap="1" wp14:anchorId="0F643C16" wp14:editId="2D422C29">
+            <wp:simplePos x="0" y="0"/>
+            <wp:positionH relativeFrom="margin">
+              <wp:align>left</wp:align>
+            </wp:positionH>
+            <wp:positionV relativeFrom="paragraph">
+              <wp:posOffset>236220</wp:posOffset>
+            </wp:positionV>
+            <wp:extent cx="5731510" cy="4591685"/>
+            <wp:effectExtent l="0" t="0" r="2540" b="0"/>
+            <wp:wrapNone/>
+            <wp:docPr id="14" name="Picture 14"/>
+            <wp:cNvGraphicFramePr>
+              <a:graphicFrameLocks xmlns:a="http://schemas.openxmlformats.org/drawingml/2006/main" noChangeAspect="1"/>
+            </wp:cNvGraphicFramePr>
+            <a:graphic xmlns:a="http://schemas.openxmlformats.org/drawingml/2006/main">
+              <a:graphicData uri="http://schemas.openxmlformats.org/drawingml/2006/picture">
+                <pic:pic xmlns:pic="http://schemas.openxmlformats.org/drawingml/2006/picture">
+                  <pic:nvPicPr>
+                    <pic:cNvPr id="1" name=""/>
+                    <pic:cNvPicPr/>
+                  </pic:nvPicPr>
+                  <pic:blipFill>
+                    <a:blip r:embed="rId21">
+                      <a:extLst>
+                        <a:ext uri="{28A0092B-C50C-407E-A947-70E740481C1C}">
+                          <a14:useLocalDpi xmlns:a14="http://schemas.microsoft.com/office/drawing/2010/main" val="0"/>
+                        </a:ext>
+                      </a:extLst>
+                    </a:blip>
+                    <a:stretch>
+                      <a:fillRect/>
+                    </a:stretch>
+                  </pic:blipFill>
+                  <pic:spPr>
+                    <a:xfrm>
+                      <a:off x="0" y="0"/>
+                      <a:ext cx="5731510" cy="4591685"/>
+                    </a:xfrm>
+                    <a:prstGeom prst="rect">
+                      <a:avLst/>
+                    </a:prstGeom>
+                  </pic:spPr>
+                </pic:pic>
+              </a:graphicData>
+            </a:graphic>
+            <wp14:sizeRelH relativeFrom="page">
+              <wp14:pctWidth>0</wp14:pctWidth>
+            </wp14:sizeRelH>
+            <wp14:sizeRelV relativeFrom="page">
+              <wp14:pctHeight>0</wp14:pctHeight>
+            </wp14:sizeRelV>
+          </wp:anchor>
+        </w:drawing>
+      </w:r>
+    </w:p>
+    <w:p>
+      <w:pPr>
+        <w:tabs>
+          <w:tab w:val="left" w:pos="1222"/>
+        </w:tabs>
+        <w:rPr>
+          <w:sz w:val="24"/>
+          <w:szCs w:val="24"/>
+        </w:rPr>
+      </w:pPr>
+      <w:r>
+        <w:rPr>
+          <w:sz w:val="24"/>
+          <w:szCs w:val="24"/>
+        </w:rPr>
+        <w:t xml:space="preserve">                                                                         Chozo Metroid Room</w:t>
+      </w:r>
+    </w:p>
+    <w:p>
+      <w:pPr>
+        <w:rPr>
+          <w:sz w:val="24"/>
+          <w:szCs w:val="24"/>
+        </w:rPr>
+      </w:pPr>
+    </w:p>
+    <w:p>
+      <w:pPr>
+        <w:rPr>
+          <w:sz w:val="24"/>
+          <w:szCs w:val="24"/>
+        </w:rPr>
+      </w:pPr>
+    </w:p>
+    <w:p>
+      <w:pPr>
+        <w:rPr>
+          <w:sz w:val="24"/>
+          <w:szCs w:val="24"/>
+        </w:rPr>
+      </w:pPr>
+    </w:p>
+    <w:p>
+      <w:pPr>
+        <w:rPr>
+          <w:sz w:val="24"/>
+          <w:szCs w:val="24"/>
+        </w:rPr>
+      </w:pPr>
+    </w:p>
+    <w:p>
+      <w:pPr>
+        <w:rPr>
+          <w:sz w:val="24"/>
+          <w:szCs w:val="24"/>
+        </w:rPr>
+      </w:pPr>
+    </w:p>
+    <w:p>
+      <w:pPr>
+        <w:rPr>
+          <w:sz w:val="24"/>
+          <w:szCs w:val="24"/>
+        </w:rPr>
+      </w:pPr>
+    </w:p>
+    <w:p>
+      <w:pPr>
+        <w:rPr>
+          <w:sz w:val="24"/>
+          <w:szCs w:val="24"/>
+        </w:rPr>
+      </w:pPr>
+    </w:p>
+    <w:p>
+      <w:pPr>
+        <w:rPr>
+          <w:sz w:val="24"/>
+          <w:szCs w:val="24"/>
+        </w:rPr>
+      </w:pPr>
+    </w:p>
+    <w:p>
+      <w:pPr>
+        <w:rPr>
+          <w:sz w:val="24"/>
+          <w:szCs w:val="24"/>
+        </w:rPr>
+      </w:pPr>
+    </w:p>
+    <w:p>
+      <w:pPr>
+        <w:rPr>
+          <w:sz w:val="24"/>
+          <w:szCs w:val="24"/>
+        </w:rPr>
+      </w:pPr>
+    </w:p>
+    <w:p>
+      <w:pPr>
+        <w:rPr>
+          <w:sz w:val="24"/>
+          <w:szCs w:val="24"/>
+        </w:rPr>
+      </w:pPr>
+    </w:p>
+    <w:p>
+      <w:pPr>
+        <w:rPr>
+          <w:sz w:val="24"/>
+          <w:szCs w:val="24"/>
+        </w:rPr>
+      </w:pPr>
+    </w:p>
+    <w:p>
+      <w:pPr>
+        <w:rPr>
+          <w:sz w:val="24"/>
+          <w:szCs w:val="24"/>
+        </w:rPr>
+      </w:pPr>
+    </w:p>
+    <w:p>
+      <w:pPr>
+        <w:rPr>
+          <w:sz w:val="24"/>
+          <w:szCs w:val="24"/>
+        </w:rPr>
+      </w:pPr>
+    </w:p>
+    <w:p>
+      <w:pPr>
+        <w:rPr>
+          <w:sz w:val="24"/>
+          <w:szCs w:val="24"/>
+        </w:rPr>
+      </w:pPr>
+      <w:r>
+        <w:rPr>
+          <w:noProof/>
+        </w:rPr>
+        <w:lastRenderedPageBreak/>
+        <w:drawing>
+          <wp:anchor distT="0" distB="0" distL="114300" distR="114300" simplePos="0" relativeHeight="251664730" behindDoc="0" locked="0" layoutInCell="1" allowOverlap="1" wp14:anchorId="7C886195" wp14:editId="7A653533">
+            <wp:simplePos x="0" y="0"/>
+            <wp:positionH relativeFrom="margin">
+              <wp:align>right</wp:align>
+            </wp:positionH>
+            <wp:positionV relativeFrom="paragraph">
+              <wp:posOffset>-286646</wp:posOffset>
+            </wp:positionV>
+            <wp:extent cx="5731510" cy="4320540"/>
+            <wp:effectExtent l="0" t="0" r="2540" b="3810"/>
+            <wp:wrapNone/>
+            <wp:docPr id="15" name="Picture 15"/>
+            <wp:cNvGraphicFramePr>
+              <a:graphicFrameLocks xmlns:a="http://schemas.openxmlformats.org/drawingml/2006/main" noChangeAspect="1"/>
+            </wp:cNvGraphicFramePr>
+            <a:graphic xmlns:a="http://schemas.openxmlformats.org/drawingml/2006/main">
+              <a:graphicData uri="http://schemas.openxmlformats.org/drawingml/2006/picture">
+                <pic:pic xmlns:pic="http://schemas.openxmlformats.org/drawingml/2006/picture">
+                  <pic:nvPicPr>
+                    <pic:cNvPr id="1" name=""/>
+                    <pic:cNvPicPr/>
+                  </pic:nvPicPr>
+                  <pic:blipFill>
+                    <a:blip r:embed="rId22">
+                      <a:extLst>
+                        <a:ext uri="{28A0092B-C50C-407E-A947-70E740481C1C}">
+                          <a14:useLocalDpi xmlns:a14="http://schemas.microsoft.com/office/drawing/2010/main" val="0"/>
+                        </a:ext>
+                      </a:extLst>
+                    </a:blip>
+                    <a:stretch>
+                      <a:fillRect/>
+                    </a:stretch>
+                  </pic:blipFill>
+                  <pic:spPr>
+                    <a:xfrm>
+                      <a:off x="0" y="0"/>
+                      <a:ext cx="5731510" cy="4320540"/>
+                    </a:xfrm>
+                    <a:prstGeom prst="rect">
+                      <a:avLst/>
+                    </a:prstGeom>
+                  </pic:spPr>
+                </pic:pic>
+              </a:graphicData>
+            </a:graphic>
+            <wp14:sizeRelH relativeFrom="page">
+              <wp14:pctWidth>0</wp14:pctWidth>
+            </wp14:sizeRelH>
+            <wp14:sizeRelV relativeFrom="page">
+              <wp14:pctHeight>0</wp14:pctHeight>
+            </wp14:sizeRelV>
+          </wp:anchor>
+        </w:drawing>
+      </w:r>
+    </w:p>
+    <w:p>
+      <w:pPr>
+        <w:rPr>
+          <w:sz w:val="24"/>
+          <w:szCs w:val="24"/>
+        </w:rPr>
+      </w:pPr>
+    </w:p>
+    <w:p>
+      <w:pPr>
+        <w:rPr>
+          <w:sz w:val="24"/>
+          <w:szCs w:val="24"/>
+        </w:rPr>
+      </w:pPr>
+    </w:p>
+    <w:p>
+      <w:pPr>
+        <w:rPr>
+          <w:sz w:val="24"/>
+          <w:szCs w:val="24"/>
+        </w:rPr>
+      </w:pPr>
+    </w:p>
+    <w:p>
+      <w:pPr>
+        <w:rPr>
+          <w:sz w:val="24"/>
+          <w:szCs w:val="24"/>
+        </w:rPr>
+      </w:pPr>
+    </w:p>
+    <w:p>
+      <w:pPr>
+        <w:rPr>
+          <w:sz w:val="24"/>
+          <w:szCs w:val="24"/>
+        </w:rPr>
+      </w:pPr>
+    </w:p>
+    <w:p>
+      <w:pPr>
+        <w:rPr>
+          <w:sz w:val="24"/>
+          <w:szCs w:val="24"/>
+        </w:rPr>
+      </w:pPr>
+    </w:p>
+    <w:p>
+      <w:pPr>
+        <w:rPr>
+          <w:sz w:val="24"/>
+          <w:szCs w:val="24"/>
+        </w:rPr>
+      </w:pPr>
+    </w:p>
+    <w:p>
+      <w:pPr>
+        <w:rPr>
+          <w:sz w:val="24"/>
+          <w:szCs w:val="24"/>
+        </w:rPr>
+      </w:pPr>
+    </w:p>
+    <w:p>
+      <w:pPr>
+        <w:rPr>
+          <w:sz w:val="24"/>
+          <w:szCs w:val="24"/>
+        </w:rPr>
+      </w:pPr>
+    </w:p>
+    <w:p>
+      <w:pPr>
+        <w:rPr>
+          <w:sz w:val="24"/>
+          <w:szCs w:val="24"/>
+        </w:rPr>
+      </w:pPr>
+    </w:p>
+    <w:p>
+      <w:pPr>
+        <w:rPr>
+          <w:sz w:val="24"/>
+          <w:szCs w:val="24"/>
+        </w:rPr>
+      </w:pPr>
+    </w:p>
+    <w:p>
+      <w:pPr>
+        <w:rPr>
+          <w:sz w:val="24"/>
+          <w:szCs w:val="24"/>
+        </w:rPr>
+      </w:pPr>
+    </w:p>
+    <w:p>
+      <w:pPr>
+        <w:rPr>
+          <w:sz w:val="24"/>
+          <w:szCs w:val="24"/>
+        </w:rPr>
+      </w:pPr>
+      <w:r>
+        <w:rPr>
+          <w:noProof/>
+        </w:rPr>
+        <w:drawing>
+          <wp:anchor distT="0" distB="0" distL="114300" distR="114300" simplePos="0" relativeHeight="251665754" behindDoc="0" locked="0" layoutInCell="1" allowOverlap="1" wp14:anchorId="4877E955" wp14:editId="2BDC9160">
+            <wp:simplePos x="0" y="0"/>
+            <wp:positionH relativeFrom="column">
+              <wp:posOffset>125543</wp:posOffset>
+            </wp:positionH>
+            <wp:positionV relativeFrom="paragraph">
+              <wp:posOffset>126290</wp:posOffset>
+            </wp:positionV>
+            <wp:extent cx="5731510" cy="5551805"/>
+            <wp:effectExtent l="0" t="0" r="2540" b="0"/>
+            <wp:wrapNone/>
+            <wp:docPr id="16" name="Picture 16"/>
+            <wp:cNvGraphicFramePr>
+              <a:graphicFrameLocks xmlns:a="http://schemas.openxmlformats.org/drawingml/2006/main" noChangeAspect="1"/>
+            </wp:cNvGraphicFramePr>
+            <a:graphic xmlns:a="http://schemas.openxmlformats.org/drawingml/2006/main">
+              <a:graphicData uri="http://schemas.openxmlformats.org/drawingml/2006/picture">
+                <pic:pic xmlns:pic="http://schemas.openxmlformats.org/drawingml/2006/picture">
+                  <pic:nvPicPr>
+                    <pic:cNvPr id="1" name=""/>
+                    <pic:cNvPicPr/>
+                  </pic:nvPicPr>
+                  <pic:blipFill>
+                    <a:blip r:embed="rId23">
+                      <a:extLst>
+                        <a:ext uri="{28A0092B-C50C-407E-A947-70E740481C1C}">
+                          <a14:useLocalDpi xmlns:a14="http://schemas.microsoft.com/office/drawing/2010/main" val="0"/>
+                        </a:ext>
+                      </a:extLst>
+                    </a:blip>
+                    <a:stretch>
+                      <a:fillRect/>
+                    </a:stretch>
+                  </pic:blipFill>
+                  <pic:spPr>
+                    <a:xfrm>
+                      <a:off x="0" y="0"/>
+                      <a:ext cx="5731510" cy="5551805"/>
+                    </a:xfrm>
+                    <a:prstGeom prst="rect">
+                      <a:avLst/>
+                    </a:prstGeom>
+                  </pic:spPr>
+                </pic:pic>
+              </a:graphicData>
+            </a:graphic>
+            <wp14:sizeRelH relativeFrom="page">
+              <wp14:pctWidth>0</wp14:pctWidth>
+            </wp14:sizeRelH>
+            <wp14:sizeRelV relativeFrom="page">
+              <wp14:pctHeight>0</wp14:pctHeight>
+            </wp14:sizeRelV>
+          </wp:anchor>
+        </w:drawing>
+      </w:r>
+    </w:p>
+    <w:p>
+      <w:pPr>
+        <w:rPr>
+          <w:sz w:val="24"/>
+          <w:szCs w:val="24"/>
+        </w:rPr>
+      </w:pPr>
+    </w:p>
+    <w:p>
+      <w:pPr>
+        <w:rPr>
+          <w:sz w:val="24"/>
+          <w:szCs w:val="24"/>
+        </w:rPr>
+      </w:pPr>
+    </w:p>
+    <w:p>
+      <w:pPr>
+        <w:rPr>
+          <w:sz w:val="24"/>
+          <w:szCs w:val="24"/>
+        </w:rPr>
+      </w:pPr>
+    </w:p>
+    <w:p>
+      <w:pPr>
+        <w:rPr>
+          <w:sz w:val="24"/>
+          <w:szCs w:val="24"/>
+        </w:rPr>
+      </w:pPr>
+    </w:p>
+    <w:p>
+      <w:pPr>
+        <w:rPr>
+          <w:sz w:val="24"/>
+          <w:szCs w:val="24"/>
+        </w:rPr>
+      </w:pPr>
+    </w:p>
+    <w:p>
+      <w:pPr>
+        <w:rPr>
+          <w:sz w:val="24"/>
+          <w:szCs w:val="24"/>
+        </w:rPr>
+      </w:pPr>
+    </w:p>
+    <w:p>
+      <w:pPr>
+        <w:rPr>
+          <w:sz w:val="24"/>
+          <w:szCs w:val="24"/>
+        </w:rPr>
+      </w:pPr>
+    </w:p>
+    <w:p>
+      <w:pPr>
+        <w:rPr>
+          <w:sz w:val="24"/>
+          <w:szCs w:val="24"/>
+        </w:rPr>
+      </w:pPr>
+    </w:p>
+    <w:p>
+      <w:pPr>
+        <w:rPr>
+          <w:sz w:val="24"/>
+          <w:szCs w:val="24"/>
+        </w:rPr>
+      </w:pPr>
+    </w:p>
+    <w:p>
+      <w:pPr>
+        <w:rPr>
+          <w:sz w:val="24"/>
+          <w:szCs w:val="24"/>
+        </w:rPr>
+      </w:pPr>
+    </w:p>
+    <w:p>
+      <w:pPr>
+        <w:rPr>
+          <w:sz w:val="24"/>
+          <w:szCs w:val="24"/>
+        </w:rPr>
+      </w:pPr>
+    </w:p>
+    <w:p>
+      <w:pPr>
+        <w:rPr>
+          <w:sz w:val="24"/>
+          <w:szCs w:val="24"/>
+        </w:rPr>
+      </w:pPr>
+    </w:p>
+    <w:p>
+      <w:pPr>
+        <w:rPr>
+          <w:sz w:val="24"/>
+          <w:szCs w:val="24"/>
+        </w:rPr>
+      </w:pPr>
+    </w:p>
+    <w:p>
+      <w:pPr>
+        <w:rPr>
+          <w:sz w:val="24"/>
+          <w:szCs w:val="24"/>
+        </w:rPr>
+      </w:pPr>
+    </w:p>
+    <w:p>
+      <w:pPr>
+        <w:rPr>
+          <w:sz w:val="24"/>
+          <w:szCs w:val="24"/>
+        </w:rPr>
+      </w:pPr>
+    </w:p>
+    <w:p>
+      <w:pPr>
+        <w:rPr>
+          <w:noProof/>
+        </w:rPr>
+      </w:pPr>
+      <w:r>
+        <w:rPr>
+          <w:noProof/>
+        </w:rPr>
+        <w:lastRenderedPageBreak/>
+        <w:drawing>
+          <wp:inline distT="0" distB="0" distL="0" distR="0" wp14:anchorId="75F33964" wp14:editId="1AFF76B1">
+            <wp:extent cx="5731510" cy="2945130"/>
+            <wp:effectExtent l="0" t="0" r="2540" b="7620"/>
+            <wp:docPr id="17" name="Picture 17"/>
+            <wp:cNvGraphicFramePr>
+              <a:graphicFrameLocks xmlns:a="http://schemas.openxmlformats.org/drawingml/2006/main" noChangeAspect="1"/>
+            </wp:cNvGraphicFramePr>
+            <a:graphic xmlns:a="http://schemas.openxmlformats.org/drawingml/2006/main">
+              <a:graphicData uri="http://schemas.openxmlformats.org/drawingml/2006/picture">
+                <pic:pic xmlns:pic="http://schemas.openxmlformats.org/drawingml/2006/picture">
+                  <pic:nvPicPr>
+                    <pic:cNvPr id="1" name=""/>
+                    <pic:cNvPicPr/>
+                  </pic:nvPicPr>
+                  <pic:blipFill>
+                    <a:blip r:embed="rId24"/>
+                    <a:stretch>
+                      <a:fillRect/>
+                    </a:stretch>
+                  </pic:blipFill>
+                  <pic:spPr>
+                    <a:xfrm>
+                      <a:off x="0" y="0"/>
+                      <a:ext cx="5731510" cy="2945130"/>
+                    </a:xfrm>
+                    <a:prstGeom prst="rect">
+                      <a:avLst/>
+                    </a:prstGeom>
+                  </pic:spPr>
+                </pic:pic>
+              </a:graphicData>
+            </a:graphic>
+          </wp:inline>
+        </w:drawing>
+      </w:r>
+    </w:p>
+    <w:p>
+      <w:pPr>
+        <w:rPr>
+          <w:noProof/>
+        </w:rPr>
+      </w:pPr>
+    </w:p>
+    <w:p>
+      <w:pPr>
+        <w:rPr>
+          <w:noProof/>
+        </w:rPr>
+      </w:pPr>
+      <w:r>
+        <w:rPr>
+          <w:noProof/>
+        </w:rPr>
+        <w:t>The rooms are all interconnected to each other, to create one large area that you can travel between. There are many different entries and exits making the gameplay very unique and challenging for the player.</w:t>
+      </w:r>
+    </w:p>
+    <w:p>
+      <w:pPr>
+        <w:rPr>
+          <w:sz w:val="24"/>
+          <w:szCs w:val="24"/>
+        </w:rPr>
+      </w:pPr>
+    </w:p>
     <w:sectPr>
       <w:pgSz w:w="11906" w:h="16838"/>
       <w:pgMar w:top="1440" w:right="1440" w:bottom="1440" w:left="1440" w:header="720" w:footer="720" w:gutter="0"/>
@@ -4856,6 +6778,56 @@
     </w:sectPr>
   </w:body>
 </w:document>
+</file>
+
+<file path=word/endnotes.xml><?xml version="1.0" encoding="utf-8"?>
+<w:endnotes xmlns:wpc="http://schemas.microsoft.com/office/word/2010/wordprocessingCanvas" xmlns:cx="http://schemas.microsoft.com/office/drawing/2014/chartex" xmlns:cx1="http://schemas.microsoft.com/office/drawing/2015/9/8/chartex" xmlns:cx2="http://schemas.microsoft.com/office/drawing/2015/10/21/chartex" xmlns:cx3="http://schemas.microsoft.com/office/drawing/2016/5/9/chartex" xmlns:cx4="http://schemas.microsoft.com/office/drawing/2016/5/10/chartex" xmlns:cx5="http://schemas.microsoft.com/office/drawing/2016/5/11/chartex" xmlns:cx6="http://schemas.microsoft.com/office/drawing/2016/5/12/chartex" xmlns:cx7="http://schemas.microsoft.com/office/drawing/2016/5/13/chartex" xmlns:cx8="http://schemas.microsoft.com/office/drawing/2016/5/14/chartex" xmlns:mc="http://schemas.openxmlformats.org/markup-compatibility/2006" xmlns:aink="http://schemas.microsoft.com/office/drawing/2016/ink" xmlns:am3d="http://schemas.microsoft.com/office/drawing/2017/model3d" xmlns:o="urn:schemas-microsoft-com:office:office" xmlns:r="http://schemas.openxmlformats.org/officeDocument/2006/relationships" xmlns:m="http://schemas.openxmlformats.org/officeDocument/2006/math" xmlns:v="urn:schemas-microsoft-com:vml" xmlns:wp14="http://schemas.microsoft.com/office/word/2010/wordprocessingDrawing" xmlns:wp="http://schemas.openxmlformats.org/drawingml/2006/wordprocessingDrawing" xmlns:w10="urn:schemas-microsoft-com:office:word" xmlns:w="http://schemas.openxmlformats.org/wordprocessingml/2006/main" xmlns:w14="http://schemas.microsoft.com/office/word/2010/wordml" xmlns:w15="http://schemas.microsoft.com/office/word/2012/wordml" xmlns:w16cex="http://schemas.microsoft.com/office/word/2018/wordml/cex" xmlns:w16cid="http://schemas.microsoft.com/office/word/2016/wordml/cid" xmlns:w16="http://schemas.microsoft.com/office/word/2018/wordml" xmlns:w16sdtdh="http://schemas.microsoft.com/office/word/2020/wordml/sdtdatahash" xmlns:w16se="http://schemas.microsoft.com/office/word/2015/wordml/symex" xmlns:wpg="http://schemas.microsoft.com/office/word/2010/wordprocessingGroup" xmlns:wpi="http://schemas.microsoft.com/office/word/2010/wordprocessingInk" xmlns:wne="http://schemas.microsoft.com/office/word/2006/wordml" xmlns:wps="http://schemas.microsoft.com/office/word/2010/wordprocessingShape" mc:Ignorable="w14 w15 w16se w16cid w16 w16cex w16sdtdh wp14">
+  <w:endnote w:type="separator" w:id="-1">
+    <w:p>
+      <w:pPr>
+        <w:spacing w:after="0" w:line="240" w:lineRule="auto"/>
+      </w:pPr>
+      <w:r>
+        <w:separator/>
+      </w:r>
+    </w:p>
+  </w:endnote>
+  <w:endnote w:type="continuationSeparator" w:id="0">
+    <w:p>
+      <w:pPr>
+        <w:spacing w:after="0" w:line="240" w:lineRule="auto"/>
+      </w:pPr>
+      <w:r>
+        <w:continuationSeparator/>
+      </w:r>
+    </w:p>
+  </w:endnote>
+</w:endnotes>
+</file>
+
+<file path=word/footnotes.xml><?xml version="1.0" encoding="utf-8"?>
+<w:footnotes xmlns:wpc="http://schemas.microsoft.com/office/word/2010/wordprocessingCanvas" xmlns:cx="http://schemas.microsoft.com/office/drawing/2014/chartex" xmlns:cx1="http://schemas.microsoft.com/office/drawing/2015/9/8/chartex" xmlns:cx2="http://schemas.microsoft.com/office/drawing/2015/10/21/chartex" xmlns:cx3="http://schemas.microsoft.com/office/drawing/2016/5/9/chartex" xmlns:cx4="http://schemas.microsoft.com/office/drawing/2016/5/10/chartex" xmlns:cx5="http://schemas.microsoft.com/office/drawing/2016/5/11/chartex" xmlns:cx6="http://schemas.microsoft.com/office/drawing/2016/5/12/chartex" xmlns:cx7="http://schemas.microsoft.com/office/drawing/2016/5/13/chartex" xmlns:cx8="http://schemas.microsoft.com/office/drawing/2016/5/14/chartex" xmlns:mc="http://schemas.openxmlformats.org/markup-compatibility/2006" xmlns:aink="http://schemas.microsoft.com/office/drawing/2016/ink" xmlns:am3d="http://schemas.microsoft.com/office/drawing/2017/model3d" xmlns:o="urn:schemas-microsoft-com:office:office" xmlns:r="http://schemas.openxmlformats.org/officeDocument/2006/relationships" xmlns:m="http://schemas.openxmlformats.org/officeDocument/2006/math" xmlns:v="urn:schemas-microsoft-com:vml" xmlns:wp14="http://schemas.microsoft.com/office/word/2010/wordprocessingDrawing" xmlns:wp="http://schemas.openxmlformats.org/drawingml/2006/wordprocessingDrawing" xmlns:w10="urn:schemas-microsoft-com:office:word" xmlns:w="http://schemas.openxmlformats.org/wordprocessingml/2006/main" xmlns:w14="http://schemas.microsoft.com/office/word/2010/wordml" xmlns:w15="http://schemas.microsoft.com/office/word/2012/wordml" xmlns:w16cex="http://schemas.microsoft.com/office/word/2018/wordml/cex" xmlns:w16cid="http://schemas.microsoft.com/office/word/2016/wordml/cid" xmlns:w16="http://schemas.microsoft.com/office/word/2018/wordml" xmlns:w16sdtdh="http://schemas.microsoft.com/office/word/2020/wordml/sdtdatahash" xmlns:w16se="http://schemas.microsoft.com/office/word/2015/wordml/symex" xmlns:wpg="http://schemas.microsoft.com/office/word/2010/wordprocessingGroup" xmlns:wpi="http://schemas.microsoft.com/office/word/2010/wordprocessingInk" xmlns:wne="http://schemas.microsoft.com/office/word/2006/wordml" xmlns:wps="http://schemas.microsoft.com/office/word/2010/wordprocessingShape" mc:Ignorable="w14 w15 w16se w16cid w16 w16cex w16sdtdh wp14">
+  <w:footnote w:type="separator" w:id="-1">
+    <w:p>
+      <w:pPr>
+        <w:spacing w:after="0" w:line="240" w:lineRule="auto"/>
+      </w:pPr>
+      <w:r>
+        <w:separator/>
+      </w:r>
+    </w:p>
+  </w:footnote>
+  <w:footnote w:type="continuationSeparator" w:id="0">
+    <w:p>
+      <w:pPr>
+        <w:spacing w:after="0" w:line="240" w:lineRule="auto"/>
+      </w:pPr>
+      <w:r>
+        <w:continuationSeparator/>
+      </w:r>
+    </w:p>
+  </w:footnote>
+</w:footnotes>
 </file>
 
 <file path=word/numbering.xml><?xml version="1.0" encoding="utf-8"?>
@@ -6271,6 +8243,50 @@
       <w:lang w:val="en-AU"/>
     </w:rPr>
   </w:style>
+  <w:style w:type="paragraph" w:styleId="Header">
+    <w:name w:val="header"/>
+    <w:basedOn w:val="Normal"/>
+    <w:link w:val="HeaderChar"/>
+    <w:uiPriority w:val="99"/>
+    <w:unhideWhenUsed/>
+    <w:rsid w:val="000B65F0"/>
+    <w:pPr>
+      <w:tabs>
+        <w:tab w:val="center" w:pos="4513"/>
+        <w:tab w:val="right" w:pos="9026"/>
+      </w:tabs>
+      <w:spacing w:after="0" w:line="240" w:lineRule="auto"/>
+    </w:pPr>
+  </w:style>
+  <w:style w:type="character" w:customStyle="1" w:styleId="HeaderChar">
+    <w:name w:val="Header Char"/>
+    <w:basedOn w:val="DefaultParagraphFont"/>
+    <w:link w:val="Header"/>
+    <w:uiPriority w:val="99"/>
+    <w:rsid w:val="000B65F0"/>
+  </w:style>
+  <w:style w:type="paragraph" w:styleId="Footer">
+    <w:name w:val="footer"/>
+    <w:basedOn w:val="Normal"/>
+    <w:link w:val="FooterChar"/>
+    <w:uiPriority w:val="99"/>
+    <w:unhideWhenUsed/>
+    <w:rsid w:val="000B65F0"/>
+    <w:pPr>
+      <w:tabs>
+        <w:tab w:val="center" w:pos="4513"/>
+        <w:tab w:val="right" w:pos="9026"/>
+      </w:tabs>
+      <w:spacing w:after="0" w:line="240" w:lineRule="auto"/>
+    </w:pPr>
+  </w:style>
+  <w:style w:type="character" w:customStyle="1" w:styleId="FooterChar">
+    <w:name w:val="Footer Char"/>
+    <w:basedOn w:val="DefaultParagraphFont"/>
+    <w:link w:val="Footer"/>
+    <w:uiPriority w:val="99"/>
+    <w:rsid w:val="000B65F0"/>
+  </w:style>
 </w:styles>
 </file>
 

</xml_diff>